<commit_message>
INT-509: Update Customize.py. Update Docs
</commit_message>
<xml_diff>
--- a/fn_ldap_utilities/docs/Resilient Integration LDAP Utility Function.docx
+++ b/fn_ldap_utilities/docs/Resilient Integration LDAP Utility Function.docx
@@ -442,10 +442,18 @@
         <w:t>You have a Resilient account to use for the integrations. T</w:t>
       </w:r>
       <w:r>
-        <w:t>his can be any account that has the permission to view and modify administrator and customization settings</w:t>
-      </w:r>
-      <w:r>
-        <w:t>, and read and update incidents</w:t>
+        <w:t xml:space="preserve">his can be any account that has the permission to view and modify administrator and customization </w:t>
+      </w:r>
+      <w:proofErr w:type="gramStart"/>
+      <w:r>
+        <w:t>settings</w:t>
+      </w:r>
+      <w:r>
+        <w:t>, and</w:t>
+      </w:r>
+      <w:proofErr w:type="gramEnd"/>
+      <w:r>
+        <w:t xml:space="preserve"> read and update incidents</w:t>
       </w:r>
       <w:r>
         <w:t>. You need to know the account username and password.</w:t>
@@ -530,8 +538,13 @@
         <w:ind w:left="547"/>
         <w:contextualSpacing/>
       </w:pPr>
-      <w:r>
-        <w:t>sudo pip install --upgrade pip</w:t>
+      <w:proofErr w:type="spellStart"/>
+      <w:r>
+        <w:t>sudo</w:t>
+      </w:r>
+      <w:proofErr w:type="spellEnd"/>
+      <w:r>
+        <w:t xml:space="preserve"> pip install --upgrade pip</w:t>
       </w:r>
     </w:p>
     <w:p>
@@ -540,9 +553,19 @@
         <w:ind w:left="547"/>
         <w:contextualSpacing/>
       </w:pPr>
-      <w:r>
-        <w:t>sudo pip install --upgrade setuptools</w:t>
-      </w:r>
+      <w:proofErr w:type="spellStart"/>
+      <w:r>
+        <w:t>sudo</w:t>
+      </w:r>
+      <w:proofErr w:type="spellEnd"/>
+      <w:r>
+        <w:t xml:space="preserve"> pip install --upgrade </w:t>
+      </w:r>
+      <w:proofErr w:type="spellStart"/>
+      <w:r>
+        <w:t>setuptools</w:t>
+      </w:r>
+      <w:proofErr w:type="spellEnd"/>
     </w:p>
     <w:p>
       <w:pPr>
@@ -550,8 +573,13 @@
         <w:ind w:left="547"/>
         <w:contextualSpacing/>
       </w:pPr>
-      <w:r>
-        <w:t>sudo pip install --upgrade resilient-circuits</w:t>
+      <w:proofErr w:type="spellStart"/>
+      <w:r>
+        <w:t>sudo</w:t>
+      </w:r>
+      <w:proofErr w:type="spellEnd"/>
+      <w:r>
+        <w:t xml:space="preserve"> pip install --upgrade resilient-circuits</w:t>
       </w:r>
     </w:p>
     <w:p>
@@ -580,8 +608,13 @@
         <w:pStyle w:val="Code0"/>
         <w:ind w:left="0" w:firstLine="360"/>
       </w:pPr>
-      <w:r>
-        <w:t>sudo pip install --upgrade fn</w:t>
+      <w:proofErr w:type="spellStart"/>
+      <w:r>
+        <w:t>sudo</w:t>
+      </w:r>
+      <w:proofErr w:type="spellEnd"/>
+      <w:r>
+        <w:t xml:space="preserve"> pip install --upgrade fn</w:t>
       </w:r>
       <w:r>
         <w:t>_ldap_utilities-1.0.0</w:t>
@@ -745,7 +778,23 @@
           <w:rFonts w:cs="Arial"/>
           <w:color w:val="000000"/>
         </w:rPr>
-        <w:t xml:space="preserve">Using sudo, </w:t>
+        <w:t xml:space="preserve">Using </w:t>
+      </w:r>
+      <w:proofErr w:type="spellStart"/>
+      <w:r>
+        <w:rPr>
+          <w:rFonts w:cs="Arial"/>
+          <w:color w:val="000000"/>
+        </w:rPr>
+        <w:t>sudo</w:t>
+      </w:r>
+      <w:proofErr w:type="spellEnd"/>
+      <w:r>
+        <w:rPr>
+          <w:rFonts w:cs="Arial"/>
+          <w:color w:val="000000"/>
+        </w:rPr>
+        <w:t xml:space="preserve">, </w:t>
       </w:r>
       <w:r>
         <w:rPr>
@@ -761,8 +810,21 @@
         <w:keepNext/>
         <w:ind w:left="720"/>
       </w:pPr>
-      <w:r>
-        <w:t>sudo su - integration</w:t>
+      <w:proofErr w:type="spellStart"/>
+      <w:r>
+        <w:t>sudo</w:t>
+      </w:r>
+      <w:proofErr w:type="spellEnd"/>
+      <w:r>
+        <w:t xml:space="preserve"> </w:t>
+      </w:r>
+      <w:proofErr w:type="spellStart"/>
+      <w:r>
+        <w:t>su</w:t>
+      </w:r>
+      <w:proofErr w:type="spellEnd"/>
+      <w:r>
+        <w:t xml:space="preserve"> - integration</w:t>
       </w:r>
     </w:p>
     <w:p>
@@ -930,22 +992,31 @@
           <w:rFonts w:cs="Arial"/>
           <w:color w:val="000000"/>
         </w:rPr>
-        <w:t>In the [fn</w:t>
-      </w:r>
+        <w:t>In the [</w:t>
+      </w:r>
+      <w:proofErr w:type="spellStart"/>
       <w:r>
         <w:rPr>
           <w:rFonts w:cs="Arial"/>
           <w:color w:val="000000"/>
         </w:rPr>
-        <w:t>_</w:t>
+        <w:t>fn</w:t>
       </w:r>
       <w:r>
         <w:rPr>
           <w:rFonts w:cs="Arial"/>
           <w:color w:val="000000"/>
         </w:rPr>
+        <w:t>_</w:t>
+      </w:r>
+      <w:r>
+        <w:rPr>
+          <w:rFonts w:cs="Arial"/>
+          <w:color w:val="000000"/>
+        </w:rPr>
         <w:t>ldap_utilities</w:t>
       </w:r>
+      <w:proofErr w:type="spellEnd"/>
       <w:r>
         <w:rPr>
           <w:rFonts w:cs="Arial"/>
@@ -995,8 +1066,18 @@
           <w:b/>
           <w:color w:val="000000"/>
         </w:rPr>
-        <w:t>Active Director or OpenLDAP</w:t>
-      </w:r>
+        <w:t xml:space="preserve">Active Director or </w:t>
+      </w:r>
+      <w:proofErr w:type="spellStart"/>
+      <w:r>
+        <w:rPr>
+          <w:rFonts w:cs="Arial"/>
+          <w:b/>
+          <w:color w:val="000000"/>
+        </w:rPr>
+        <w:t>OpenLDAP</w:t>
+      </w:r>
+      <w:proofErr w:type="spellEnd"/>
       <w:r>
         <w:rPr>
           <w:rFonts w:cs="Arial"/>
@@ -1024,7 +1105,21 @@
         <w:rPr>
           <w:sz w:val="16"/>
         </w:rPr>
-        <w:t>[fn_ldap_utilities]</w:t>
+        <w:t>[</w:t>
+      </w:r>
+      <w:proofErr w:type="spellStart"/>
+      <w:r>
+        <w:rPr>
+          <w:sz w:val="16"/>
+        </w:rPr>
+        <w:t>fn_ldap_utilities</w:t>
+      </w:r>
+      <w:proofErr w:type="spellEnd"/>
+      <w:r>
+        <w:rPr>
+          <w:sz w:val="16"/>
+        </w:rPr>
+        <w:t>]</w:t>
       </w:r>
     </w:p>
     <w:p>
@@ -1035,18 +1130,37 @@
           <w:sz w:val="16"/>
         </w:rPr>
       </w:pPr>
+      <w:proofErr w:type="spellStart"/>
       <w:r>
         <w:rPr>
           <w:sz w:val="16"/>
         </w:rPr>
-        <w:t>ldap_server=[</w:t>
-      </w:r>
+        <w:t>ldap_server</w:t>
+      </w:r>
+      <w:proofErr w:type="spellEnd"/>
+      <w:proofErr w:type="gramStart"/>
+      <w:r>
+        <w:rPr>
+          <w:sz w:val="16"/>
+        </w:rPr>
+        <w:t>=[</w:t>
+      </w:r>
+      <w:proofErr w:type="spellStart"/>
+      <w:proofErr w:type="gramEnd"/>
       <w:r>
         <w:rPr>
           <w:i/>
           <w:sz w:val="16"/>
         </w:rPr>
-        <w:t>ip address of your LDAP Server</w:t>
+        <w:t>ip</w:t>
+      </w:r>
+      <w:proofErr w:type="spellEnd"/>
+      <w:r>
+        <w:rPr>
+          <w:i/>
+          <w:sz w:val="16"/>
+        </w:rPr>
+        <w:t xml:space="preserve"> address of your LDAP Server</w:t>
       </w:r>
       <w:r>
         <w:rPr>
@@ -1063,11 +1177,19 @@
           <w:sz w:val="16"/>
         </w:rPr>
       </w:pPr>
+      <w:proofErr w:type="spellStart"/>
       <w:r>
         <w:rPr>
           <w:sz w:val="16"/>
         </w:rPr>
-        <w:t>ldap_port=389</w:t>
+        <w:t>ldap_port</w:t>
+      </w:r>
+      <w:proofErr w:type="spellEnd"/>
+      <w:r>
+        <w:rPr>
+          <w:sz w:val="16"/>
+        </w:rPr>
+        <w:t>=389</w:t>
       </w:r>
     </w:p>
     <w:p>
@@ -1078,11 +1200,19 @@
           <w:sz w:val="16"/>
         </w:rPr>
       </w:pPr>
+      <w:proofErr w:type="spellStart"/>
       <w:r>
         <w:rPr>
           <w:sz w:val="16"/>
         </w:rPr>
-        <w:t>ldap_use_ssl=False</w:t>
+        <w:t>ldap_use_ssl</w:t>
+      </w:r>
+      <w:proofErr w:type="spellEnd"/>
+      <w:r>
+        <w:rPr>
+          <w:sz w:val="16"/>
+        </w:rPr>
+        <w:t>=False</w:t>
       </w:r>
     </w:p>
     <w:p>
@@ -1093,11 +1223,19 @@
           <w:sz w:val="16"/>
         </w:rPr>
       </w:pPr>
+      <w:proofErr w:type="spellStart"/>
       <w:r>
         <w:rPr>
           <w:sz w:val="16"/>
         </w:rPr>
-        <w:t>ldap_auth=SIMPLE</w:t>
+        <w:t>ldap_auth</w:t>
+      </w:r>
+      <w:proofErr w:type="spellEnd"/>
+      <w:r>
+        <w:rPr>
+          <w:sz w:val="16"/>
+        </w:rPr>
+        <w:t>=SIMPLE</w:t>
       </w:r>
       <w:r>
         <w:rPr>
@@ -1127,11 +1265,63 @@
           <w:sz w:val="16"/>
         </w:rPr>
       </w:pPr>
+      <w:proofErr w:type="spellStart"/>
       <w:r>
         <w:rPr>
           <w:sz w:val="16"/>
         </w:rPr>
-        <w:t>ldap_user_dn=CN=Username,CN=Users,DC=example,DC=com</w:t>
+        <w:t>ldap_user_dn</w:t>
+      </w:r>
+      <w:proofErr w:type="spellEnd"/>
+      <w:r>
+        <w:rPr>
+          <w:sz w:val="16"/>
+        </w:rPr>
+        <w:t>=CN=</w:t>
+      </w:r>
+      <w:proofErr w:type="spellStart"/>
+      <w:proofErr w:type="gramStart"/>
+      <w:r>
+        <w:rPr>
+          <w:sz w:val="16"/>
+        </w:rPr>
+        <w:t>Username,CN</w:t>
+      </w:r>
+      <w:proofErr w:type="spellEnd"/>
+      <w:proofErr w:type="gramEnd"/>
+      <w:r>
+        <w:rPr>
+          <w:sz w:val="16"/>
+        </w:rPr>
+        <w:t>=</w:t>
+      </w:r>
+      <w:proofErr w:type="spellStart"/>
+      <w:r>
+        <w:rPr>
+          <w:sz w:val="16"/>
+        </w:rPr>
+        <w:t>Users,DC</w:t>
+      </w:r>
+      <w:proofErr w:type="spellEnd"/>
+      <w:r>
+        <w:rPr>
+          <w:sz w:val="16"/>
+        </w:rPr>
+        <w:t>=</w:t>
+      </w:r>
+      <w:proofErr w:type="spellStart"/>
+      <w:r>
+        <w:rPr>
+          <w:sz w:val="16"/>
+        </w:rPr>
+        <w:t>example,DC</w:t>
+      </w:r>
+      <w:proofErr w:type="spellEnd"/>
+      <w:r>
+        <w:rPr>
+          <w:sz w:val="16"/>
+        </w:rPr>
+        <w:t>=com</w:t>
       </w:r>
       <w:r>
         <w:rPr>
@@ -1182,12 +1372,22 @@
           <w:sz w:val="16"/>
         </w:rPr>
       </w:pPr>
+      <w:proofErr w:type="spellStart"/>
       <w:r>
         <w:rPr>
           <w:sz w:val="16"/>
         </w:rPr>
-        <w:t>ldap_password=[</w:t>
-      </w:r>
+        <w:t>ldap_password</w:t>
+      </w:r>
+      <w:proofErr w:type="spellEnd"/>
+      <w:proofErr w:type="gramStart"/>
+      <w:r>
+        <w:rPr>
+          <w:sz w:val="16"/>
+        </w:rPr>
+        <w:t>=[</w:t>
+      </w:r>
+      <w:proofErr w:type="gramEnd"/>
       <w:r>
         <w:rPr>
           <w:i/>
@@ -1225,11 +1425,19 @@
           <w:sz w:val="16"/>
         </w:rPr>
       </w:pPr>
+      <w:proofErr w:type="spellStart"/>
       <w:r>
         <w:rPr>
           <w:sz w:val="16"/>
         </w:rPr>
-        <w:t>ldap_is_active_directory=False</w:t>
+        <w:t>ldap_is_active_directory</w:t>
+      </w:r>
+      <w:proofErr w:type="spellEnd"/>
+      <w:r>
+        <w:rPr>
+          <w:sz w:val="16"/>
+        </w:rPr>
+        <w:t>=False</w:t>
       </w:r>
     </w:p>
     <w:p>
@@ -1240,11 +1448,19 @@
           <w:sz w:val="16"/>
         </w:rPr>
       </w:pPr>
+      <w:proofErr w:type="spellStart"/>
       <w:r>
         <w:rPr>
           <w:sz w:val="16"/>
         </w:rPr>
-        <w:t>ldap_connect_timeout=10</w:t>
+        <w:t>ldap_connect_timeout</w:t>
+      </w:r>
+      <w:proofErr w:type="spellEnd"/>
+      <w:r>
+        <w:rPr>
+          <w:sz w:val="16"/>
+        </w:rPr>
+        <w:t>=10</w:t>
       </w:r>
     </w:p>
     <w:p>
@@ -1260,14 +1476,44 @@
         <w:rPr>
           <w:sz w:val="16"/>
         </w:rPr>
-        <w:t>#ldap_domain=WORKGROUP [</w:t>
+        <w:t>#</w:t>
+      </w:r>
+      <w:proofErr w:type="spellStart"/>
+      <w:r>
+        <w:rPr>
+          <w:sz w:val="16"/>
+        </w:rPr>
+        <w:t>ldap_domain</w:t>
+      </w:r>
+      <w:proofErr w:type="spellEnd"/>
+      <w:r>
+        <w:rPr>
+          <w:sz w:val="16"/>
+        </w:rPr>
+        <w:t>=WORKGROUP [</w:t>
       </w:r>
       <w:r>
         <w:rPr>
           <w:i/>
           <w:sz w:val="16"/>
         </w:rPr>
-        <w:t>must be set to valid windows domain if using NTLM auth]</w:t>
+        <w:t xml:space="preserve">must be set to valid windows domain if using NTLM </w:t>
+      </w:r>
+      <w:proofErr w:type="spellStart"/>
+      <w:r>
+        <w:rPr>
+          <w:i/>
+          <w:sz w:val="16"/>
+        </w:rPr>
+        <w:t>auth</w:t>
+      </w:r>
+      <w:proofErr w:type="spellEnd"/>
+      <w:r>
+        <w:rPr>
+          <w:i/>
+          <w:sz w:val="16"/>
+        </w:rPr>
+        <w:t>]</w:t>
       </w:r>
     </w:p>
     <w:p>
@@ -1315,7 +1561,21 @@
         <w:rPr>
           <w:sz w:val="16"/>
         </w:rPr>
-        <w:t>[fn_ldap_utilities]</w:t>
+        <w:t>[</w:t>
+      </w:r>
+      <w:proofErr w:type="spellStart"/>
+      <w:r>
+        <w:rPr>
+          <w:sz w:val="16"/>
+        </w:rPr>
+        <w:t>fn_ldap_utilities</w:t>
+      </w:r>
+      <w:proofErr w:type="spellEnd"/>
+      <w:r>
+        <w:rPr>
+          <w:sz w:val="16"/>
+        </w:rPr>
+        <w:t>]</w:t>
       </w:r>
     </w:p>
     <w:p>
@@ -1326,18 +1586,37 @@
           <w:sz w:val="16"/>
         </w:rPr>
       </w:pPr>
+      <w:proofErr w:type="spellStart"/>
       <w:r>
         <w:rPr>
           <w:sz w:val="16"/>
         </w:rPr>
-        <w:t>ldap_server=[</w:t>
-      </w:r>
+        <w:t>ldap_server</w:t>
+      </w:r>
+      <w:proofErr w:type="spellEnd"/>
+      <w:proofErr w:type="gramStart"/>
+      <w:r>
+        <w:rPr>
+          <w:sz w:val="16"/>
+        </w:rPr>
+        <w:t>=[</w:t>
+      </w:r>
+      <w:proofErr w:type="spellStart"/>
+      <w:proofErr w:type="gramEnd"/>
       <w:r>
         <w:rPr>
           <w:i/>
           <w:sz w:val="16"/>
         </w:rPr>
-        <w:t>ip address of your LDAP Server</w:t>
+        <w:t>ip</w:t>
+      </w:r>
+      <w:proofErr w:type="spellEnd"/>
+      <w:r>
+        <w:rPr>
+          <w:i/>
+          <w:sz w:val="16"/>
+        </w:rPr>
+        <w:t xml:space="preserve"> address of your LDAP Server</w:t>
       </w:r>
       <w:r>
         <w:rPr>
@@ -1354,11 +1633,19 @@
           <w:sz w:val="16"/>
         </w:rPr>
       </w:pPr>
+      <w:proofErr w:type="spellStart"/>
       <w:r>
         <w:rPr>
           <w:sz w:val="16"/>
         </w:rPr>
-        <w:t>ldap_port=636</w:t>
+        <w:t>ldap_port</w:t>
+      </w:r>
+      <w:proofErr w:type="spellEnd"/>
+      <w:r>
+        <w:rPr>
+          <w:sz w:val="16"/>
+        </w:rPr>
+        <w:t>=636</w:t>
       </w:r>
     </w:p>
     <w:p>
@@ -1369,11 +1656,19 @@
           <w:sz w:val="16"/>
         </w:rPr>
       </w:pPr>
+      <w:proofErr w:type="spellStart"/>
       <w:r>
         <w:rPr>
           <w:sz w:val="16"/>
         </w:rPr>
-        <w:t>ldap_use_ssl=</w:t>
+        <w:t>ldap_use_ssl</w:t>
+      </w:r>
+      <w:proofErr w:type="spellEnd"/>
+      <w:r>
+        <w:rPr>
+          <w:sz w:val="16"/>
+        </w:rPr>
+        <w:t>=</w:t>
       </w:r>
       <w:r>
         <w:rPr>
@@ -1390,11 +1685,19 @@
           <w:sz w:val="16"/>
         </w:rPr>
       </w:pPr>
+      <w:proofErr w:type="spellStart"/>
       <w:r>
         <w:rPr>
           <w:sz w:val="16"/>
         </w:rPr>
-        <w:t>ldap_auth=SIMPLE</w:t>
+        <w:t>ldap_auth</w:t>
+      </w:r>
+      <w:proofErr w:type="spellEnd"/>
+      <w:r>
+        <w:rPr>
+          <w:sz w:val="16"/>
+        </w:rPr>
+        <w:t>=SIMPLE</w:t>
       </w:r>
     </w:p>
     <w:p>
@@ -1405,11 +1708,63 @@
           <w:sz w:val="16"/>
         </w:rPr>
       </w:pPr>
+      <w:proofErr w:type="spellStart"/>
       <w:r>
         <w:rPr>
           <w:sz w:val="16"/>
         </w:rPr>
-        <w:t>ldap_user_dn=CN=Username,CN=Users,DC=example,DC=com</w:t>
+        <w:t>ldap_user_dn</w:t>
+      </w:r>
+      <w:proofErr w:type="spellEnd"/>
+      <w:r>
+        <w:rPr>
+          <w:sz w:val="16"/>
+        </w:rPr>
+        <w:t>=CN=</w:t>
+      </w:r>
+      <w:proofErr w:type="spellStart"/>
+      <w:proofErr w:type="gramStart"/>
+      <w:r>
+        <w:rPr>
+          <w:sz w:val="16"/>
+        </w:rPr>
+        <w:t>Username,CN</w:t>
+      </w:r>
+      <w:proofErr w:type="spellEnd"/>
+      <w:proofErr w:type="gramEnd"/>
+      <w:r>
+        <w:rPr>
+          <w:sz w:val="16"/>
+        </w:rPr>
+        <w:t>=</w:t>
+      </w:r>
+      <w:proofErr w:type="spellStart"/>
+      <w:r>
+        <w:rPr>
+          <w:sz w:val="16"/>
+        </w:rPr>
+        <w:t>Users,DC</w:t>
+      </w:r>
+      <w:proofErr w:type="spellEnd"/>
+      <w:r>
+        <w:rPr>
+          <w:sz w:val="16"/>
+        </w:rPr>
+        <w:t>=</w:t>
+      </w:r>
+      <w:proofErr w:type="spellStart"/>
+      <w:r>
+        <w:rPr>
+          <w:sz w:val="16"/>
+        </w:rPr>
+        <w:t>example,DC</w:t>
+      </w:r>
+      <w:proofErr w:type="spellEnd"/>
+      <w:r>
+        <w:rPr>
+          <w:sz w:val="16"/>
+        </w:rPr>
+        <w:t>=com</w:t>
       </w:r>
     </w:p>
     <w:p>
@@ -1421,12 +1776,22 @@
           <w:sz w:val="16"/>
         </w:rPr>
       </w:pPr>
+      <w:proofErr w:type="spellStart"/>
       <w:r>
         <w:rPr>
           <w:sz w:val="16"/>
         </w:rPr>
-        <w:t>ldap_password=[</w:t>
-      </w:r>
+        <w:t>ldap_password</w:t>
+      </w:r>
+      <w:proofErr w:type="spellEnd"/>
+      <w:proofErr w:type="gramStart"/>
+      <w:r>
+        <w:rPr>
+          <w:sz w:val="16"/>
+        </w:rPr>
+        <w:t>=[</w:t>
+      </w:r>
+      <w:proofErr w:type="gramEnd"/>
       <w:r>
         <w:rPr>
           <w:i/>
@@ -1464,11 +1829,19 @@
           <w:sz w:val="16"/>
         </w:rPr>
       </w:pPr>
+      <w:proofErr w:type="spellStart"/>
       <w:r>
         <w:rPr>
           <w:sz w:val="16"/>
         </w:rPr>
-        <w:t>ldap_is_active_directory=</w:t>
+        <w:t>ldap_is_active_directory</w:t>
+      </w:r>
+      <w:proofErr w:type="spellEnd"/>
+      <w:r>
+        <w:rPr>
+          <w:sz w:val="16"/>
+        </w:rPr>
+        <w:t>=</w:t>
       </w:r>
       <w:r>
         <w:rPr>
@@ -1485,11 +1858,19 @@
           <w:sz w:val="16"/>
         </w:rPr>
       </w:pPr>
+      <w:proofErr w:type="spellStart"/>
       <w:r>
         <w:rPr>
           <w:sz w:val="16"/>
         </w:rPr>
-        <w:t>ldap_connect_timeout=10</w:t>
+        <w:t>ldap_connect_timeout</w:t>
+      </w:r>
+      <w:proofErr w:type="spellEnd"/>
+      <w:r>
+        <w:rPr>
+          <w:sz w:val="16"/>
+        </w:rPr>
+        <w:t>=10</w:t>
       </w:r>
     </w:p>
     <w:p>
@@ -1505,23 +1886,53 @@
         <w:rPr>
           <w:sz w:val="16"/>
         </w:rPr>
-        <w:t>#ldap_domain=WORKGROUP [</w:t>
+        <w:t>#</w:t>
+      </w:r>
+      <w:proofErr w:type="spellStart"/>
+      <w:r>
+        <w:rPr>
+          <w:sz w:val="16"/>
+        </w:rPr>
+        <w:t>ldap_domain</w:t>
+      </w:r>
+      <w:proofErr w:type="spellEnd"/>
+      <w:r>
+        <w:rPr>
+          <w:sz w:val="16"/>
+        </w:rPr>
+        <w:t>=WORKGROUP [</w:t>
       </w:r>
       <w:r>
         <w:rPr>
           <w:i/>
           <w:sz w:val="16"/>
         </w:rPr>
-        <w:t>must be set to valid windows domain if using NTLM auth]</w:t>
-      </w:r>
-    </w:p>
-    <w:p>
-      <w:pPr>
-        <w:pStyle w:val="BodyText"/>
+        <w:t xml:space="preserve">must be set to valid windows domain if using NTLM </w:t>
+      </w:r>
+      <w:proofErr w:type="spellStart"/>
+      <w:r>
         <w:rPr>
           <w:i/>
           <w:sz w:val="16"/>
         </w:rPr>
+        <w:t>auth</w:t>
+      </w:r>
+      <w:proofErr w:type="spellEnd"/>
+      <w:r>
+        <w:rPr>
+          <w:i/>
+          <w:sz w:val="16"/>
+        </w:rPr>
+        <w:t>]</w:t>
+      </w:r>
+    </w:p>
+    <w:p>
+      <w:pPr>
+        <w:pStyle w:val="BodyText"/>
+        <w:rPr>
+          <w:i/>
+          <w:sz w:val="16"/>
+        </w:rPr>
       </w:pPr>
     </w:p>
     <w:p>
@@ -1538,7 +1949,15 @@
         <w:pStyle w:val="BodyText"/>
       </w:pPr>
       <w:r>
-        <w:t>The package contains function definitions that you can use in workflows, and includes example workflows and rules that show how to use these functions.</w:t>
+        <w:t xml:space="preserve">The package contains function definitions that you can use in </w:t>
+      </w:r>
+      <w:proofErr w:type="gramStart"/>
+      <w:r>
+        <w:t>workflows, and</w:t>
+      </w:r>
+      <w:proofErr w:type="gramEnd"/>
+      <w:r>
+        <w:t xml:space="preserve"> includes example workflows and rules that show how to use these functions.</w:t>
       </w:r>
     </w:p>
     <w:bookmarkEnd w:id="1"/>
@@ -1757,7 +2176,39 @@
           <w:rFonts w:cs="Arial"/>
           <w:color w:val="000000"/>
         </w:rPr>
-        <w:t>automatically run at startup. On a Red Hat appliance, this is done using a systemd unit file such as the one below. You may need to change the paths to your working directory and app.config.</w:t>
+        <w:t xml:space="preserve">automatically run at startup. On a Red Hat appliance, this is done using a </w:t>
+      </w:r>
+      <w:proofErr w:type="spellStart"/>
+      <w:r>
+        <w:rPr>
+          <w:rFonts w:cs="Arial"/>
+          <w:color w:val="000000"/>
+        </w:rPr>
+        <w:t>systemd</w:t>
+      </w:r>
+      <w:proofErr w:type="spellEnd"/>
+      <w:r>
+        <w:rPr>
+          <w:rFonts w:cs="Arial"/>
+          <w:color w:val="000000"/>
+        </w:rPr>
+        <w:t xml:space="preserve"> unit file such as the one below. You may need to change the paths to your working directory and </w:t>
+      </w:r>
+      <w:proofErr w:type="spellStart"/>
+      <w:r>
+        <w:rPr>
+          <w:rFonts w:cs="Arial"/>
+          <w:color w:val="000000"/>
+        </w:rPr>
+        <w:t>app.config</w:t>
+      </w:r>
+      <w:proofErr w:type="spellEnd"/>
+      <w:r>
+        <w:rPr>
+          <w:rFonts w:cs="Arial"/>
+          <w:color w:val="000000"/>
+        </w:rPr>
+        <w:t>.</w:t>
       </w:r>
     </w:p>
     <w:p>
@@ -1780,12 +2231,22 @@
         </w:rPr>
         <w:t xml:space="preserve">The unit file must be named </w:t>
       </w:r>
+      <w:proofErr w:type="spellStart"/>
       <w:r>
         <w:rPr>
           <w:rFonts w:ascii="Courier New" w:hAnsi="Courier New" w:cs="Courier New"/>
         </w:rPr>
-        <w:t>resilient_circuits.service</w:t>
-      </w:r>
+        <w:t>resilient_</w:t>
+      </w:r>
+      <w:proofErr w:type="gramStart"/>
+      <w:r>
+        <w:rPr>
+          <w:rFonts w:ascii="Courier New" w:hAnsi="Courier New" w:cs="Courier New"/>
+        </w:rPr>
+        <w:t>circuits.service</w:t>
+      </w:r>
+      <w:proofErr w:type="spellEnd"/>
+      <w:proofErr w:type="gramEnd"/>
       <w:r>
         <w:rPr>
           <w:rFonts w:cs="Arial"/>
@@ -1798,9 +2259,35 @@
       <w:pPr>
         <w:pStyle w:val="Code0"/>
       </w:pPr>
-      <w:r>
-        <w:t>sudo vi /etc/systemd/system/resilient_circuits.service</w:t>
-      </w:r>
+      <w:proofErr w:type="spellStart"/>
+      <w:r>
+        <w:t>sudo</w:t>
+      </w:r>
+      <w:proofErr w:type="spellEnd"/>
+      <w:r>
+        <w:t xml:space="preserve"> vi /</w:t>
+      </w:r>
+      <w:proofErr w:type="spellStart"/>
+      <w:r>
+        <w:t>etc</w:t>
+      </w:r>
+      <w:proofErr w:type="spellEnd"/>
+      <w:r>
+        <w:t>/</w:t>
+      </w:r>
+      <w:proofErr w:type="spellStart"/>
+      <w:r>
+        <w:t>systemd</w:t>
+      </w:r>
+      <w:proofErr w:type="spellEnd"/>
+      <w:r>
+        <w:t>/system/</w:t>
+      </w:r>
+      <w:proofErr w:type="spellStart"/>
+      <w:r>
+        <w:t>resilient_circuits.service</w:t>
+      </w:r>
+      <w:proofErr w:type="spellEnd"/>
     </w:p>
     <w:p>
       <w:pPr>
@@ -1850,14 +2337,24 @@
         <w:br/>
       </w:r>
       <w:r>
-        <w:t>After=resilient.service</w:t>
-      </w:r>
+        <w:t>After=</w:t>
+      </w:r>
+      <w:proofErr w:type="spellStart"/>
+      <w:r>
+        <w:t>resilient.service</w:t>
+      </w:r>
+      <w:proofErr w:type="spellEnd"/>
       <w:r>
         <w:br/>
       </w:r>
       <w:r>
-        <w:t>Requires=resilient.service</w:t>
-      </w:r>
+        <w:t>Requires=</w:t>
+      </w:r>
+      <w:proofErr w:type="spellStart"/>
+      <w:r>
+        <w:t>resilient.service</w:t>
+      </w:r>
+      <w:proofErr w:type="spellEnd"/>
     </w:p>
     <w:p>
       <w:pPr>
@@ -1882,14 +2379,32 @@
       <w:r>
         <w:br/>
       </w:r>
-      <w:r>
-        <w:t>WorkingDirectory=/home/integration</w:t>
+      <w:proofErr w:type="spellStart"/>
+      <w:r>
+        <w:t>WorkingDirectory</w:t>
+      </w:r>
+      <w:proofErr w:type="spellEnd"/>
+      <w:r>
+        <w:t>=/home/integration</w:t>
       </w:r>
       <w:r>
         <w:br/>
       </w:r>
-      <w:r>
-        <w:t>ExecStart=/usr/local/bin/resilient-circuits run</w:t>
+      <w:proofErr w:type="spellStart"/>
+      <w:r>
+        <w:t>ExecStart</w:t>
+      </w:r>
+      <w:proofErr w:type="spellEnd"/>
+      <w:r>
+        <w:t>=/</w:t>
+      </w:r>
+      <w:proofErr w:type="spellStart"/>
+      <w:r>
+        <w:t>usr</w:t>
+      </w:r>
+      <w:proofErr w:type="spellEnd"/>
+      <w:r>
+        <w:t>/local/bin/resilient-circuits run</w:t>
       </w:r>
       <w:r>
         <w:br/>
@@ -1900,8 +2415,13 @@
       <w:r>
         <w:br/>
       </w:r>
-      <w:r>
-        <w:t>TimeoutSec=10</w:t>
+      <w:proofErr w:type="spellStart"/>
+      <w:r>
+        <w:t>TimeoutSec</w:t>
+      </w:r>
+      <w:proofErr w:type="spellEnd"/>
+      <w:r>
+        <w:t>=10</w:t>
       </w:r>
       <w:r>
         <w:br/>
@@ -1930,9 +2450,21 @@
       <w:r>
         <w:br/>
       </w:r>
-      <w:r>
-        <w:t>WantedBy=multi-user.target</w:t>
-      </w:r>
+      <w:proofErr w:type="spellStart"/>
+      <w:r>
+        <w:t>WantedBy</w:t>
+      </w:r>
+      <w:proofErr w:type="spellEnd"/>
+      <w:r>
+        <w:t>=multi-</w:t>
+      </w:r>
+      <w:proofErr w:type="spellStart"/>
+      <w:proofErr w:type="gramStart"/>
+      <w:r>
+        <w:t>user.target</w:t>
+      </w:r>
+      <w:proofErr w:type="spellEnd"/>
+      <w:proofErr w:type="gramEnd"/>
     </w:p>
     <w:p>
       <w:pPr>
@@ -1973,9 +2505,43 @@
       <w:pPr>
         <w:pStyle w:val="Code0"/>
       </w:pPr>
-      <w:r>
-        <w:t>sudo chmod 664 /etc/systemd/system/resilient_circuits.service</w:t>
-      </w:r>
+      <w:proofErr w:type="spellStart"/>
+      <w:r>
+        <w:t>sudo</w:t>
+      </w:r>
+      <w:proofErr w:type="spellEnd"/>
+      <w:r>
+        <w:t xml:space="preserve"> </w:t>
+      </w:r>
+      <w:proofErr w:type="spellStart"/>
+      <w:r>
+        <w:t>chmod</w:t>
+      </w:r>
+      <w:proofErr w:type="spellEnd"/>
+      <w:r>
+        <w:t xml:space="preserve"> 664 /</w:t>
+      </w:r>
+      <w:proofErr w:type="spellStart"/>
+      <w:r>
+        <w:t>etc</w:t>
+      </w:r>
+      <w:proofErr w:type="spellEnd"/>
+      <w:r>
+        <w:t>/</w:t>
+      </w:r>
+      <w:proofErr w:type="spellStart"/>
+      <w:r>
+        <w:t>systemd</w:t>
+      </w:r>
+      <w:proofErr w:type="spellEnd"/>
+      <w:r>
+        <w:t>/system/</w:t>
+      </w:r>
+      <w:proofErr w:type="spellStart"/>
+      <w:r>
+        <w:t>resilient_circuits.service</w:t>
+      </w:r>
+      <w:proofErr w:type="spellEnd"/>
     </w:p>
     <w:p>
       <w:pPr>
@@ -1996,15 +2562,60 @@
           <w:rFonts w:cs="Arial"/>
           <w:color w:val="000000"/>
         </w:rPr>
-        <w:t>Use the systemctl command to manually start, stop, restart and return status on the service:</w:t>
+        <w:t xml:space="preserve">Use the </w:t>
+      </w:r>
+      <w:proofErr w:type="spellStart"/>
+      <w:r>
+        <w:rPr>
+          <w:rFonts w:cs="Arial"/>
+          <w:color w:val="000000"/>
+        </w:rPr>
+        <w:t>systemctl</w:t>
+      </w:r>
+      <w:proofErr w:type="spellEnd"/>
+      <w:r>
+        <w:rPr>
+          <w:rFonts w:cs="Arial"/>
+          <w:color w:val="000000"/>
+        </w:rPr>
+        <w:t xml:space="preserve"> command to manually start, stop, restart and return status on the service:</w:t>
       </w:r>
     </w:p>
     <w:p>
       <w:pPr>
         <w:pStyle w:val="Code0"/>
       </w:pPr>
-      <w:r>
-        <w:t>sudo systemctl resilient_circuits [start|stop|restart|status]</w:t>
+      <w:proofErr w:type="spellStart"/>
+      <w:r>
+        <w:t>sudo</w:t>
+      </w:r>
+      <w:proofErr w:type="spellEnd"/>
+      <w:r>
+        <w:t xml:space="preserve"> </w:t>
+      </w:r>
+      <w:proofErr w:type="spellStart"/>
+      <w:r>
+        <w:t>systemctl</w:t>
+      </w:r>
+      <w:proofErr w:type="spellEnd"/>
+      <w:r>
+        <w:t xml:space="preserve"> </w:t>
+      </w:r>
+      <w:proofErr w:type="spellStart"/>
+      <w:r>
+        <w:t>resilient_circuits</w:t>
+      </w:r>
+      <w:proofErr w:type="spellEnd"/>
+      <w:r>
+        <w:t xml:space="preserve"> [</w:t>
+      </w:r>
+      <w:proofErr w:type="spellStart"/>
+      <w:r>
+        <w:t>start|stop|restart|status</w:t>
+      </w:r>
+      <w:proofErr w:type="spellEnd"/>
+      <w:r>
+        <w:t>]</w:t>
       </w:r>
     </w:p>
     <w:p>
@@ -2261,6 +2872,7 @@
                 <w:b/>
               </w:rPr>
             </w:pPr>
+            <w:proofErr w:type="spellStart"/>
             <w:r>
               <w:rPr>
                 <w:rFonts w:ascii="Courier New" w:hAnsi="Courier New" w:cs="Courier New"/>
@@ -2269,6 +2881,7 @@
               </w:rPr>
               <w:t>ldap_multiple_user_dn</w:t>
             </w:r>
+            <w:proofErr w:type="spellEnd"/>
           </w:p>
         </w:tc>
         <w:tc>
@@ -2314,7 +2927,117 @@
                 <w:sz w:val="18"/>
                 <w:szCs w:val="18"/>
               </w:rPr>
-              <w:t>"['dn=tom smith,dc=example,dc=com', 'dn=ted smith,dc=example,dc=com']"</w:t>
+              <w:t>"['</w:t>
+            </w:r>
+            <w:proofErr w:type="spellStart"/>
+            <w:r>
+              <w:rPr>
+                <w:rFonts w:ascii="Courier New" w:hAnsi="Courier New" w:cs="Courier New"/>
+                <w:sz w:val="18"/>
+                <w:szCs w:val="18"/>
+              </w:rPr>
+              <w:t>dn</w:t>
+            </w:r>
+            <w:proofErr w:type="spellEnd"/>
+            <w:r>
+              <w:rPr>
+                <w:rFonts w:ascii="Courier New" w:hAnsi="Courier New" w:cs="Courier New"/>
+                <w:sz w:val="18"/>
+                <w:szCs w:val="18"/>
+              </w:rPr>
+              <w:t xml:space="preserve">=tom </w:t>
+            </w:r>
+            <w:proofErr w:type="spellStart"/>
+            <w:proofErr w:type="gramStart"/>
+            <w:r>
+              <w:rPr>
+                <w:rFonts w:ascii="Courier New" w:hAnsi="Courier New" w:cs="Courier New"/>
+                <w:sz w:val="18"/>
+                <w:szCs w:val="18"/>
+              </w:rPr>
+              <w:t>smith,dc</w:t>
+            </w:r>
+            <w:proofErr w:type="spellEnd"/>
+            <w:proofErr w:type="gramEnd"/>
+            <w:r>
+              <w:rPr>
+                <w:rFonts w:ascii="Courier New" w:hAnsi="Courier New" w:cs="Courier New"/>
+                <w:sz w:val="18"/>
+                <w:szCs w:val="18"/>
+              </w:rPr>
+              <w:t>=</w:t>
+            </w:r>
+            <w:proofErr w:type="spellStart"/>
+            <w:r>
+              <w:rPr>
+                <w:rFonts w:ascii="Courier New" w:hAnsi="Courier New" w:cs="Courier New"/>
+                <w:sz w:val="18"/>
+                <w:szCs w:val="18"/>
+              </w:rPr>
+              <w:t>example,dc</w:t>
+            </w:r>
+            <w:proofErr w:type="spellEnd"/>
+            <w:r>
+              <w:rPr>
+                <w:rFonts w:ascii="Courier New" w:hAnsi="Courier New" w:cs="Courier New"/>
+                <w:sz w:val="18"/>
+                <w:szCs w:val="18"/>
+              </w:rPr>
+              <w:t>=com', '</w:t>
+            </w:r>
+            <w:proofErr w:type="spellStart"/>
+            <w:r>
+              <w:rPr>
+                <w:rFonts w:ascii="Courier New" w:hAnsi="Courier New" w:cs="Courier New"/>
+                <w:sz w:val="18"/>
+                <w:szCs w:val="18"/>
+              </w:rPr>
+              <w:t>dn</w:t>
+            </w:r>
+            <w:proofErr w:type="spellEnd"/>
+            <w:r>
+              <w:rPr>
+                <w:rFonts w:ascii="Courier New" w:hAnsi="Courier New" w:cs="Courier New"/>
+                <w:sz w:val="18"/>
+                <w:szCs w:val="18"/>
+              </w:rPr>
+              <w:t xml:space="preserve">=ted </w:t>
+            </w:r>
+            <w:proofErr w:type="spellStart"/>
+            <w:r>
+              <w:rPr>
+                <w:rFonts w:ascii="Courier New" w:hAnsi="Courier New" w:cs="Courier New"/>
+                <w:sz w:val="18"/>
+                <w:szCs w:val="18"/>
+              </w:rPr>
+              <w:t>smith,dc</w:t>
+            </w:r>
+            <w:proofErr w:type="spellEnd"/>
+            <w:r>
+              <w:rPr>
+                <w:rFonts w:ascii="Courier New" w:hAnsi="Courier New" w:cs="Courier New"/>
+                <w:sz w:val="18"/>
+                <w:szCs w:val="18"/>
+              </w:rPr>
+              <w:t>=</w:t>
+            </w:r>
+            <w:proofErr w:type="spellStart"/>
+            <w:r>
+              <w:rPr>
+                <w:rFonts w:ascii="Courier New" w:hAnsi="Courier New" w:cs="Courier New"/>
+                <w:sz w:val="18"/>
+                <w:szCs w:val="18"/>
+              </w:rPr>
+              <w:t>example,dc</w:t>
+            </w:r>
+            <w:proofErr w:type="spellEnd"/>
+            <w:r>
+              <w:rPr>
+                <w:rFonts w:ascii="Courier New" w:hAnsi="Courier New" w:cs="Courier New"/>
+                <w:sz w:val="18"/>
+                <w:szCs w:val="18"/>
+              </w:rPr>
+              <w:t>=com']"</w:t>
             </w:r>
           </w:p>
         </w:tc>
@@ -2332,6 +3055,7 @@
                 <w:b/>
               </w:rPr>
             </w:pPr>
+            <w:proofErr w:type="spellStart"/>
             <w:r>
               <w:rPr>
                 <w:rFonts w:ascii="Courier New" w:hAnsi="Courier New" w:cs="Courier New"/>
@@ -2340,6 +3064,7 @@
               </w:rPr>
               <w:t>ldap_multiple_group_dn</w:t>
             </w:r>
+            <w:proofErr w:type="spellEnd"/>
           </w:p>
         </w:tc>
         <w:tc>
@@ -2383,7 +3108,25 @@
                 <w:sz w:val="18"/>
                 <w:szCs w:val="18"/>
               </w:rPr>
-              <w:t>"['dn=</w:t>
+              <w:t>"['</w:t>
+            </w:r>
+            <w:proofErr w:type="spellStart"/>
+            <w:r>
+              <w:rPr>
+                <w:rFonts w:ascii="Courier New" w:hAnsi="Courier New" w:cs="Courier New"/>
+                <w:sz w:val="18"/>
+                <w:szCs w:val="18"/>
+              </w:rPr>
+              <w:t>dn</w:t>
+            </w:r>
+            <w:proofErr w:type="spellEnd"/>
+            <w:r>
+              <w:rPr>
+                <w:rFonts w:ascii="Courier New" w:hAnsi="Courier New" w:cs="Courier New"/>
+                <w:sz w:val="18"/>
+                <w:szCs w:val="18"/>
+              </w:rPr>
+              <w:t>=</w:t>
             </w:r>
             <w:r>
               <w:rPr>
@@ -2393,13 +3136,41 @@
               </w:rPr>
               <w:t>Group</w:t>
             </w:r>
-            <w:r>
-              <w:rPr>
-                <w:rFonts w:ascii="Courier New" w:hAnsi="Courier New" w:cs="Courier New"/>
-                <w:sz w:val="18"/>
-                <w:szCs w:val="18"/>
-              </w:rPr>
-              <w:t>1,dc=example,dc=com',</w:t>
+            <w:proofErr w:type="gramStart"/>
+            <w:r>
+              <w:rPr>
+                <w:rFonts w:ascii="Courier New" w:hAnsi="Courier New" w:cs="Courier New"/>
+                <w:sz w:val="18"/>
+                <w:szCs w:val="18"/>
+              </w:rPr>
+              <w:t>1,dc</w:t>
+            </w:r>
+            <w:proofErr w:type="gramEnd"/>
+            <w:r>
+              <w:rPr>
+                <w:rFonts w:ascii="Courier New" w:hAnsi="Courier New" w:cs="Courier New"/>
+                <w:sz w:val="18"/>
+                <w:szCs w:val="18"/>
+              </w:rPr>
+              <w:t>=</w:t>
+            </w:r>
+            <w:proofErr w:type="spellStart"/>
+            <w:r>
+              <w:rPr>
+                <w:rFonts w:ascii="Courier New" w:hAnsi="Courier New" w:cs="Courier New"/>
+                <w:sz w:val="18"/>
+                <w:szCs w:val="18"/>
+              </w:rPr>
+              <w:t>example,dc</w:t>
+            </w:r>
+            <w:proofErr w:type="spellEnd"/>
+            <w:r>
+              <w:rPr>
+                <w:rFonts w:ascii="Courier New" w:hAnsi="Courier New" w:cs="Courier New"/>
+                <w:sz w:val="18"/>
+                <w:szCs w:val="18"/>
+              </w:rPr>
+              <w:t>=com',</w:t>
             </w:r>
             <w:r>
               <w:rPr>
@@ -2415,7 +3186,25 @@
                 <w:sz w:val="18"/>
                 <w:szCs w:val="18"/>
               </w:rPr>
-              <w:t>'dn=</w:t>
+              <w:t>'</w:t>
+            </w:r>
+            <w:proofErr w:type="spellStart"/>
+            <w:r>
+              <w:rPr>
+                <w:rFonts w:ascii="Courier New" w:hAnsi="Courier New" w:cs="Courier New"/>
+                <w:sz w:val="18"/>
+                <w:szCs w:val="18"/>
+              </w:rPr>
+              <w:t>dn</w:t>
+            </w:r>
+            <w:proofErr w:type="spellEnd"/>
+            <w:r>
+              <w:rPr>
+                <w:rFonts w:ascii="Courier New" w:hAnsi="Courier New" w:cs="Courier New"/>
+                <w:sz w:val="18"/>
+                <w:szCs w:val="18"/>
+              </w:rPr>
+              <w:t>=</w:t>
             </w:r>
             <w:r>
               <w:rPr>
@@ -2431,7 +3220,25 @@
                 <w:sz w:val="18"/>
                 <w:szCs w:val="18"/>
               </w:rPr>
-              <w:t>1,dc=example,dc=com']"</w:t>
+              <w:t>1,dc=</w:t>
+            </w:r>
+            <w:proofErr w:type="spellStart"/>
+            <w:r>
+              <w:rPr>
+                <w:rFonts w:ascii="Courier New" w:hAnsi="Courier New" w:cs="Courier New"/>
+                <w:sz w:val="18"/>
+                <w:szCs w:val="18"/>
+              </w:rPr>
+              <w:t>example,dc</w:t>
+            </w:r>
+            <w:proofErr w:type="spellEnd"/>
+            <w:r>
+              <w:rPr>
+                <w:rFonts w:ascii="Courier New" w:hAnsi="Courier New" w:cs="Courier New"/>
+                <w:sz w:val="18"/>
+                <w:szCs w:val="18"/>
+              </w:rPr>
+              <w:t>=com']"</w:t>
             </w:r>
           </w:p>
         </w:tc>
@@ -2539,6 +3346,8 @@
                 <w:b/>
               </w:rPr>
             </w:pPr>
+            <w:proofErr w:type="spellStart"/>
+            <w:proofErr w:type="gramStart"/>
             <w:r>
               <w:rPr>
                 <w:rFonts w:ascii="Courier New" w:hAnsi="Courier New" w:cs="Courier New"/>
@@ -2547,6 +3356,8 @@
               </w:rPr>
               <w:t>results.success</w:t>
             </w:r>
+            <w:proofErr w:type="spellEnd"/>
+            <w:proofErr w:type="gramEnd"/>
           </w:p>
         </w:tc>
         <w:tc>
@@ -2606,14 +3417,26 @@
                 <w:b/>
               </w:rPr>
             </w:pPr>
-            <w:r>
-              <w:rPr>
-                <w:rFonts w:ascii="Courier New" w:hAnsi="Courier New" w:cs="Courier New"/>
-                <w:sz w:val="18"/>
-                <w:szCs w:val="18"/>
-              </w:rPr>
-              <w:t>results.users_dn</w:t>
-            </w:r>
+            <w:proofErr w:type="spellStart"/>
+            <w:proofErr w:type="gramStart"/>
+            <w:r>
+              <w:rPr>
+                <w:rFonts w:ascii="Courier New" w:hAnsi="Courier New" w:cs="Courier New"/>
+                <w:sz w:val="18"/>
+                <w:szCs w:val="18"/>
+              </w:rPr>
+              <w:t>results.users</w:t>
+            </w:r>
+            <w:proofErr w:type="gramEnd"/>
+            <w:r>
+              <w:rPr>
+                <w:rFonts w:ascii="Courier New" w:hAnsi="Courier New" w:cs="Courier New"/>
+                <w:sz w:val="18"/>
+                <w:szCs w:val="18"/>
+              </w:rPr>
+              <w:t>_dn</w:t>
+            </w:r>
+            <w:proofErr w:type="spellEnd"/>
           </w:p>
         </w:tc>
         <w:tc>
@@ -2673,14 +3496,26 @@
                 <w:szCs w:val="18"/>
               </w:rPr>
             </w:pPr>
-            <w:r>
-              <w:rPr>
-                <w:rFonts w:ascii="Courier New" w:hAnsi="Courier New" w:cs="Courier New"/>
-                <w:sz w:val="18"/>
-                <w:szCs w:val="18"/>
-              </w:rPr>
-              <w:t>results.groups_dn</w:t>
-            </w:r>
+            <w:proofErr w:type="spellStart"/>
+            <w:proofErr w:type="gramStart"/>
+            <w:r>
+              <w:rPr>
+                <w:rFonts w:ascii="Courier New" w:hAnsi="Courier New" w:cs="Courier New"/>
+                <w:sz w:val="18"/>
+                <w:szCs w:val="18"/>
+              </w:rPr>
+              <w:t>results.groups</w:t>
+            </w:r>
+            <w:proofErr w:type="gramEnd"/>
+            <w:r>
+              <w:rPr>
+                <w:rFonts w:ascii="Courier New" w:hAnsi="Courier New" w:cs="Courier New"/>
+                <w:sz w:val="18"/>
+                <w:szCs w:val="18"/>
+              </w:rPr>
+              <w:t>_dn</w:t>
+            </w:r>
+            <w:proofErr w:type="spellEnd"/>
           </w:p>
         </w:tc>
         <w:tc>
@@ -2936,6 +3771,7 @@
                 <w:b/>
               </w:rPr>
             </w:pPr>
+            <w:proofErr w:type="spellStart"/>
             <w:r>
               <w:rPr>
                 <w:rFonts w:ascii="Courier New" w:hAnsi="Courier New" w:cs="Courier New"/>
@@ -2944,6 +3780,7 @@
               </w:rPr>
               <w:t>ldap_multiple_user_dn</w:t>
             </w:r>
+            <w:proofErr w:type="spellEnd"/>
           </w:p>
         </w:tc>
         <w:tc>
@@ -3013,7 +3850,117 @@
                 <w:sz w:val="18"/>
                 <w:szCs w:val="18"/>
               </w:rPr>
-              <w:t>"['dn=tom smith,dc=example,dc=com', 'dn=ted smith,dc=example,dc=com']"</w:t>
+              <w:t>"['</w:t>
+            </w:r>
+            <w:proofErr w:type="spellStart"/>
+            <w:r>
+              <w:rPr>
+                <w:rFonts w:ascii="Courier New" w:hAnsi="Courier New" w:cs="Courier New"/>
+                <w:sz w:val="18"/>
+                <w:szCs w:val="18"/>
+              </w:rPr>
+              <w:t>dn</w:t>
+            </w:r>
+            <w:proofErr w:type="spellEnd"/>
+            <w:r>
+              <w:rPr>
+                <w:rFonts w:ascii="Courier New" w:hAnsi="Courier New" w:cs="Courier New"/>
+                <w:sz w:val="18"/>
+                <w:szCs w:val="18"/>
+              </w:rPr>
+              <w:t xml:space="preserve">=tom </w:t>
+            </w:r>
+            <w:proofErr w:type="spellStart"/>
+            <w:proofErr w:type="gramStart"/>
+            <w:r>
+              <w:rPr>
+                <w:rFonts w:ascii="Courier New" w:hAnsi="Courier New" w:cs="Courier New"/>
+                <w:sz w:val="18"/>
+                <w:szCs w:val="18"/>
+              </w:rPr>
+              <w:t>smith,dc</w:t>
+            </w:r>
+            <w:proofErr w:type="spellEnd"/>
+            <w:proofErr w:type="gramEnd"/>
+            <w:r>
+              <w:rPr>
+                <w:rFonts w:ascii="Courier New" w:hAnsi="Courier New" w:cs="Courier New"/>
+                <w:sz w:val="18"/>
+                <w:szCs w:val="18"/>
+              </w:rPr>
+              <w:t>=</w:t>
+            </w:r>
+            <w:proofErr w:type="spellStart"/>
+            <w:r>
+              <w:rPr>
+                <w:rFonts w:ascii="Courier New" w:hAnsi="Courier New" w:cs="Courier New"/>
+                <w:sz w:val="18"/>
+                <w:szCs w:val="18"/>
+              </w:rPr>
+              <w:t>example,dc</w:t>
+            </w:r>
+            <w:proofErr w:type="spellEnd"/>
+            <w:r>
+              <w:rPr>
+                <w:rFonts w:ascii="Courier New" w:hAnsi="Courier New" w:cs="Courier New"/>
+                <w:sz w:val="18"/>
+                <w:szCs w:val="18"/>
+              </w:rPr>
+              <w:t>=com', '</w:t>
+            </w:r>
+            <w:proofErr w:type="spellStart"/>
+            <w:r>
+              <w:rPr>
+                <w:rFonts w:ascii="Courier New" w:hAnsi="Courier New" w:cs="Courier New"/>
+                <w:sz w:val="18"/>
+                <w:szCs w:val="18"/>
+              </w:rPr>
+              <w:t>dn</w:t>
+            </w:r>
+            <w:proofErr w:type="spellEnd"/>
+            <w:r>
+              <w:rPr>
+                <w:rFonts w:ascii="Courier New" w:hAnsi="Courier New" w:cs="Courier New"/>
+                <w:sz w:val="18"/>
+                <w:szCs w:val="18"/>
+              </w:rPr>
+              <w:t xml:space="preserve">=ted </w:t>
+            </w:r>
+            <w:proofErr w:type="spellStart"/>
+            <w:r>
+              <w:rPr>
+                <w:rFonts w:ascii="Courier New" w:hAnsi="Courier New" w:cs="Courier New"/>
+                <w:sz w:val="18"/>
+                <w:szCs w:val="18"/>
+              </w:rPr>
+              <w:t>smith,dc</w:t>
+            </w:r>
+            <w:proofErr w:type="spellEnd"/>
+            <w:r>
+              <w:rPr>
+                <w:rFonts w:ascii="Courier New" w:hAnsi="Courier New" w:cs="Courier New"/>
+                <w:sz w:val="18"/>
+                <w:szCs w:val="18"/>
+              </w:rPr>
+              <w:t>=</w:t>
+            </w:r>
+            <w:proofErr w:type="spellStart"/>
+            <w:r>
+              <w:rPr>
+                <w:rFonts w:ascii="Courier New" w:hAnsi="Courier New" w:cs="Courier New"/>
+                <w:sz w:val="18"/>
+                <w:szCs w:val="18"/>
+              </w:rPr>
+              <w:t>example,dc</w:t>
+            </w:r>
+            <w:proofErr w:type="spellEnd"/>
+            <w:r>
+              <w:rPr>
+                <w:rFonts w:ascii="Courier New" w:hAnsi="Courier New" w:cs="Courier New"/>
+                <w:sz w:val="18"/>
+                <w:szCs w:val="18"/>
+              </w:rPr>
+              <w:t>=com']"</w:t>
             </w:r>
           </w:p>
         </w:tc>
@@ -3031,6 +3978,7 @@
                 <w:b/>
               </w:rPr>
             </w:pPr>
+            <w:proofErr w:type="spellStart"/>
             <w:r>
               <w:rPr>
                 <w:rFonts w:ascii="Courier New" w:hAnsi="Courier New" w:cs="Courier New"/>
@@ -3039,6 +3987,7 @@
               </w:rPr>
               <w:t>ldap_multiple_group_dn</w:t>
             </w:r>
+            <w:proofErr w:type="spellEnd"/>
           </w:p>
         </w:tc>
         <w:tc>
@@ -3106,7 +4055,25 @@
                 <w:sz w:val="18"/>
                 <w:szCs w:val="18"/>
               </w:rPr>
-              <w:t>"['dn=</w:t>
+              <w:t>"['</w:t>
+            </w:r>
+            <w:proofErr w:type="spellStart"/>
+            <w:r>
+              <w:rPr>
+                <w:rFonts w:ascii="Courier New" w:hAnsi="Courier New" w:cs="Courier New"/>
+                <w:sz w:val="18"/>
+                <w:szCs w:val="18"/>
+              </w:rPr>
+              <w:t>dn</w:t>
+            </w:r>
+            <w:proofErr w:type="spellEnd"/>
+            <w:r>
+              <w:rPr>
+                <w:rFonts w:ascii="Courier New" w:hAnsi="Courier New" w:cs="Courier New"/>
+                <w:sz w:val="18"/>
+                <w:szCs w:val="18"/>
+              </w:rPr>
+              <w:t>=</w:t>
             </w:r>
             <w:r>
               <w:rPr>
@@ -3116,28 +4083,74 @@
               </w:rPr>
               <w:t>Group</w:t>
             </w:r>
-            <w:r>
-              <w:rPr>
-                <w:rFonts w:ascii="Courier New" w:hAnsi="Courier New" w:cs="Courier New"/>
-                <w:sz w:val="18"/>
-                <w:szCs w:val="18"/>
-              </w:rPr>
-              <w:t>1,dc=example,dc=com',</w:t>
-            </w:r>
-          </w:p>
-          <w:p>
-            <w:pPr>
-              <w:rPr>
-                <w:b/>
-              </w:rPr>
-            </w:pPr>
-            <w:r>
-              <w:rPr>
-                <w:rFonts w:ascii="Courier New" w:hAnsi="Courier New" w:cs="Courier New"/>
-                <w:sz w:val="18"/>
-                <w:szCs w:val="18"/>
-              </w:rPr>
-              <w:t>'dn=</w:t>
+            <w:proofErr w:type="gramStart"/>
+            <w:r>
+              <w:rPr>
+                <w:rFonts w:ascii="Courier New" w:hAnsi="Courier New" w:cs="Courier New"/>
+                <w:sz w:val="18"/>
+                <w:szCs w:val="18"/>
+              </w:rPr>
+              <w:t>1,dc</w:t>
+            </w:r>
+            <w:proofErr w:type="gramEnd"/>
+            <w:r>
+              <w:rPr>
+                <w:rFonts w:ascii="Courier New" w:hAnsi="Courier New" w:cs="Courier New"/>
+                <w:sz w:val="18"/>
+                <w:szCs w:val="18"/>
+              </w:rPr>
+              <w:t>=</w:t>
+            </w:r>
+            <w:proofErr w:type="spellStart"/>
+            <w:r>
+              <w:rPr>
+                <w:rFonts w:ascii="Courier New" w:hAnsi="Courier New" w:cs="Courier New"/>
+                <w:sz w:val="18"/>
+                <w:szCs w:val="18"/>
+              </w:rPr>
+              <w:t>example,dc</w:t>
+            </w:r>
+            <w:proofErr w:type="spellEnd"/>
+            <w:r>
+              <w:rPr>
+                <w:rFonts w:ascii="Courier New" w:hAnsi="Courier New" w:cs="Courier New"/>
+                <w:sz w:val="18"/>
+                <w:szCs w:val="18"/>
+              </w:rPr>
+              <w:t>=com',</w:t>
+            </w:r>
+          </w:p>
+          <w:p>
+            <w:pPr>
+              <w:rPr>
+                <w:b/>
+              </w:rPr>
+            </w:pPr>
+            <w:r>
+              <w:rPr>
+                <w:rFonts w:ascii="Courier New" w:hAnsi="Courier New" w:cs="Courier New"/>
+                <w:sz w:val="18"/>
+                <w:szCs w:val="18"/>
+              </w:rPr>
+              <w:t>'</w:t>
+            </w:r>
+            <w:proofErr w:type="spellStart"/>
+            <w:r>
+              <w:rPr>
+                <w:rFonts w:ascii="Courier New" w:hAnsi="Courier New" w:cs="Courier New"/>
+                <w:sz w:val="18"/>
+                <w:szCs w:val="18"/>
+              </w:rPr>
+              <w:t>dn</w:t>
+            </w:r>
+            <w:proofErr w:type="spellEnd"/>
+            <w:r>
+              <w:rPr>
+                <w:rFonts w:ascii="Courier New" w:hAnsi="Courier New" w:cs="Courier New"/>
+                <w:sz w:val="18"/>
+                <w:szCs w:val="18"/>
+              </w:rPr>
+              <w:t>=</w:t>
             </w:r>
             <w:r>
               <w:rPr>
@@ -3147,6 +4160,7 @@
               </w:rPr>
               <w:t>Group</w:t>
             </w:r>
+            <w:proofErr w:type="gramStart"/>
             <w:r>
               <w:rPr>
                 <w:rFonts w:ascii="Courier New" w:hAnsi="Courier New" w:cs="Courier New"/>
@@ -3161,7 +4175,34 @@
                 <w:sz w:val="18"/>
                 <w:szCs w:val="18"/>
               </w:rPr>
-              <w:t>,dc=example,dc=com']"</w:t>
+              <w:t>,dc</w:t>
+            </w:r>
+            <w:proofErr w:type="gramEnd"/>
+            <w:r>
+              <w:rPr>
+                <w:rFonts w:ascii="Courier New" w:hAnsi="Courier New" w:cs="Courier New"/>
+                <w:sz w:val="18"/>
+                <w:szCs w:val="18"/>
+              </w:rPr>
+              <w:t>=</w:t>
+            </w:r>
+            <w:proofErr w:type="spellStart"/>
+            <w:r>
+              <w:rPr>
+                <w:rFonts w:ascii="Courier New" w:hAnsi="Courier New" w:cs="Courier New"/>
+                <w:sz w:val="18"/>
+                <w:szCs w:val="18"/>
+              </w:rPr>
+              <w:t>example,dc</w:t>
+            </w:r>
+            <w:proofErr w:type="spellEnd"/>
+            <w:r>
+              <w:rPr>
+                <w:rFonts w:ascii="Courier New" w:hAnsi="Courier New" w:cs="Courier New"/>
+                <w:sz w:val="18"/>
+                <w:szCs w:val="18"/>
+              </w:rPr>
+              <w:t>=com']"</w:t>
             </w:r>
           </w:p>
         </w:tc>
@@ -3274,6 +4315,8 @@
                 <w:b/>
               </w:rPr>
             </w:pPr>
+            <w:proofErr w:type="spellStart"/>
+            <w:proofErr w:type="gramStart"/>
             <w:r>
               <w:rPr>
                 <w:rFonts w:ascii="Courier New" w:hAnsi="Courier New" w:cs="Courier New"/>
@@ -3282,6 +4325,8 @@
               </w:rPr>
               <w:t>results.success</w:t>
             </w:r>
+            <w:proofErr w:type="spellEnd"/>
+            <w:proofErr w:type="gramEnd"/>
           </w:p>
         </w:tc>
         <w:tc>
@@ -3344,14 +4389,26 @@
                 <w:b/>
               </w:rPr>
             </w:pPr>
-            <w:r>
-              <w:rPr>
-                <w:rFonts w:ascii="Courier New" w:hAnsi="Courier New" w:cs="Courier New"/>
-                <w:sz w:val="18"/>
-                <w:szCs w:val="18"/>
-              </w:rPr>
-              <w:t>results.users_dn</w:t>
-            </w:r>
+            <w:proofErr w:type="spellStart"/>
+            <w:proofErr w:type="gramStart"/>
+            <w:r>
+              <w:rPr>
+                <w:rFonts w:ascii="Courier New" w:hAnsi="Courier New" w:cs="Courier New"/>
+                <w:sz w:val="18"/>
+                <w:szCs w:val="18"/>
+              </w:rPr>
+              <w:t>results.users</w:t>
+            </w:r>
+            <w:proofErr w:type="gramEnd"/>
+            <w:r>
+              <w:rPr>
+                <w:rFonts w:ascii="Courier New" w:hAnsi="Courier New" w:cs="Courier New"/>
+                <w:sz w:val="18"/>
+                <w:szCs w:val="18"/>
+              </w:rPr>
+              <w:t>_dn</w:t>
+            </w:r>
+            <w:proofErr w:type="spellEnd"/>
           </w:p>
         </w:tc>
         <w:tc>
@@ -3414,14 +4471,26 @@
                 <w:szCs w:val="18"/>
               </w:rPr>
             </w:pPr>
-            <w:r>
-              <w:rPr>
-                <w:rFonts w:ascii="Courier New" w:hAnsi="Courier New" w:cs="Courier New"/>
-                <w:sz w:val="18"/>
-                <w:szCs w:val="18"/>
-              </w:rPr>
-              <w:t>results.groups_dn</w:t>
-            </w:r>
+            <w:proofErr w:type="spellStart"/>
+            <w:proofErr w:type="gramStart"/>
+            <w:r>
+              <w:rPr>
+                <w:rFonts w:ascii="Courier New" w:hAnsi="Courier New" w:cs="Courier New"/>
+                <w:sz w:val="18"/>
+                <w:szCs w:val="18"/>
+              </w:rPr>
+              <w:t>results.groups</w:t>
+            </w:r>
+            <w:proofErr w:type="gramEnd"/>
+            <w:r>
+              <w:rPr>
+                <w:rFonts w:ascii="Courier New" w:hAnsi="Courier New" w:cs="Courier New"/>
+                <w:sz w:val="18"/>
+                <w:szCs w:val="18"/>
+              </w:rPr>
+              <w:t>_dn</w:t>
+            </w:r>
+            <w:proofErr w:type="spellEnd"/>
           </w:p>
         </w:tc>
         <w:tc>
@@ -3596,8 +4665,13 @@
         <w:t xml:space="preserve"> </w:t>
       </w:r>
       <w:r>
-        <w:t>Active Directory and OpenLDAP</w:t>
-      </w:r>
+        <w:t xml:space="preserve">Active Directory and </w:t>
+      </w:r>
+      <w:proofErr w:type="spellStart"/>
+      <w:r>
+        <w:t>OpenLDAP</w:t>
+      </w:r>
+      <w:proofErr w:type="spellEnd"/>
     </w:p>
     <w:p>
       <w:pPr>
@@ -3616,7 +4690,7 @@
     <w:tbl>
       <w:tblPr>
         <w:tblStyle w:val="TableGrid"/>
-        <w:tblW w:w="9445" w:type="dxa"/>
+        <w:tblW w:w="9535" w:type="dxa"/>
         <w:tblLayout w:type="fixed"/>
         <w:tblLook w:val="04A0" w:firstRow="1" w:lastRow="0" w:firstColumn="1" w:lastColumn="0" w:noHBand="0" w:noVBand="1"/>
       </w:tblPr>
@@ -3624,7 +4698,7 @@
         <w:gridCol w:w="2605"/>
         <w:gridCol w:w="720"/>
         <w:gridCol w:w="1170"/>
-        <w:gridCol w:w="4950"/>
+        <w:gridCol w:w="5040"/>
       </w:tblGrid>
       <w:tr>
         <w:tc>
@@ -3692,7 +4766,7 @@
         </w:tc>
         <w:tc>
           <w:tcPr>
-            <w:tcW w:w="4950" w:type="dxa"/>
+            <w:tcW w:w="5040" w:type="dxa"/>
             <w:shd w:val="clear" w:color="auto" w:fill="C2D69B" w:themeFill="accent3" w:themeFillTint="99"/>
           </w:tcPr>
           <w:p>
@@ -3724,6 +4798,7 @@
                 <w:b/>
               </w:rPr>
             </w:pPr>
+            <w:proofErr w:type="spellStart"/>
             <w:r>
               <w:rPr>
                 <w:rFonts w:ascii="Courier New" w:hAnsi="Courier New" w:cs="Courier New"/>
@@ -3732,6 +4807,7 @@
               </w:rPr>
               <w:t>ldap_search_base</w:t>
             </w:r>
+            <w:proofErr w:type="spellEnd"/>
           </w:p>
         </w:tc>
         <w:tc>
@@ -3782,7 +4858,7 @@
         </w:tc>
         <w:tc>
           <w:tcPr>
-            <w:tcW w:w="4950" w:type="dxa"/>
+            <w:tcW w:w="5040" w:type="dxa"/>
             <w:vAlign w:val="center"/>
           </w:tcPr>
           <w:p>
@@ -3798,7 +4874,27 @@
                 <w:sz w:val="18"/>
                 <w:szCs w:val="18"/>
               </w:rPr>
-              <w:t>"dc=example,dc=com"</w:t>
+              <w:t>"dc=</w:t>
+            </w:r>
+            <w:proofErr w:type="spellStart"/>
+            <w:proofErr w:type="gramStart"/>
+            <w:r>
+              <w:rPr>
+                <w:rFonts w:ascii="Courier New" w:hAnsi="Courier New" w:cs="Courier New"/>
+                <w:sz w:val="18"/>
+                <w:szCs w:val="18"/>
+              </w:rPr>
+              <w:t>example,dc</w:t>
+            </w:r>
+            <w:proofErr w:type="spellEnd"/>
+            <w:proofErr w:type="gramEnd"/>
+            <w:r>
+              <w:rPr>
+                <w:rFonts w:ascii="Courier New" w:hAnsi="Courier New" w:cs="Courier New"/>
+                <w:sz w:val="18"/>
+                <w:szCs w:val="18"/>
+              </w:rPr>
+              <w:t>=com"</w:t>
             </w:r>
           </w:p>
         </w:tc>
@@ -3815,6 +4911,7 @@
                 <w:b/>
               </w:rPr>
             </w:pPr>
+            <w:proofErr w:type="spellStart"/>
             <w:r>
               <w:rPr>
                 <w:rFonts w:ascii="Courier New" w:hAnsi="Courier New" w:cs="Courier New"/>
@@ -3823,6 +4920,7 @@
               </w:rPr>
               <w:t>ldap_search_filter</w:t>
             </w:r>
+            <w:proofErr w:type="spellEnd"/>
           </w:p>
         </w:tc>
         <w:tc>
@@ -3871,7 +4969,7 @@
         </w:tc>
         <w:tc>
           <w:tcPr>
-            <w:tcW w:w="4950" w:type="dxa"/>
+            <w:tcW w:w="5040" w:type="dxa"/>
             <w:vAlign w:val="center"/>
           </w:tcPr>
           <w:p>
@@ -3886,7 +4984,69 @@
                 <w:sz w:val="18"/>
                 <w:szCs w:val="18"/>
               </w:rPr>
-              <w:t>"(&amp;(objectClass=person)(uid=%ldap_param%))"</w:t>
+              <w:t>"(&amp;(</w:t>
+            </w:r>
+            <w:proofErr w:type="spellStart"/>
+            <w:r>
+              <w:rPr>
+                <w:rFonts w:ascii="Courier New" w:hAnsi="Courier New" w:cs="Courier New"/>
+                <w:sz w:val="18"/>
+                <w:szCs w:val="18"/>
+              </w:rPr>
+              <w:t>objectClass</w:t>
+            </w:r>
+            <w:proofErr w:type="spellEnd"/>
+            <w:r>
+              <w:rPr>
+                <w:rFonts w:ascii="Courier New" w:hAnsi="Courier New" w:cs="Courier New"/>
+                <w:sz w:val="18"/>
+                <w:szCs w:val="18"/>
+              </w:rPr>
+              <w:t>=</w:t>
+            </w:r>
+            <w:proofErr w:type="gramStart"/>
+            <w:r>
+              <w:rPr>
+                <w:rFonts w:ascii="Courier New" w:hAnsi="Courier New" w:cs="Courier New"/>
+                <w:sz w:val="18"/>
+                <w:szCs w:val="18"/>
+              </w:rPr>
+              <w:t>person)(</w:t>
+            </w:r>
+            <w:proofErr w:type="gramEnd"/>
+            <w:r>
+              <w:rPr>
+                <w:rFonts w:ascii="Courier New" w:hAnsi="Courier New" w:cs="Courier New"/>
+                <w:sz w:val="18"/>
+                <w:szCs w:val="18"/>
+              </w:rPr>
+              <w:t>mail</w:t>
+            </w:r>
+            <w:r>
+              <w:rPr>
+                <w:rFonts w:ascii="Courier New" w:hAnsi="Courier New" w:cs="Courier New"/>
+                <w:sz w:val="18"/>
+                <w:szCs w:val="18"/>
+              </w:rPr>
+              <w:t>=%</w:t>
+            </w:r>
+            <w:proofErr w:type="spellStart"/>
+            <w:r>
+              <w:rPr>
+                <w:rFonts w:ascii="Courier New" w:hAnsi="Courier New" w:cs="Courier New"/>
+                <w:sz w:val="18"/>
+                <w:szCs w:val="18"/>
+              </w:rPr>
+              <w:t>ldap_param</w:t>
+            </w:r>
+            <w:proofErr w:type="spellEnd"/>
+            <w:r>
+              <w:rPr>
+                <w:rFonts w:ascii="Courier New" w:hAnsi="Courier New" w:cs="Courier New"/>
+                <w:sz w:val="18"/>
+                <w:szCs w:val="18"/>
+              </w:rPr>
+              <w:t>%))"</w:t>
             </w:r>
           </w:p>
         </w:tc>
@@ -3905,6 +5065,7 @@
                 <w:szCs w:val="18"/>
               </w:rPr>
             </w:pPr>
+            <w:proofErr w:type="spellStart"/>
             <w:r>
               <w:rPr>
                 <w:rFonts w:ascii="Courier New" w:hAnsi="Courier New" w:cs="Courier New"/>
@@ -3913,6 +5074,7 @@
               </w:rPr>
               <w:t>ldap_search_attributes</w:t>
             </w:r>
+            <w:proofErr w:type="spellEnd"/>
           </w:p>
         </w:tc>
         <w:tc>
@@ -3963,7 +5125,7 @@
         </w:tc>
         <w:tc>
           <w:tcPr>
-            <w:tcW w:w="4950" w:type="dxa"/>
+            <w:tcW w:w="5040" w:type="dxa"/>
             <w:vAlign w:val="center"/>
           </w:tcPr>
           <w:p>
@@ -3980,7 +5142,35 @@
                 <w:sz w:val="18"/>
                 <w:szCs w:val="18"/>
               </w:rPr>
-              <w:t>"uid,cn,sn,mail,telephoneNumber"</w:t>
+              <w:t>"</w:t>
+            </w:r>
+            <w:proofErr w:type="spellStart"/>
+            <w:proofErr w:type="gramStart"/>
+            <w:r>
+              <w:rPr>
+                <w:rFonts w:ascii="Courier New" w:hAnsi="Courier New" w:cs="Courier New"/>
+                <w:sz w:val="18"/>
+                <w:szCs w:val="18"/>
+              </w:rPr>
+              <w:t>uid,cn</w:t>
+            </w:r>
+            <w:proofErr w:type="gramEnd"/>
+            <w:r>
+              <w:rPr>
+                <w:rFonts w:ascii="Courier New" w:hAnsi="Courier New" w:cs="Courier New"/>
+                <w:sz w:val="18"/>
+                <w:szCs w:val="18"/>
+              </w:rPr>
+              <w:t>,sn,mail,telephoneNumber</w:t>
+            </w:r>
+            <w:proofErr w:type="spellEnd"/>
+            <w:r>
+              <w:rPr>
+                <w:rFonts w:ascii="Courier New" w:hAnsi="Courier New" w:cs="Courier New"/>
+                <w:sz w:val="18"/>
+                <w:szCs w:val="18"/>
+              </w:rPr>
+              <w:t>"</w:t>
             </w:r>
           </w:p>
         </w:tc>
@@ -3999,6 +5189,7 @@
                 <w:szCs w:val="18"/>
               </w:rPr>
             </w:pPr>
+            <w:proofErr w:type="spellStart"/>
             <w:r>
               <w:rPr>
                 <w:rFonts w:ascii="Courier New" w:hAnsi="Courier New" w:cs="Courier New"/>
@@ -4007,6 +5198,7 @@
               </w:rPr>
               <w:t>ldap_search_param</w:t>
             </w:r>
+            <w:proofErr w:type="spellEnd"/>
           </w:p>
         </w:tc>
         <w:tc>
@@ -4057,7 +5249,7 @@
         </w:tc>
         <w:tc>
           <w:tcPr>
-            <w:tcW w:w="4950" w:type="dxa"/>
+            <w:tcW w:w="5040" w:type="dxa"/>
             <w:vAlign w:val="center"/>
           </w:tcPr>
           <w:p>
@@ -4082,8 +5274,18 @@
                 <w:sz w:val="18"/>
                 <w:szCs w:val="18"/>
               </w:rPr>
-              <w:t>Einstein”</w:t>
-            </w:r>
+              <w:t>Einstein</w:t>
+            </w:r>
+            <w:r>
+              <w:rPr>
+                <w:rFonts w:ascii="Courier New" w:hAnsi="Courier New" w:cs="Courier New"/>
+                <w:sz w:val="18"/>
+                <w:szCs w:val="18"/>
+              </w:rPr>
+              <w:t>"</w:t>
+            </w:r>
+            <w:bookmarkStart w:id="5" w:name="_GoBack"/>
+            <w:bookmarkEnd w:id="5"/>
           </w:p>
         </w:tc>
       </w:tr>
@@ -4196,6 +5398,8 @@
                 <w:b/>
               </w:rPr>
             </w:pPr>
+            <w:proofErr w:type="spellStart"/>
+            <w:proofErr w:type="gramStart"/>
             <w:r>
               <w:rPr>
                 <w:rFonts w:ascii="Courier New" w:hAnsi="Courier New" w:cs="Courier New"/>
@@ -4204,6 +5408,8 @@
               </w:rPr>
               <w:t>results.success</w:t>
             </w:r>
+            <w:proofErr w:type="spellEnd"/>
+            <w:proofErr w:type="gramEnd"/>
           </w:p>
         </w:tc>
         <w:tc>
@@ -4266,6 +5472,8 @@
                 <w:b/>
               </w:rPr>
             </w:pPr>
+            <w:proofErr w:type="spellStart"/>
+            <w:proofErr w:type="gramStart"/>
             <w:r>
               <w:rPr>
                 <w:rFonts w:ascii="Courier New" w:hAnsi="Courier New" w:cs="Courier New"/>
@@ -4282,6 +5490,8 @@
               </w:rPr>
               <w:t>entries</w:t>
             </w:r>
+            <w:proofErr w:type="spellEnd"/>
+            <w:proofErr w:type="gramEnd"/>
           </w:p>
         </w:tc>
         <w:tc>
@@ -4354,7 +5564,23 @@
         </w:rPr>
       </w:pPr>
       <w:r>
-        <w:t>The search_base and search_filter must be valid</w:t>
+        <w:t xml:space="preserve">The </w:t>
+      </w:r>
+      <w:proofErr w:type="spellStart"/>
+      <w:r>
+        <w:t>search_base</w:t>
+      </w:r>
+      <w:proofErr w:type="spellEnd"/>
+      <w:r>
+        <w:t xml:space="preserve"> and </w:t>
+      </w:r>
+      <w:proofErr w:type="spellStart"/>
+      <w:r>
+        <w:t>search_filter</w:t>
+      </w:r>
+      <w:proofErr w:type="spellEnd"/>
+      <w:r>
+        <w:t xml:space="preserve"> must be valid</w:t>
       </w:r>
       <w:r>
         <w:t>.</w:t>
@@ -4369,13 +5595,40 @@
         </w:rPr>
       </w:pPr>
       <w:r>
-        <w:t xml:space="preserve">If the %ldap_param% </w:t>
+        <w:t>If the %</w:t>
+      </w:r>
+      <w:proofErr w:type="spellStart"/>
+      <w:r>
+        <w:t>ldap</w:t>
+      </w:r>
+      <w:r>
+        <w:t>_param</w:t>
+      </w:r>
+      <w:proofErr w:type="spellEnd"/>
+      <w:r>
+        <w:t xml:space="preserve">% </w:t>
       </w:r>
       <w:r>
         <w:t xml:space="preserve">wildcard </w:t>
       </w:r>
       <w:r>
-        <w:t>is used in the search_filter, the search_param input is required</w:t>
+        <w:t xml:space="preserve">is used in the </w:t>
+      </w:r>
+      <w:proofErr w:type="spellStart"/>
+      <w:r>
+        <w:t>search_filter</w:t>
+      </w:r>
+      <w:proofErr w:type="spellEnd"/>
+      <w:r>
+        <w:t xml:space="preserve">, the </w:t>
+      </w:r>
+      <w:proofErr w:type="spellStart"/>
+      <w:r>
+        <w:t>search_param</w:t>
+      </w:r>
+      <w:proofErr w:type="spellEnd"/>
+      <w:r>
+        <w:t xml:space="preserve"> input is required</w:t>
       </w:r>
       <w:r>
         <w:t>.</w:t>
@@ -4660,8 +5913,13 @@
         <w:t xml:space="preserve">Active Directory </w:t>
       </w:r>
       <w:r>
-        <w:t>and OpenLDAP</w:t>
-      </w:r>
+        <w:t xml:space="preserve">and </w:t>
+      </w:r>
+      <w:proofErr w:type="spellStart"/>
+      <w:r>
+        <w:t>OpenLDAP</w:t>
+      </w:r>
+      <w:proofErr w:type="spellEnd"/>
     </w:p>
     <w:p>
       <w:pPr>
@@ -4794,6 +6052,7 @@
                 <w:b/>
               </w:rPr>
             </w:pPr>
+            <w:proofErr w:type="spellStart"/>
             <w:r>
               <w:rPr>
                 <w:rFonts w:ascii="Courier New" w:hAnsi="Courier New" w:cs="Courier New"/>
@@ -4802,6 +6061,7 @@
               </w:rPr>
               <w:t>ldap_dn</w:t>
             </w:r>
+            <w:proofErr w:type="spellEnd"/>
           </w:p>
         </w:tc>
         <w:tc>
@@ -4873,13 +6133,61 @@
               </w:rPr>
               <w:t>"</w:t>
             </w:r>
-            <w:r>
-              <w:rPr>
-                <w:rFonts w:ascii="Courier New" w:hAnsi="Courier New" w:cs="Courier New"/>
-                <w:sz w:val="18"/>
-                <w:szCs w:val="18"/>
-              </w:rPr>
-              <w:t>dn=tom smith,dc=example,dc=com</w:t>
+            <w:proofErr w:type="spellStart"/>
+            <w:r>
+              <w:rPr>
+                <w:rFonts w:ascii="Courier New" w:hAnsi="Courier New" w:cs="Courier New"/>
+                <w:sz w:val="18"/>
+                <w:szCs w:val="18"/>
+              </w:rPr>
+              <w:t>dn</w:t>
+            </w:r>
+            <w:proofErr w:type="spellEnd"/>
+            <w:r>
+              <w:rPr>
+                <w:rFonts w:ascii="Courier New" w:hAnsi="Courier New" w:cs="Courier New"/>
+                <w:sz w:val="18"/>
+                <w:szCs w:val="18"/>
+              </w:rPr>
+              <w:t xml:space="preserve">=tom </w:t>
+            </w:r>
+            <w:proofErr w:type="spellStart"/>
+            <w:proofErr w:type="gramStart"/>
+            <w:r>
+              <w:rPr>
+                <w:rFonts w:ascii="Courier New" w:hAnsi="Courier New" w:cs="Courier New"/>
+                <w:sz w:val="18"/>
+                <w:szCs w:val="18"/>
+              </w:rPr>
+              <w:t>smith,dc</w:t>
+            </w:r>
+            <w:proofErr w:type="spellEnd"/>
+            <w:proofErr w:type="gramEnd"/>
+            <w:r>
+              <w:rPr>
+                <w:rFonts w:ascii="Courier New" w:hAnsi="Courier New" w:cs="Courier New"/>
+                <w:sz w:val="18"/>
+                <w:szCs w:val="18"/>
+              </w:rPr>
+              <w:t>=</w:t>
+            </w:r>
+            <w:proofErr w:type="spellStart"/>
+            <w:r>
+              <w:rPr>
+                <w:rFonts w:ascii="Courier New" w:hAnsi="Courier New" w:cs="Courier New"/>
+                <w:sz w:val="18"/>
+                <w:szCs w:val="18"/>
+              </w:rPr>
+              <w:t>example,dc</w:t>
+            </w:r>
+            <w:proofErr w:type="spellEnd"/>
+            <w:r>
+              <w:rPr>
+                <w:rFonts w:ascii="Courier New" w:hAnsi="Courier New" w:cs="Courier New"/>
+                <w:sz w:val="18"/>
+                <w:szCs w:val="18"/>
+              </w:rPr>
+              <w:t>=com</w:t>
             </w:r>
             <w:r>
               <w:rPr>
@@ -4905,6 +6213,7 @@
                 <w:b/>
               </w:rPr>
             </w:pPr>
+            <w:proofErr w:type="spellStart"/>
             <w:r>
               <w:rPr>
                 <w:rFonts w:ascii="Courier New" w:hAnsi="Courier New" w:cs="Courier New"/>
@@ -4913,6 +6222,7 @@
               </w:rPr>
               <w:t>ldap_new_password</w:t>
             </w:r>
+            <w:proofErr w:type="spellEnd"/>
           </w:p>
         </w:tc>
         <w:tc>
@@ -5092,6 +6402,8 @@
                 <w:b/>
               </w:rPr>
             </w:pPr>
+            <w:proofErr w:type="spellStart"/>
+            <w:proofErr w:type="gramStart"/>
             <w:r>
               <w:rPr>
                 <w:rFonts w:ascii="Courier New" w:hAnsi="Courier New" w:cs="Courier New"/>
@@ -5100,6 +6412,8 @@
               </w:rPr>
               <w:t>results.success</w:t>
             </w:r>
+            <w:proofErr w:type="spellEnd"/>
+            <w:proofErr w:type="gramEnd"/>
           </w:p>
         </w:tc>
         <w:tc>
@@ -5162,14 +6476,26 @@
                 <w:b/>
               </w:rPr>
             </w:pPr>
-            <w:r>
-              <w:rPr>
-                <w:rFonts w:ascii="Courier New" w:hAnsi="Courier New" w:cs="Courier New"/>
-                <w:sz w:val="18"/>
-                <w:szCs w:val="18"/>
-              </w:rPr>
-              <w:t>results.user.dn</w:t>
-            </w:r>
+            <w:proofErr w:type="spellStart"/>
+            <w:r>
+              <w:rPr>
+                <w:rFonts w:ascii="Courier New" w:hAnsi="Courier New" w:cs="Courier New"/>
+                <w:sz w:val="18"/>
+                <w:szCs w:val="18"/>
+              </w:rPr>
+              <w:t>results.</w:t>
+            </w:r>
+            <w:proofErr w:type="gramStart"/>
+            <w:r>
+              <w:rPr>
+                <w:rFonts w:ascii="Courier New" w:hAnsi="Courier New" w:cs="Courier New"/>
+                <w:sz w:val="18"/>
+                <w:szCs w:val="18"/>
+              </w:rPr>
+              <w:t>user.dn</w:t>
+            </w:r>
+            <w:proofErr w:type="spellEnd"/>
+            <w:proofErr w:type="gramEnd"/>
           </w:p>
         </w:tc>
         <w:tc>
@@ -5417,6 +6743,7 @@
                 <w:b/>
               </w:rPr>
             </w:pPr>
+            <w:proofErr w:type="spellStart"/>
             <w:r>
               <w:rPr>
                 <w:rFonts w:ascii="Courier New" w:hAnsi="Courier New" w:cs="Courier New"/>
@@ -5425,6 +6752,7 @@
               </w:rPr>
               <w:t>ldap_dn</w:t>
             </w:r>
+            <w:proofErr w:type="spellEnd"/>
           </w:p>
         </w:tc>
         <w:tc>
@@ -5495,13 +6823,61 @@
               </w:rPr>
               <w:t>"</w:t>
             </w:r>
-            <w:r>
-              <w:rPr>
-                <w:rFonts w:ascii="Courier New" w:hAnsi="Courier New" w:cs="Courier New"/>
-                <w:sz w:val="18"/>
-                <w:szCs w:val="18"/>
-              </w:rPr>
-              <w:t>dn=tom smith,dc=example,dc=com</w:t>
+            <w:proofErr w:type="spellStart"/>
+            <w:r>
+              <w:rPr>
+                <w:rFonts w:ascii="Courier New" w:hAnsi="Courier New" w:cs="Courier New"/>
+                <w:sz w:val="18"/>
+                <w:szCs w:val="18"/>
+              </w:rPr>
+              <w:t>dn</w:t>
+            </w:r>
+            <w:proofErr w:type="spellEnd"/>
+            <w:r>
+              <w:rPr>
+                <w:rFonts w:ascii="Courier New" w:hAnsi="Courier New" w:cs="Courier New"/>
+                <w:sz w:val="18"/>
+                <w:szCs w:val="18"/>
+              </w:rPr>
+              <w:t xml:space="preserve">=tom </w:t>
+            </w:r>
+            <w:proofErr w:type="spellStart"/>
+            <w:proofErr w:type="gramStart"/>
+            <w:r>
+              <w:rPr>
+                <w:rFonts w:ascii="Courier New" w:hAnsi="Courier New" w:cs="Courier New"/>
+                <w:sz w:val="18"/>
+                <w:szCs w:val="18"/>
+              </w:rPr>
+              <w:t>smith,dc</w:t>
+            </w:r>
+            <w:proofErr w:type="spellEnd"/>
+            <w:proofErr w:type="gramEnd"/>
+            <w:r>
+              <w:rPr>
+                <w:rFonts w:ascii="Courier New" w:hAnsi="Courier New" w:cs="Courier New"/>
+                <w:sz w:val="18"/>
+                <w:szCs w:val="18"/>
+              </w:rPr>
+              <w:t>=</w:t>
+            </w:r>
+            <w:proofErr w:type="spellStart"/>
+            <w:r>
+              <w:rPr>
+                <w:rFonts w:ascii="Courier New" w:hAnsi="Courier New" w:cs="Courier New"/>
+                <w:sz w:val="18"/>
+                <w:szCs w:val="18"/>
+              </w:rPr>
+              <w:t>example,dc</w:t>
+            </w:r>
+            <w:proofErr w:type="spellEnd"/>
+            <w:r>
+              <w:rPr>
+                <w:rFonts w:ascii="Courier New" w:hAnsi="Courier New" w:cs="Courier New"/>
+                <w:sz w:val="18"/>
+                <w:szCs w:val="18"/>
+              </w:rPr>
+              <w:t>=com</w:t>
             </w:r>
             <w:r>
               <w:rPr>
@@ -5527,6 +6903,7 @@
                 <w:b/>
               </w:rPr>
             </w:pPr>
+            <w:proofErr w:type="spellStart"/>
             <w:r>
               <w:rPr>
                 <w:rFonts w:ascii="Courier New" w:hAnsi="Courier New" w:cs="Courier New"/>
@@ -5543,6 +6920,7 @@
               </w:rPr>
               <w:t>toggle_access</w:t>
             </w:r>
+            <w:proofErr w:type="spellEnd"/>
           </w:p>
         </w:tc>
         <w:tc>
@@ -5729,6 +7107,8 @@
                 <w:b/>
               </w:rPr>
             </w:pPr>
+            <w:proofErr w:type="spellStart"/>
+            <w:proofErr w:type="gramStart"/>
             <w:r>
               <w:rPr>
                 <w:rFonts w:ascii="Courier New" w:hAnsi="Courier New" w:cs="Courier New"/>
@@ -5737,6 +7117,8 @@
               </w:rPr>
               <w:t>results.success</w:t>
             </w:r>
+            <w:proofErr w:type="spellEnd"/>
+            <w:proofErr w:type="gramEnd"/>
           </w:p>
         </w:tc>
         <w:tc>
@@ -5799,14 +7181,26 @@
                 <w:b/>
               </w:rPr>
             </w:pPr>
-            <w:r>
-              <w:rPr>
-                <w:rFonts w:ascii="Courier New" w:hAnsi="Courier New" w:cs="Courier New"/>
-                <w:sz w:val="18"/>
-                <w:szCs w:val="18"/>
-              </w:rPr>
-              <w:t>results.user.dn</w:t>
-            </w:r>
+            <w:proofErr w:type="spellStart"/>
+            <w:r>
+              <w:rPr>
+                <w:rFonts w:ascii="Courier New" w:hAnsi="Courier New" w:cs="Courier New"/>
+                <w:sz w:val="18"/>
+                <w:szCs w:val="18"/>
+              </w:rPr>
+              <w:t>results.</w:t>
+            </w:r>
+            <w:proofErr w:type="gramStart"/>
+            <w:r>
+              <w:rPr>
+                <w:rFonts w:ascii="Courier New" w:hAnsi="Courier New" w:cs="Courier New"/>
+                <w:sz w:val="18"/>
+                <w:szCs w:val="18"/>
+              </w:rPr>
+              <w:t>user.dn</w:t>
+            </w:r>
+            <w:proofErr w:type="spellEnd"/>
+            <w:proofErr w:type="gramEnd"/>
           </w:p>
         </w:tc>
         <w:tc>
@@ -5869,6 +7263,7 @@
                 <w:szCs w:val="18"/>
               </w:rPr>
             </w:pPr>
+            <w:proofErr w:type="spellStart"/>
             <w:r>
               <w:rPr>
                 <w:rFonts w:ascii="Courier New" w:hAnsi="Courier New" w:cs="Courier New"/>
@@ -5877,6 +7272,7 @@
               </w:rPr>
               <w:t>results.user_status</w:t>
             </w:r>
+            <w:proofErr w:type="spellEnd"/>
           </w:p>
         </w:tc>
         <w:tc>
@@ -5993,8 +7389,13 @@
         <w:t xml:space="preserve"> </w:t>
       </w:r>
       <w:r>
-        <w:t>Active Directory and OpenLDAP</w:t>
-      </w:r>
+        <w:t xml:space="preserve">Active Directory and </w:t>
+      </w:r>
+      <w:proofErr w:type="spellStart"/>
+      <w:r>
+        <w:t>OpenLDAP</w:t>
+      </w:r>
+      <w:proofErr w:type="spellEnd"/>
     </w:p>
     <w:p>
       <w:pPr>
@@ -6127,6 +7528,7 @@
                 <w:b/>
               </w:rPr>
             </w:pPr>
+            <w:proofErr w:type="spellStart"/>
             <w:r>
               <w:rPr>
                 <w:rFonts w:ascii="Courier New" w:hAnsi="Courier New" w:cs="Courier New"/>
@@ -6135,6 +7537,7 @@
               </w:rPr>
               <w:t>ldap_dn</w:t>
             </w:r>
+            <w:proofErr w:type="spellEnd"/>
           </w:p>
         </w:tc>
         <w:tc>
@@ -6205,13 +7608,61 @@
               </w:rPr>
               <w:t>"</w:t>
             </w:r>
-            <w:r>
-              <w:rPr>
-                <w:rFonts w:ascii="Courier New" w:hAnsi="Courier New" w:cs="Courier New"/>
-                <w:sz w:val="18"/>
-                <w:szCs w:val="18"/>
-              </w:rPr>
-              <w:t>dn=tom smith,dc=example,dc=com</w:t>
+            <w:proofErr w:type="spellStart"/>
+            <w:r>
+              <w:rPr>
+                <w:rFonts w:ascii="Courier New" w:hAnsi="Courier New" w:cs="Courier New"/>
+                <w:sz w:val="18"/>
+                <w:szCs w:val="18"/>
+              </w:rPr>
+              <w:t>dn</w:t>
+            </w:r>
+            <w:proofErr w:type="spellEnd"/>
+            <w:r>
+              <w:rPr>
+                <w:rFonts w:ascii="Courier New" w:hAnsi="Courier New" w:cs="Courier New"/>
+                <w:sz w:val="18"/>
+                <w:szCs w:val="18"/>
+              </w:rPr>
+              <w:t xml:space="preserve">=tom </w:t>
+            </w:r>
+            <w:proofErr w:type="spellStart"/>
+            <w:proofErr w:type="gramStart"/>
+            <w:r>
+              <w:rPr>
+                <w:rFonts w:ascii="Courier New" w:hAnsi="Courier New" w:cs="Courier New"/>
+                <w:sz w:val="18"/>
+                <w:szCs w:val="18"/>
+              </w:rPr>
+              <w:t>smith,dc</w:t>
+            </w:r>
+            <w:proofErr w:type="spellEnd"/>
+            <w:proofErr w:type="gramEnd"/>
+            <w:r>
+              <w:rPr>
+                <w:rFonts w:ascii="Courier New" w:hAnsi="Courier New" w:cs="Courier New"/>
+                <w:sz w:val="18"/>
+                <w:szCs w:val="18"/>
+              </w:rPr>
+              <w:t>=</w:t>
+            </w:r>
+            <w:proofErr w:type="spellStart"/>
+            <w:r>
+              <w:rPr>
+                <w:rFonts w:ascii="Courier New" w:hAnsi="Courier New" w:cs="Courier New"/>
+                <w:sz w:val="18"/>
+                <w:szCs w:val="18"/>
+              </w:rPr>
+              <w:t>example,dc</w:t>
+            </w:r>
+            <w:proofErr w:type="spellEnd"/>
+            <w:r>
+              <w:rPr>
+                <w:rFonts w:ascii="Courier New" w:hAnsi="Courier New" w:cs="Courier New"/>
+                <w:sz w:val="18"/>
+                <w:szCs w:val="18"/>
+              </w:rPr>
+              <w:t>=com</w:t>
             </w:r>
             <w:r>
               <w:rPr>
@@ -6237,6 +7688,7 @@
                 <w:b/>
               </w:rPr>
             </w:pPr>
+            <w:proofErr w:type="spellStart"/>
             <w:r>
               <w:rPr>
                 <w:rFonts w:ascii="Courier New" w:hAnsi="Courier New" w:cs="Courier New"/>
@@ -6245,6 +7697,7 @@
               </w:rPr>
               <w:t>ldap_attribute_name</w:t>
             </w:r>
+            <w:proofErr w:type="spellEnd"/>
           </w:p>
         </w:tc>
         <w:tc>
@@ -6346,6 +7799,7 @@
                 <w:szCs w:val="18"/>
               </w:rPr>
             </w:pPr>
+            <w:proofErr w:type="spellStart"/>
             <w:r>
               <w:rPr>
                 <w:rFonts w:ascii="Courier New" w:hAnsi="Courier New" w:cs="Courier New"/>
@@ -6354,6 +7808,7 @@
               </w:rPr>
               <w:t>ldap_attribute_values</w:t>
             </w:r>
+            <w:proofErr w:type="spellEnd"/>
           </w:p>
         </w:tc>
         <w:tc>
@@ -6552,6 +8007,8 @@
                 <w:b/>
               </w:rPr>
             </w:pPr>
+            <w:proofErr w:type="spellStart"/>
+            <w:proofErr w:type="gramStart"/>
             <w:r>
               <w:rPr>
                 <w:rFonts w:ascii="Courier New" w:hAnsi="Courier New" w:cs="Courier New"/>
@@ -6560,6 +8017,8 @@
               </w:rPr>
               <w:t>results.success</w:t>
             </w:r>
+            <w:proofErr w:type="spellEnd"/>
+            <w:proofErr w:type="gramEnd"/>
           </w:p>
         </w:tc>
         <w:tc>
@@ -6624,14 +8083,26 @@
                 <w:b/>
               </w:rPr>
             </w:pPr>
-            <w:r>
-              <w:rPr>
-                <w:rFonts w:ascii="Courier New" w:hAnsi="Courier New" w:cs="Courier New"/>
-                <w:sz w:val="18"/>
-                <w:szCs w:val="18"/>
-              </w:rPr>
-              <w:t>results.user.dn</w:t>
-            </w:r>
+            <w:proofErr w:type="spellStart"/>
+            <w:r>
+              <w:rPr>
+                <w:rFonts w:ascii="Courier New" w:hAnsi="Courier New" w:cs="Courier New"/>
+                <w:sz w:val="18"/>
+                <w:szCs w:val="18"/>
+              </w:rPr>
+              <w:t>results.</w:t>
+            </w:r>
+            <w:proofErr w:type="gramStart"/>
+            <w:r>
+              <w:rPr>
+                <w:rFonts w:ascii="Courier New" w:hAnsi="Courier New" w:cs="Courier New"/>
+                <w:sz w:val="18"/>
+                <w:szCs w:val="18"/>
+              </w:rPr>
+              <w:t>user.dn</w:t>
+            </w:r>
+            <w:proofErr w:type="spellEnd"/>
+            <w:proofErr w:type="gramEnd"/>
           </w:p>
         </w:tc>
         <w:tc>
@@ -6696,14 +8167,26 @@
                 <w:szCs w:val="18"/>
               </w:rPr>
             </w:pPr>
-            <w:r>
-              <w:rPr>
-                <w:rFonts w:ascii="Courier New" w:hAnsi="Courier New" w:cs="Courier New"/>
-                <w:sz w:val="18"/>
-                <w:szCs w:val="18"/>
-              </w:rPr>
-              <w:t>results.attribute_name</w:t>
-            </w:r>
+            <w:proofErr w:type="spellStart"/>
+            <w:proofErr w:type="gramStart"/>
+            <w:r>
+              <w:rPr>
+                <w:rFonts w:ascii="Courier New" w:hAnsi="Courier New" w:cs="Courier New"/>
+                <w:sz w:val="18"/>
+                <w:szCs w:val="18"/>
+              </w:rPr>
+              <w:t>results.attribute</w:t>
+            </w:r>
+            <w:proofErr w:type="gramEnd"/>
+            <w:r>
+              <w:rPr>
+                <w:rFonts w:ascii="Courier New" w:hAnsi="Courier New" w:cs="Courier New"/>
+                <w:sz w:val="18"/>
+                <w:szCs w:val="18"/>
+              </w:rPr>
+              <w:t>_name</w:t>
+            </w:r>
+            <w:proofErr w:type="spellEnd"/>
           </w:p>
         </w:tc>
         <w:tc>
@@ -6772,14 +8255,26 @@
                 <w:szCs w:val="18"/>
               </w:rPr>
             </w:pPr>
-            <w:r>
-              <w:rPr>
-                <w:rFonts w:ascii="Courier New" w:hAnsi="Courier New" w:cs="Courier New"/>
-                <w:sz w:val="18"/>
-                <w:szCs w:val="18"/>
-              </w:rPr>
-              <w:t>results.attribute_values</w:t>
-            </w:r>
+            <w:proofErr w:type="spellStart"/>
+            <w:proofErr w:type="gramStart"/>
+            <w:r>
+              <w:rPr>
+                <w:rFonts w:ascii="Courier New" w:hAnsi="Courier New" w:cs="Courier New"/>
+                <w:sz w:val="18"/>
+                <w:szCs w:val="18"/>
+              </w:rPr>
+              <w:t>results.attribute</w:t>
+            </w:r>
+            <w:proofErr w:type="gramEnd"/>
+            <w:r>
+              <w:rPr>
+                <w:rFonts w:ascii="Courier New" w:hAnsi="Courier New" w:cs="Courier New"/>
+                <w:sz w:val="18"/>
+                <w:szCs w:val="18"/>
+              </w:rPr>
+              <w:t>_values</w:t>
+            </w:r>
+            <w:proofErr w:type="spellEnd"/>
           </w:p>
         </w:tc>
         <w:tc>
@@ -6888,12 +8383,7 @@
         </w:rPr>
       </w:pPr>
       <w:r>
-        <w:t>The Attribute Values must meet the Custom C</w:t>
-      </w:r>
-      <w:bookmarkStart w:id="5" w:name="_GoBack"/>
-      <w:bookmarkEnd w:id="5"/>
-      <w:r>
-        <w:t xml:space="preserve">onstraints set on your LDAP </w:t>
+        <w:t xml:space="preserve">The Attribute Values must meet the Custom Constraints set on your LDAP </w:t>
       </w:r>
       <w:r>
         <w:t>s</w:t>
@@ -7006,7 +8496,21 @@
         <w:rPr>
           <w:rStyle w:val="codeChar"/>
         </w:rPr>
-        <w:t>/var/log/resilient-scripting/resilient-scripting.log</w:t>
+        <w:t>/</w:t>
+      </w:r>
+      <w:proofErr w:type="spellStart"/>
+      <w:r>
+        <w:rPr>
+          <w:rStyle w:val="codeChar"/>
+        </w:rPr>
+        <w:t>var</w:t>
+      </w:r>
+      <w:proofErr w:type="spellEnd"/>
+      <w:r>
+        <w:rPr>
+          <w:rStyle w:val="codeChar"/>
+        </w:rPr>
+        <w:t>/log/resilient-scripting/resilient-scripting.log</w:t>
       </w:r>
       <w:r>
         <w:t>.</w:t>
@@ -7043,7 +8547,21 @@
         <w:rPr>
           <w:rStyle w:val="codeChar"/>
         </w:rPr>
-        <w:t>/usr/share/co3/logs</w:t>
+        <w:t>/</w:t>
+      </w:r>
+      <w:proofErr w:type="spellStart"/>
+      <w:r>
+        <w:rPr>
+          <w:rStyle w:val="codeChar"/>
+        </w:rPr>
+        <w:t>usr</w:t>
+      </w:r>
+      <w:proofErr w:type="spellEnd"/>
+      <w:r>
+        <w:rPr>
+          <w:rStyle w:val="codeChar"/>
+        </w:rPr>
+        <w:t>/share/co3/logs</w:t>
       </w:r>
       <w:r>
         <w:t xml:space="preserve">. The </w:t>
@@ -7085,8 +8603,16 @@
         <w:rPr>
           <w:rStyle w:val="codeChar"/>
         </w:rPr>
-        <w:t>.resilient/app.config</w:t>
-      </w:r>
+        <w:t>.resilient/</w:t>
+      </w:r>
+      <w:proofErr w:type="spellStart"/>
+      <w:r>
+        <w:rPr>
+          <w:rStyle w:val="codeChar"/>
+        </w:rPr>
+        <w:t>app.config</w:t>
+      </w:r>
+      <w:proofErr w:type="spellEnd"/>
       <w:r>
         <w:t xml:space="preserve"> file under the section </w:t>
       </w:r>
@@ -7111,12 +8637,14 @@
       <w:r>
         <w:t xml:space="preserve"> and the property </w:t>
       </w:r>
+      <w:proofErr w:type="spellStart"/>
       <w:r>
         <w:rPr>
           <w:rStyle w:val="codeChar"/>
         </w:rPr>
         <w:t>logdir</w:t>
       </w:r>
+      <w:proofErr w:type="spellEnd"/>
       <w:r>
         <w:t xml:space="preserve">. The default file name is </w:t>
       </w:r>
@@ -10991,6 +12519,7 @@
     <w:lsdException w:name="HTML Sample" w:semiHidden="1" w:unhideWhenUsed="1"/>
     <w:lsdException w:name="HTML Typewriter" w:semiHidden="1" w:unhideWhenUsed="1"/>
     <w:lsdException w:name="HTML Variable" w:semiHidden="1" w:unhideWhenUsed="1"/>
+    <w:lsdException w:name="Normal Table" w:semiHidden="1" w:unhideWhenUsed="1"/>
     <w:lsdException w:name="annotation subject" w:semiHidden="1" w:unhideWhenUsed="1"/>
     <w:lsdException w:name="No List" w:semiHidden="1" w:unhideWhenUsed="1"/>
     <w:lsdException w:name="Outline List 1" w:semiHidden="1" w:unhideWhenUsed="1"/>
@@ -11034,8 +12563,10 @@
     <w:lsdException w:name="Table Elegant" w:semiHidden="1" w:unhideWhenUsed="1"/>
     <w:lsdException w:name="Table Professional" w:semiHidden="1" w:unhideWhenUsed="1"/>
     <w:lsdException w:name="Table Subtle 1" w:semiHidden="1" w:unhideWhenUsed="1"/>
+    <w:lsdException w:name="Table Subtle 2" w:semiHidden="1" w:unhideWhenUsed="1"/>
     <w:lsdException w:name="Table Web 1" w:semiHidden="1" w:unhideWhenUsed="1"/>
     <w:lsdException w:name="Table Web 2" w:semiHidden="1" w:unhideWhenUsed="1"/>
+    <w:lsdException w:name="Table Web 3" w:semiHidden="1" w:unhideWhenUsed="1"/>
     <w:lsdException w:name="Balloon Text" w:semiHidden="1" w:unhideWhenUsed="1"/>
     <w:lsdException w:name="Table Grid" w:uiPriority="59"/>
     <w:lsdException w:name="Table Theme" w:semiHidden="1" w:unhideWhenUsed="1"/>
@@ -12248,7 +13779,7 @@
 </file>
 
 <file path=customXml/itemProps1.xml><?xml version="1.0" encoding="utf-8"?>
-<ds:datastoreItem xmlns:ds="http://schemas.openxmlformats.org/officeDocument/2006/customXml" ds:itemID="{77AFCF4F-8EB5-6A4C-805C-922FA3CDB712}">
+<ds:datastoreItem xmlns:ds="http://schemas.openxmlformats.org/officeDocument/2006/customXml" ds:itemID="{EA772AB7-46AE-7243-A55A-C3A90660204B}">
   <ds:schemaRefs>
     <ds:schemaRef ds:uri="http://schemas.openxmlformats.org/officeDocument/2006/bibliography"/>
   </ds:schemaRefs>

</xml_diff>

<commit_message>
INT-1278: Update docs to include changes to configs
</commit_message>
<xml_diff>
--- a/fn_ldap_utilities/docs/Resilient Integration LDAP Utility Function.docx
+++ b/fn_ldap_utilities/docs/Resilient Integration LDAP Utility Function.docx
@@ -62,8 +62,6 @@
         <w:pStyle w:val="Normal1"/>
         <w:jc w:val="right"/>
       </w:pPr>
-      <w:bookmarkStart w:id="1" w:name="_GoBack"/>
-      <w:bookmarkEnd w:id="1"/>
     </w:p>
     <w:p>
       <w:pPr>
@@ -421,7 +419,7 @@
         <w:pStyle w:val="BodyText"/>
         <w:keepNext/>
       </w:pPr>
-      <w:bookmarkStart w:id="2" w:name="_Toc510253265"/>
+      <w:bookmarkStart w:id="1" w:name="_Toc510253265"/>
       <w:r>
         <w:rPr>
           <w:rFonts w:cs="Arial"/>
@@ -462,18 +460,10 @@
         <w:t>You have a Resilient account to use for the integrations. T</w:t>
       </w:r>
       <w:r>
-        <w:t xml:space="preserve">his can be any account that has the permission to view and modify administrator and customization </w:t>
-      </w:r>
-      <w:proofErr w:type="gramStart"/>
-      <w:r>
-        <w:t>settings</w:t>
-      </w:r>
-      <w:r>
-        <w:t>, and</w:t>
-      </w:r>
-      <w:proofErr w:type="gramEnd"/>
-      <w:r>
-        <w:t xml:space="preserve"> read and update incidents</w:t>
+        <w:t>his can be any account that has the permission to view and modify administrator and customization settings</w:t>
+      </w:r>
+      <w:r>
+        <w:t>, and read and update incidents</w:t>
       </w:r>
       <w:r>
         <w:t>. You need to know the account username and password.</w:t>
@@ -495,11 +485,11 @@
       <w:pPr>
         <w:pStyle w:val="Heading20"/>
       </w:pPr>
-      <w:bookmarkStart w:id="3" w:name="_Toc509305886"/>
+      <w:bookmarkStart w:id="2" w:name="_Toc509305886"/>
       <w:r>
         <w:t>Install the Python components</w:t>
       </w:r>
-      <w:bookmarkEnd w:id="3"/>
+      <w:bookmarkEnd w:id="2"/>
     </w:p>
     <w:p>
       <w:pPr>
@@ -558,13 +548,8 @@
         <w:ind w:left="547"/>
         <w:contextualSpacing/>
       </w:pPr>
-      <w:proofErr w:type="spellStart"/>
-      <w:r>
-        <w:t>sudo</w:t>
-      </w:r>
-      <w:proofErr w:type="spellEnd"/>
-      <w:r>
-        <w:t xml:space="preserve"> pip install --upgrade pip</w:t>
+      <w:r>
+        <w:t>sudo pip install --upgrade pip</w:t>
       </w:r>
     </w:p>
     <w:p>
@@ -573,19 +558,9 @@
         <w:ind w:left="547"/>
         <w:contextualSpacing/>
       </w:pPr>
-      <w:proofErr w:type="spellStart"/>
-      <w:r>
-        <w:t>sudo</w:t>
-      </w:r>
-      <w:proofErr w:type="spellEnd"/>
-      <w:r>
-        <w:t xml:space="preserve"> pip install --upgrade </w:t>
-      </w:r>
-      <w:proofErr w:type="spellStart"/>
-      <w:r>
-        <w:t>setuptools</w:t>
-      </w:r>
-      <w:proofErr w:type="spellEnd"/>
+      <w:r>
+        <w:t>sudo pip install --upgrade setuptools</w:t>
+      </w:r>
     </w:p>
     <w:p>
       <w:pPr>
@@ -593,13 +568,8 @@
         <w:ind w:left="547"/>
         <w:contextualSpacing/>
       </w:pPr>
-      <w:proofErr w:type="spellStart"/>
-      <w:r>
-        <w:t>sudo</w:t>
-      </w:r>
-      <w:proofErr w:type="spellEnd"/>
-      <w:r>
-        <w:t xml:space="preserve"> pip install --upgrade resilient-circuits</w:t>
+      <w:r>
+        <w:t>sudo pip install --upgrade resilient-circuits</w:t>
       </w:r>
     </w:p>
     <w:p>
@@ -628,13 +598,8 @@
         <w:pStyle w:val="Code0"/>
         <w:ind w:left="0" w:firstLine="360"/>
       </w:pPr>
-      <w:proofErr w:type="spellStart"/>
-      <w:r>
-        <w:t>sudo</w:t>
-      </w:r>
-      <w:proofErr w:type="spellEnd"/>
-      <w:r>
-        <w:t xml:space="preserve"> pip install --upgrade fn</w:t>
+      <w:r>
+        <w:t>sudo pip install --upgrade fn</w:t>
       </w:r>
       <w:r>
         <w:t>_ldap_utilities-1.0.0</w:t>
@@ -798,23 +763,7 @@
           <w:rFonts w:cs="Arial"/>
           <w:color w:val="000000"/>
         </w:rPr>
-        <w:t xml:space="preserve">Using </w:t>
-      </w:r>
-      <w:proofErr w:type="spellStart"/>
-      <w:r>
-        <w:rPr>
-          <w:rFonts w:cs="Arial"/>
-          <w:color w:val="000000"/>
-        </w:rPr>
-        <w:t>sudo</w:t>
-      </w:r>
-      <w:proofErr w:type="spellEnd"/>
-      <w:r>
-        <w:rPr>
-          <w:rFonts w:cs="Arial"/>
-          <w:color w:val="000000"/>
-        </w:rPr>
-        <w:t xml:space="preserve">, </w:t>
+        <w:t xml:space="preserve">Using sudo, </w:t>
       </w:r>
       <w:r>
         <w:rPr>
@@ -830,21 +779,8 @@
         <w:keepNext/>
         <w:ind w:left="720"/>
       </w:pPr>
-      <w:proofErr w:type="spellStart"/>
-      <w:r>
-        <w:t>sudo</w:t>
-      </w:r>
-      <w:proofErr w:type="spellEnd"/>
-      <w:r>
-        <w:t xml:space="preserve"> </w:t>
-      </w:r>
-      <w:proofErr w:type="spellStart"/>
-      <w:r>
-        <w:t>su</w:t>
-      </w:r>
-      <w:proofErr w:type="spellEnd"/>
-      <w:r>
-        <w:t xml:space="preserve"> - integration</w:t>
+      <w:r>
+        <w:t>sudo su - integration</w:t>
       </w:r>
     </w:p>
     <w:p>
@@ -997,532 +933,12 @@
       <w:pPr>
         <w:pStyle w:val="BodyText"/>
         <w:keepNext/>
-        <w:numPr>
-          <w:ilvl w:val="1"/>
-          <w:numId w:val="23"/>
-        </w:numPr>
         <w:ind w:left="720"/>
         <w:rPr>
           <w:rFonts w:cs="Arial"/>
           <w:color w:val="000000"/>
         </w:rPr>
       </w:pPr>
-      <w:r>
-        <w:rPr>
-          <w:rFonts w:cs="Arial"/>
-          <w:color w:val="000000"/>
-        </w:rPr>
-        <w:t>In the [</w:t>
-      </w:r>
-      <w:proofErr w:type="spellStart"/>
-      <w:r>
-        <w:rPr>
-          <w:rFonts w:cs="Arial"/>
-          <w:color w:val="000000"/>
-        </w:rPr>
-        <w:t>fn</w:t>
-      </w:r>
-      <w:r>
-        <w:rPr>
-          <w:rFonts w:cs="Arial"/>
-          <w:color w:val="000000"/>
-        </w:rPr>
-        <w:t>_</w:t>
-      </w:r>
-      <w:r>
-        <w:rPr>
-          <w:rFonts w:cs="Arial"/>
-          <w:color w:val="000000"/>
-        </w:rPr>
-        <w:t>ldap_utilities</w:t>
-      </w:r>
-      <w:proofErr w:type="spellEnd"/>
-      <w:r>
-        <w:rPr>
-          <w:rFonts w:cs="Arial"/>
-          <w:color w:val="000000"/>
-        </w:rPr>
-        <w:t>]</w:t>
-      </w:r>
-      <w:r>
-        <w:rPr>
-          <w:rFonts w:cs="Arial"/>
-          <w:color w:val="000000"/>
-        </w:rPr>
-        <w:t xml:space="preserve"> section, </w:t>
-      </w:r>
-      <w:r>
-        <w:rPr>
-          <w:rFonts w:cs="Arial"/>
-          <w:color w:val="000000"/>
-        </w:rPr>
-        <w:t xml:space="preserve">for a </w:t>
-      </w:r>
-      <w:r>
-        <w:rPr>
-          <w:rFonts w:cs="Arial"/>
-          <w:b/>
-          <w:color w:val="000000"/>
-        </w:rPr>
-        <w:t>non-encrypted connection</w:t>
-      </w:r>
-      <w:r>
-        <w:rPr>
-          <w:rFonts w:cs="Arial"/>
-          <w:color w:val="000000"/>
-        </w:rPr>
-        <w:t xml:space="preserve"> </w:t>
-      </w:r>
-      <w:r>
-        <w:rPr>
-          <w:rFonts w:cs="Arial"/>
-          <w:color w:val="000000"/>
-        </w:rPr>
-        <w:t xml:space="preserve">to either </w:t>
-      </w:r>
-      <w:r>
-        <w:rPr>
-          <w:rFonts w:cs="Arial"/>
-          <w:b/>
-          <w:color w:val="000000"/>
-        </w:rPr>
-        <w:t xml:space="preserve">Active Director or </w:t>
-      </w:r>
-      <w:proofErr w:type="spellStart"/>
-      <w:r>
-        <w:rPr>
-          <w:rFonts w:cs="Arial"/>
-          <w:b/>
-          <w:color w:val="000000"/>
-        </w:rPr>
-        <w:t>OpenLDAP</w:t>
-      </w:r>
-      <w:proofErr w:type="spellEnd"/>
-      <w:r>
-        <w:rPr>
-          <w:rFonts w:cs="Arial"/>
-          <w:color w:val="000000"/>
-        </w:rPr>
-        <w:t xml:space="preserve"> </w:t>
-      </w:r>
-      <w:r>
-        <w:rPr>
-          <w:rFonts w:cs="Arial"/>
-          <w:color w:val="000000"/>
-        </w:rPr>
-        <w:t>edit the settings as follows:</w:t>
-      </w:r>
-    </w:p>
-    <w:p>
-      <w:pPr>
-        <w:pStyle w:val="Code0"/>
-        <w:ind w:left="720"/>
-        <w:rPr>
-          <w:sz w:val="16"/>
-        </w:rPr>
-      </w:pPr>
-      <w:r>
-        <w:rPr>
-          <w:sz w:val="16"/>
-        </w:rPr>
-        <w:t>[</w:t>
-      </w:r>
-      <w:proofErr w:type="spellStart"/>
-      <w:r>
-        <w:rPr>
-          <w:sz w:val="16"/>
-        </w:rPr>
-        <w:t>fn_ldap_utilities</w:t>
-      </w:r>
-      <w:proofErr w:type="spellEnd"/>
-      <w:r>
-        <w:rPr>
-          <w:sz w:val="16"/>
-        </w:rPr>
-        <w:t>]</w:t>
-      </w:r>
-    </w:p>
-    <w:p>
-      <w:pPr>
-        <w:pStyle w:val="Code0"/>
-        <w:ind w:left="720"/>
-        <w:rPr>
-          <w:sz w:val="16"/>
-        </w:rPr>
-      </w:pPr>
-      <w:proofErr w:type="spellStart"/>
-      <w:r>
-        <w:rPr>
-          <w:sz w:val="16"/>
-        </w:rPr>
-        <w:t>ldap_server</w:t>
-      </w:r>
-      <w:proofErr w:type="spellEnd"/>
-      <w:proofErr w:type="gramStart"/>
-      <w:r>
-        <w:rPr>
-          <w:sz w:val="16"/>
-        </w:rPr>
-        <w:t>=[</w:t>
-      </w:r>
-      <w:proofErr w:type="spellStart"/>
-      <w:proofErr w:type="gramEnd"/>
-      <w:r>
-        <w:rPr>
-          <w:i/>
-          <w:sz w:val="16"/>
-        </w:rPr>
-        <w:t>ip</w:t>
-      </w:r>
-      <w:proofErr w:type="spellEnd"/>
-      <w:r>
-        <w:rPr>
-          <w:i/>
-          <w:sz w:val="16"/>
-        </w:rPr>
-        <w:t xml:space="preserve"> address of your LDAP Server</w:t>
-      </w:r>
-      <w:r>
-        <w:rPr>
-          <w:sz w:val="16"/>
-        </w:rPr>
-        <w:t>]</w:t>
-      </w:r>
-    </w:p>
-    <w:p>
-      <w:pPr>
-        <w:pStyle w:val="Code0"/>
-        <w:ind w:left="720"/>
-        <w:rPr>
-          <w:sz w:val="16"/>
-        </w:rPr>
-      </w:pPr>
-      <w:proofErr w:type="spellStart"/>
-      <w:r>
-        <w:rPr>
-          <w:sz w:val="16"/>
-        </w:rPr>
-        <w:t>ldap_port</w:t>
-      </w:r>
-      <w:proofErr w:type="spellEnd"/>
-      <w:r>
-        <w:rPr>
-          <w:sz w:val="16"/>
-        </w:rPr>
-        <w:t>=389</w:t>
-      </w:r>
-    </w:p>
-    <w:p>
-      <w:pPr>
-        <w:pStyle w:val="Code0"/>
-        <w:ind w:left="720"/>
-        <w:rPr>
-          <w:sz w:val="16"/>
-        </w:rPr>
-      </w:pPr>
-      <w:proofErr w:type="spellStart"/>
-      <w:r>
-        <w:rPr>
-          <w:sz w:val="16"/>
-        </w:rPr>
-        <w:t>ldap_use_ssl</w:t>
-      </w:r>
-      <w:proofErr w:type="spellEnd"/>
-      <w:r>
-        <w:rPr>
-          <w:sz w:val="16"/>
-        </w:rPr>
-        <w:t>=False</w:t>
-      </w:r>
-    </w:p>
-    <w:p>
-      <w:pPr>
-        <w:pStyle w:val="Code0"/>
-        <w:ind w:left="720"/>
-        <w:rPr>
-          <w:sz w:val="16"/>
-        </w:rPr>
-      </w:pPr>
-      <w:proofErr w:type="spellStart"/>
-      <w:r>
-        <w:rPr>
-          <w:sz w:val="16"/>
-        </w:rPr>
-        <w:t>ldap_auth</w:t>
-      </w:r>
-      <w:proofErr w:type="spellEnd"/>
-      <w:r>
-        <w:rPr>
-          <w:sz w:val="16"/>
-        </w:rPr>
-        <w:t>=SIMPLE</w:t>
-      </w:r>
-      <w:r>
-        <w:rPr>
-          <w:sz w:val="16"/>
-        </w:rPr>
-        <w:t xml:space="preserve"> [</w:t>
-      </w:r>
-      <w:r>
-        <w:rPr>
-          <w:i/>
-          <w:sz w:val="16"/>
-        </w:rPr>
-        <w:t>Can be ANONYMOUS, SIMPLE, NTLM or SASL</w:t>
-      </w:r>
-      <w:r>
-        <w:rPr>
-          <w:sz w:val="16"/>
-        </w:rPr>
-        <w:t>]</w:t>
-      </w:r>
-    </w:p>
-    <w:p>
-      <w:pPr>
-        <w:pStyle w:val="Code0"/>
-        <w:ind w:left="720"/>
-        <w:rPr>
-          <w:sz w:val="16"/>
-        </w:rPr>
-      </w:pPr>
-      <w:proofErr w:type="spellStart"/>
-      <w:r>
-        <w:rPr>
-          <w:sz w:val="16"/>
-        </w:rPr>
-        <w:t>ldap_user_dn</w:t>
-      </w:r>
-      <w:proofErr w:type="spellEnd"/>
-      <w:r>
-        <w:rPr>
-          <w:sz w:val="16"/>
-        </w:rPr>
-        <w:t>=CN=</w:t>
-      </w:r>
-      <w:proofErr w:type="spellStart"/>
-      <w:proofErr w:type="gramStart"/>
-      <w:r>
-        <w:rPr>
-          <w:sz w:val="16"/>
-        </w:rPr>
-        <w:t>Username,CN</w:t>
-      </w:r>
-      <w:proofErr w:type="spellEnd"/>
-      <w:proofErr w:type="gramEnd"/>
-      <w:r>
-        <w:rPr>
-          <w:sz w:val="16"/>
-        </w:rPr>
-        <w:t>=</w:t>
-      </w:r>
-      <w:proofErr w:type="spellStart"/>
-      <w:r>
-        <w:rPr>
-          <w:sz w:val="16"/>
-        </w:rPr>
-        <w:t>Users,DC</w:t>
-      </w:r>
-      <w:proofErr w:type="spellEnd"/>
-      <w:r>
-        <w:rPr>
-          <w:sz w:val="16"/>
-        </w:rPr>
-        <w:t>=</w:t>
-      </w:r>
-      <w:proofErr w:type="spellStart"/>
-      <w:r>
-        <w:rPr>
-          <w:sz w:val="16"/>
-        </w:rPr>
-        <w:t>example,DC</w:t>
-      </w:r>
-      <w:proofErr w:type="spellEnd"/>
-      <w:r>
-        <w:rPr>
-          <w:sz w:val="16"/>
-        </w:rPr>
-        <w:t>=com</w:t>
-      </w:r>
-      <w:r>
-        <w:rPr>
-          <w:sz w:val="16"/>
-        </w:rPr>
-        <w:t xml:space="preserve"> </w:t>
-      </w:r>
-      <w:r>
-        <w:rPr>
-          <w:sz w:val="16"/>
-        </w:rPr>
-        <w:t>[</w:t>
-      </w:r>
-      <w:r>
-        <w:rPr>
-          <w:i/>
-          <w:sz w:val="16"/>
-        </w:rPr>
-        <w:t xml:space="preserve">DN of </w:t>
-      </w:r>
-      <w:r>
-        <w:rPr>
-          <w:i/>
-          <w:sz w:val="16"/>
-        </w:rPr>
-        <w:t xml:space="preserve">LDAP </w:t>
-      </w:r>
-      <w:r>
-        <w:rPr>
-          <w:i/>
-          <w:sz w:val="16"/>
-        </w:rPr>
-        <w:t>master account</w:t>
-      </w:r>
-      <w:r>
-        <w:rPr>
-          <w:sz w:val="16"/>
-        </w:rPr>
-        <w:t>]</w:t>
-      </w:r>
-    </w:p>
-    <w:p>
-      <w:pPr>
-        <w:pStyle w:val="Code0"/>
-        <w:ind w:left="720"/>
-        <w:rPr>
-          <w:sz w:val="16"/>
-        </w:rPr>
-      </w:pPr>
-      <w:r>
-        <w:rPr>
-          <w:sz w:val="16"/>
-        </w:rPr>
-        <w:t>#</w:t>
-      </w:r>
-      <w:r>
-        <w:rPr>
-          <w:sz w:val="16"/>
-        </w:rPr>
-        <w:t xml:space="preserve"> </w:t>
-      </w:r>
-      <w:proofErr w:type="spellStart"/>
-      <w:r>
-        <w:rPr>
-          <w:sz w:val="16"/>
-        </w:rPr>
-        <w:t>ldap_user_ntlm</w:t>
-      </w:r>
-      <w:proofErr w:type="spellEnd"/>
-      <w:r>
-        <w:rPr>
-          <w:sz w:val="16"/>
-        </w:rPr>
-        <w:t>=Domain\\Use</w:t>
-      </w:r>
-      <w:r>
-        <w:rPr>
-          <w:sz w:val="16"/>
-        </w:rPr>
-        <w:t>r</w:t>
-      </w:r>
-    </w:p>
-    <w:p>
-      <w:pPr>
-        <w:pStyle w:val="Code0"/>
-        <w:ind w:left="720"/>
-        <w:rPr>
-          <w:i/>
-          <w:sz w:val="16"/>
-        </w:rPr>
-      </w:pPr>
-      <w:proofErr w:type="spellStart"/>
-      <w:r>
-        <w:rPr>
-          <w:sz w:val="16"/>
-        </w:rPr>
-        <w:t>ldap_password</w:t>
-      </w:r>
-      <w:proofErr w:type="spellEnd"/>
-      <w:proofErr w:type="gramStart"/>
-      <w:r>
-        <w:rPr>
-          <w:sz w:val="16"/>
-        </w:rPr>
-        <w:t>=[</w:t>
-      </w:r>
-      <w:proofErr w:type="gramEnd"/>
-      <w:r>
-        <w:rPr>
-          <w:i/>
-          <w:sz w:val="16"/>
-        </w:rPr>
-        <w:t>P</w:t>
-      </w:r>
-      <w:r>
-        <w:rPr>
-          <w:i/>
-          <w:sz w:val="16"/>
-        </w:rPr>
-        <w:t xml:space="preserve">assword for the master </w:t>
-      </w:r>
-      <w:r>
-        <w:rPr>
-          <w:i/>
-          <w:sz w:val="16"/>
-        </w:rPr>
-        <w:t xml:space="preserve">LDAP </w:t>
-      </w:r>
-      <w:r>
-        <w:rPr>
-          <w:i/>
-          <w:sz w:val="16"/>
-        </w:rPr>
-        <w:t>account]</w:t>
-      </w:r>
-    </w:p>
-    <w:p>
-      <w:pPr>
-        <w:pStyle w:val="Code0"/>
-        <w:ind w:left="720"/>
-        <w:rPr>
-          <w:sz w:val="16"/>
-        </w:rPr>
-      </w:pPr>
-      <w:proofErr w:type="spellStart"/>
-      <w:r>
-        <w:rPr>
-          <w:sz w:val="16"/>
-        </w:rPr>
-        <w:t>ldap_is_active_directory</w:t>
-      </w:r>
-      <w:proofErr w:type="spellEnd"/>
-      <w:r>
-        <w:rPr>
-          <w:sz w:val="16"/>
-        </w:rPr>
-        <w:t>=False</w:t>
-      </w:r>
-    </w:p>
-    <w:p>
-      <w:pPr>
-        <w:pStyle w:val="Code0"/>
-        <w:ind w:left="720"/>
-        <w:rPr>
-          <w:sz w:val="16"/>
-        </w:rPr>
-      </w:pPr>
-      <w:proofErr w:type="spellStart"/>
-      <w:r>
-        <w:rPr>
-          <w:sz w:val="16"/>
-        </w:rPr>
-        <w:t>ldap_connect_timeout</w:t>
-      </w:r>
-      <w:proofErr w:type="spellEnd"/>
-      <w:r>
-        <w:rPr>
-          <w:sz w:val="16"/>
-        </w:rPr>
-        <w:t>=10</w:t>
-      </w:r>
     </w:p>
     <w:p>
       <w:pPr>
@@ -1534,6 +950,417 @@
         </w:numPr>
         <w:ind w:left="720"/>
         <w:rPr>
+          <w:rFonts w:cs="Arial"/>
+          <w:color w:val="000000"/>
+        </w:rPr>
+      </w:pPr>
+      <w:r>
+        <w:rPr>
+          <w:rFonts w:cs="Arial"/>
+          <w:color w:val="000000"/>
+        </w:rPr>
+        <w:t>In the [fn</w:t>
+      </w:r>
+      <w:r>
+        <w:rPr>
+          <w:rFonts w:cs="Arial"/>
+          <w:color w:val="000000"/>
+        </w:rPr>
+        <w:t>_</w:t>
+      </w:r>
+      <w:r>
+        <w:rPr>
+          <w:rFonts w:cs="Arial"/>
+          <w:color w:val="000000"/>
+        </w:rPr>
+        <w:t>ldap_utilities</w:t>
+      </w:r>
+      <w:r>
+        <w:rPr>
+          <w:rFonts w:cs="Arial"/>
+          <w:color w:val="000000"/>
+        </w:rPr>
+        <w:t>]</w:t>
+      </w:r>
+      <w:r>
+        <w:rPr>
+          <w:rFonts w:cs="Arial"/>
+          <w:color w:val="000000"/>
+        </w:rPr>
+        <w:t xml:space="preserve"> section, </w:t>
+      </w:r>
+      <w:r>
+        <w:rPr>
+          <w:rFonts w:cs="Arial"/>
+          <w:color w:val="000000"/>
+        </w:rPr>
+        <w:t xml:space="preserve">for a </w:t>
+      </w:r>
+      <w:r>
+        <w:rPr>
+          <w:rFonts w:cs="Arial"/>
+          <w:b/>
+          <w:color w:val="000000"/>
+        </w:rPr>
+        <w:t>non-encrypted connection</w:t>
+      </w:r>
+      <w:r>
+        <w:rPr>
+          <w:rFonts w:cs="Arial"/>
+          <w:color w:val="000000"/>
+        </w:rPr>
+        <w:t xml:space="preserve"> </w:t>
+      </w:r>
+      <w:r>
+        <w:rPr>
+          <w:rFonts w:cs="Arial"/>
+          <w:color w:val="000000"/>
+        </w:rPr>
+        <w:t xml:space="preserve">to either </w:t>
+      </w:r>
+      <w:r>
+        <w:rPr>
+          <w:rFonts w:cs="Arial"/>
+          <w:b/>
+          <w:color w:val="000000"/>
+        </w:rPr>
+        <w:t>Active Director</w:t>
+      </w:r>
+      <w:r>
+        <w:rPr>
+          <w:rFonts w:cs="Arial"/>
+          <w:b/>
+          <w:color w:val="000000"/>
+        </w:rPr>
+        <w:t>y</w:t>
+      </w:r>
+      <w:bookmarkStart w:id="3" w:name="_GoBack"/>
+      <w:bookmarkEnd w:id="3"/>
+      <w:r>
+        <w:rPr>
+          <w:rFonts w:cs="Arial"/>
+          <w:b/>
+          <w:color w:val="000000"/>
+        </w:rPr>
+        <w:t xml:space="preserve"> or OpenLDAP</w:t>
+      </w:r>
+      <w:r>
+        <w:rPr>
+          <w:rFonts w:cs="Arial"/>
+          <w:color w:val="000000"/>
+        </w:rPr>
+        <w:t xml:space="preserve"> </w:t>
+      </w:r>
+      <w:r>
+        <w:rPr>
+          <w:rFonts w:cs="Arial"/>
+          <w:color w:val="000000"/>
+        </w:rPr>
+        <w:t>edit the settings as follows:</w:t>
+      </w:r>
+    </w:p>
+    <w:p>
+      <w:pPr>
+        <w:pStyle w:val="Code0"/>
+        <w:ind w:left="720"/>
+        <w:rPr>
+          <w:sz w:val="16"/>
+        </w:rPr>
+      </w:pPr>
+      <w:r>
+        <w:rPr>
+          <w:sz w:val="16"/>
+        </w:rPr>
+        <w:t>[fn_ldap_utilities]</w:t>
+      </w:r>
+    </w:p>
+    <w:p>
+      <w:pPr>
+        <w:pStyle w:val="Code0"/>
+        <w:ind w:left="720"/>
+        <w:rPr>
+          <w:sz w:val="16"/>
+        </w:rPr>
+      </w:pPr>
+      <w:r>
+        <w:rPr>
+          <w:sz w:val="16"/>
+        </w:rPr>
+        <w:t>ldap_server=[</w:t>
+      </w:r>
+      <w:r>
+        <w:rPr>
+          <w:i/>
+          <w:sz w:val="16"/>
+        </w:rPr>
+        <w:t>ip address of your LDAP Server</w:t>
+      </w:r>
+      <w:r>
+        <w:rPr>
+          <w:sz w:val="16"/>
+        </w:rPr>
+        <w:t>]</w:t>
+      </w:r>
+    </w:p>
+    <w:p>
+      <w:pPr>
+        <w:pStyle w:val="Code0"/>
+        <w:ind w:left="720"/>
+        <w:rPr>
+          <w:sz w:val="16"/>
+        </w:rPr>
+      </w:pPr>
+      <w:r>
+        <w:rPr>
+          <w:sz w:val="16"/>
+        </w:rPr>
+        <w:t>ldap_port=389</w:t>
+      </w:r>
+    </w:p>
+    <w:p>
+      <w:pPr>
+        <w:pStyle w:val="Code0"/>
+        <w:ind w:left="720"/>
+        <w:rPr>
+          <w:sz w:val="16"/>
+        </w:rPr>
+      </w:pPr>
+      <w:r>
+        <w:rPr>
+          <w:sz w:val="16"/>
+        </w:rPr>
+        <w:t>ldap_use_ssl=False</w:t>
+      </w:r>
+    </w:p>
+    <w:p>
+      <w:pPr>
+        <w:pStyle w:val="Code0"/>
+        <w:ind w:left="720"/>
+        <w:rPr>
+          <w:sz w:val="16"/>
+        </w:rPr>
+      </w:pPr>
+      <w:r>
+        <w:rPr>
+          <w:sz w:val="16"/>
+        </w:rPr>
+        <w:t>ldap_auth=SIMPLE</w:t>
+      </w:r>
+      <w:r>
+        <w:rPr>
+          <w:sz w:val="16"/>
+        </w:rPr>
+        <w:t xml:space="preserve"> [</w:t>
+      </w:r>
+      <w:r>
+        <w:rPr>
+          <w:i/>
+          <w:sz w:val="16"/>
+        </w:rPr>
+        <w:t>Can be ANONYMOUS, SIMPLE</w:t>
+      </w:r>
+      <w:r>
+        <w:rPr>
+          <w:i/>
+          <w:sz w:val="16"/>
+        </w:rPr>
+        <w:t xml:space="preserve"> or</w:t>
+      </w:r>
+      <w:r>
+        <w:rPr>
+          <w:i/>
+          <w:sz w:val="16"/>
+        </w:rPr>
+        <w:t xml:space="preserve"> NTLM</w:t>
+      </w:r>
+      <w:r>
+        <w:rPr>
+          <w:sz w:val="16"/>
+        </w:rPr>
+        <w:t>]</w:t>
+      </w:r>
+    </w:p>
+    <w:p>
+      <w:pPr>
+        <w:pStyle w:val="Code0"/>
+        <w:ind w:left="720"/>
+        <w:rPr>
+          <w:sz w:val="16"/>
+        </w:rPr>
+      </w:pPr>
+      <w:r>
+        <w:rPr>
+          <w:sz w:val="16"/>
+        </w:rPr>
+        <w:t>ldap_user_dn=CN=Username,CN=Users,DC=example,DC=com</w:t>
+      </w:r>
+      <w:r>
+        <w:rPr>
+          <w:sz w:val="16"/>
+        </w:rPr>
+        <w:t xml:space="preserve"> </w:t>
+      </w:r>
+      <w:r>
+        <w:rPr>
+          <w:sz w:val="16"/>
+        </w:rPr>
+        <w:t>[</w:t>
+      </w:r>
+      <w:r>
+        <w:rPr>
+          <w:i/>
+          <w:sz w:val="16"/>
+        </w:rPr>
+        <w:t xml:space="preserve">DN of </w:t>
+      </w:r>
+      <w:r>
+        <w:rPr>
+          <w:i/>
+          <w:sz w:val="16"/>
+        </w:rPr>
+        <w:t xml:space="preserve">LDAP </w:t>
+      </w:r>
+      <w:r>
+        <w:rPr>
+          <w:i/>
+          <w:sz w:val="16"/>
+        </w:rPr>
+        <w:t>master account</w:t>
+      </w:r>
+      <w:r>
+        <w:rPr>
+          <w:sz w:val="16"/>
+        </w:rPr>
+        <w:t>]</w:t>
+      </w:r>
+    </w:p>
+    <w:p>
+      <w:pPr>
+        <w:pStyle w:val="Code0"/>
+        <w:ind w:left="720"/>
+        <w:rPr>
+          <w:sz w:val="16"/>
+        </w:rPr>
+      </w:pPr>
+      <w:r>
+        <w:rPr>
+          <w:sz w:val="16"/>
+        </w:rPr>
+        <w:t>#</w:t>
+      </w:r>
+      <w:r>
+        <w:rPr>
+          <w:sz w:val="16"/>
+        </w:rPr>
+        <w:t xml:space="preserve"> </w:t>
+      </w:r>
+      <w:r>
+        <w:rPr>
+          <w:sz w:val="16"/>
+        </w:rPr>
+        <w:t>ldap_user_ntlm=Domain\User</w:t>
+      </w:r>
+      <w:r>
+        <w:rPr>
+          <w:sz w:val="16"/>
+        </w:rPr>
+        <w:t xml:space="preserve"> [of Windows NTLM user]</w:t>
+      </w:r>
+    </w:p>
+    <w:p>
+      <w:pPr>
+        <w:pStyle w:val="Code0"/>
+        <w:ind w:left="720"/>
+        <w:rPr>
+          <w:i/>
+          <w:sz w:val="16"/>
+        </w:rPr>
+      </w:pPr>
+      <w:r>
+        <w:rPr>
+          <w:sz w:val="16"/>
+        </w:rPr>
+        <w:t>ldap_password=[</w:t>
+      </w:r>
+      <w:r>
+        <w:rPr>
+          <w:i/>
+          <w:sz w:val="16"/>
+        </w:rPr>
+        <w:t>P</w:t>
+      </w:r>
+      <w:r>
+        <w:rPr>
+          <w:i/>
+          <w:sz w:val="16"/>
+        </w:rPr>
+        <w:t xml:space="preserve">assword for the master </w:t>
+      </w:r>
+      <w:r>
+        <w:rPr>
+          <w:i/>
+          <w:sz w:val="16"/>
+        </w:rPr>
+        <w:t xml:space="preserve">LDAP </w:t>
+      </w:r>
+      <w:r>
+        <w:rPr>
+          <w:i/>
+          <w:sz w:val="16"/>
+        </w:rPr>
+        <w:t>account]</w:t>
+      </w:r>
+    </w:p>
+    <w:p>
+      <w:pPr>
+        <w:pStyle w:val="Code0"/>
+        <w:ind w:left="720"/>
+        <w:rPr>
+          <w:sz w:val="16"/>
+        </w:rPr>
+      </w:pPr>
+      <w:r>
+        <w:rPr>
+          <w:sz w:val="16"/>
+        </w:rPr>
+        <w:t>ldap_is_active_directory=False</w:t>
+      </w:r>
+    </w:p>
+    <w:p>
+      <w:pPr>
+        <w:pStyle w:val="Code0"/>
+        <w:ind w:left="720"/>
+        <w:rPr>
+          <w:sz w:val="16"/>
+        </w:rPr>
+      </w:pPr>
+      <w:r>
+        <w:rPr>
+          <w:sz w:val="16"/>
+        </w:rPr>
+        <w:t>ldap_connect_timeout=10</w:t>
+      </w:r>
+    </w:p>
+    <w:p>
+      <w:pPr>
+        <w:pStyle w:val="BodyText"/>
+        <w:keepNext/>
+        <w:ind w:left="720"/>
+        <w:rPr>
+          <w:szCs w:val="20"/>
+        </w:rPr>
+      </w:pPr>
+    </w:p>
+    <w:p>
+      <w:pPr>
+        <w:pStyle w:val="BodyText"/>
+        <w:keepNext/>
+        <w:numPr>
+          <w:ilvl w:val="1"/>
+          <w:numId w:val="23"/>
+        </w:numPr>
+        <w:ind w:left="720"/>
+        <w:rPr>
           <w:szCs w:val="20"/>
         </w:rPr>
       </w:pPr>
@@ -1569,21 +1396,7 @@
         <w:rPr>
           <w:sz w:val="16"/>
         </w:rPr>
-        <w:t>[</w:t>
-      </w:r>
-      <w:proofErr w:type="spellStart"/>
-      <w:r>
-        <w:rPr>
-          <w:sz w:val="16"/>
-        </w:rPr>
-        <w:t>fn_ldap_utilities</w:t>
-      </w:r>
-      <w:proofErr w:type="spellEnd"/>
-      <w:r>
-        <w:rPr>
-          <w:sz w:val="16"/>
-        </w:rPr>
-        <w:t>]</w:t>
+        <w:t>[fn_ldap_utilities]</w:t>
       </w:r>
     </w:p>
     <w:p>
@@ -1594,43 +1407,149 @@
           <w:sz w:val="16"/>
         </w:rPr>
       </w:pPr>
-      <w:proofErr w:type="spellStart"/>
       <w:r>
         <w:rPr>
           <w:sz w:val="16"/>
         </w:rPr>
-        <w:t>ldap_server</w:t>
-      </w:r>
-      <w:proofErr w:type="spellEnd"/>
-      <w:proofErr w:type="gramStart"/>
-      <w:r>
-        <w:rPr>
-          <w:sz w:val="16"/>
-        </w:rPr>
-        <w:t>=[</w:t>
-      </w:r>
-      <w:proofErr w:type="spellStart"/>
-      <w:proofErr w:type="gramEnd"/>
+        <w:t>ldap_server=[</w:t>
+      </w:r>
       <w:r>
         <w:rPr>
           <w:i/>
           <w:sz w:val="16"/>
         </w:rPr>
-        <w:t>ip</w:t>
-      </w:r>
-      <w:proofErr w:type="spellEnd"/>
-      <w:r>
+        <w:t>ip address of your LDAP Server</w:t>
+      </w:r>
+      <w:r>
+        <w:rPr>
+          <w:sz w:val="16"/>
+        </w:rPr>
+        <w:t>]</w:t>
+      </w:r>
+    </w:p>
+    <w:p>
+      <w:pPr>
+        <w:pStyle w:val="Code0"/>
+        <w:ind w:left="720"/>
+        <w:rPr>
+          <w:sz w:val="16"/>
+        </w:rPr>
+      </w:pPr>
+      <w:r>
+        <w:rPr>
+          <w:sz w:val="16"/>
+        </w:rPr>
+        <w:t>ldap_port=636</w:t>
+      </w:r>
+    </w:p>
+    <w:p>
+      <w:pPr>
+        <w:pStyle w:val="Code0"/>
+        <w:ind w:left="720"/>
+        <w:rPr>
+          <w:sz w:val="16"/>
+        </w:rPr>
+      </w:pPr>
+      <w:r>
+        <w:rPr>
+          <w:sz w:val="16"/>
+        </w:rPr>
+        <w:t>ldap_use_ssl=</w:t>
+      </w:r>
+      <w:r>
+        <w:rPr>
+          <w:sz w:val="16"/>
+        </w:rPr>
+        <w:t>True</w:t>
+      </w:r>
+    </w:p>
+    <w:p>
+      <w:pPr>
+        <w:pStyle w:val="Code0"/>
+        <w:ind w:left="720"/>
+        <w:rPr>
+          <w:sz w:val="16"/>
+        </w:rPr>
+      </w:pPr>
+      <w:r>
+        <w:rPr>
+          <w:sz w:val="16"/>
+        </w:rPr>
+        <w:t>ldap_auth=SIMPLE</w:t>
+      </w:r>
+    </w:p>
+    <w:p>
+      <w:pPr>
+        <w:pStyle w:val="Code0"/>
+        <w:ind w:left="720"/>
+        <w:rPr>
+          <w:sz w:val="16"/>
+        </w:rPr>
+      </w:pPr>
+      <w:r>
+        <w:rPr>
+          <w:sz w:val="16"/>
+        </w:rPr>
+        <w:t>ldap_user_dn=CN=Username,CN=Users,DC=example,DC=com</w:t>
+      </w:r>
+    </w:p>
+    <w:p>
+      <w:pPr>
+        <w:pStyle w:val="Code0"/>
+        <w:ind w:left="720"/>
+        <w:rPr>
+          <w:sz w:val="16"/>
+        </w:rPr>
+      </w:pPr>
+      <w:r>
+        <w:rPr>
+          <w:sz w:val="16"/>
+        </w:rPr>
+        <w:t># ldap_user_ntlm=Domain\User [of Windows NTLM user]</w:t>
+      </w:r>
+    </w:p>
+    <w:p>
+      <w:pPr>
+        <w:pStyle w:val="Code0"/>
+        <w:ind w:left="720"/>
         <w:rPr>
           <w:i/>
           <w:sz w:val="16"/>
         </w:rPr>
-        <w:t xml:space="preserve"> address of your LDAP Server</w:t>
-      </w:r>
+      </w:pPr>
       <w:r>
         <w:rPr>
           <w:sz w:val="16"/>
         </w:rPr>
-        <w:t>]</w:t>
+        <w:t>ldap_password=[</w:t>
+      </w:r>
+      <w:r>
+        <w:rPr>
+          <w:i/>
+          <w:sz w:val="16"/>
+        </w:rPr>
+        <w:t>P</w:t>
+      </w:r>
+      <w:r>
+        <w:rPr>
+          <w:i/>
+          <w:sz w:val="16"/>
+        </w:rPr>
+        <w:t xml:space="preserve">assword for the master </w:t>
+      </w:r>
+      <w:r>
+        <w:rPr>
+          <w:i/>
+          <w:sz w:val="16"/>
+        </w:rPr>
+        <w:t xml:space="preserve">LDAP </w:t>
+      </w:r>
+      <w:r>
+        <w:rPr>
+          <w:i/>
+          <w:sz w:val="16"/>
+        </w:rPr>
+        <w:t>account]</w:t>
       </w:r>
     </w:p>
     <w:p>
@@ -1641,19 +1560,17 @@
           <w:sz w:val="16"/>
         </w:rPr>
       </w:pPr>
-      <w:proofErr w:type="spellStart"/>
       <w:r>
         <w:rPr>
           <w:sz w:val="16"/>
         </w:rPr>
-        <w:t>ldap_port</w:t>
-      </w:r>
-      <w:proofErr w:type="spellEnd"/>
+        <w:t>ldap_is_active_directory=</w:t>
+      </w:r>
       <w:r>
         <w:rPr>
           <w:sz w:val="16"/>
         </w:rPr>
-        <w:t>=636</w:t>
+        <w:t>True</w:t>
       </w:r>
     </w:p>
     <w:p>
@@ -1664,25 +1581,52 @@
           <w:sz w:val="16"/>
         </w:rPr>
       </w:pPr>
-      <w:proofErr w:type="spellStart"/>
       <w:r>
         <w:rPr>
           <w:sz w:val="16"/>
         </w:rPr>
-        <w:t>ldap_use_ssl</w:t>
-      </w:r>
-      <w:proofErr w:type="spellEnd"/>
-      <w:r>
-        <w:rPr>
-          <w:sz w:val="16"/>
-        </w:rPr>
-        <w:t>=</w:t>
-      </w:r>
-      <w:r>
-        <w:rPr>
-          <w:sz w:val="16"/>
-        </w:rPr>
-        <w:t>True</w:t>
+        <w:t>ldap_connect_timeout=10</w:t>
+      </w:r>
+    </w:p>
+    <w:p>
+      <w:pPr>
+        <w:pStyle w:val="BodyText"/>
+        <w:keepNext/>
+        <w:numPr>
+          <w:ilvl w:val="1"/>
+          <w:numId w:val="23"/>
+        </w:numPr>
+        <w:ind w:left="720"/>
+        <w:rPr>
+          <w:szCs w:val="20"/>
+        </w:rPr>
+      </w:pPr>
+      <w:r>
+        <w:rPr>
+          <w:szCs w:val="20"/>
+        </w:rPr>
+        <w:lastRenderedPageBreak/>
+        <w:t xml:space="preserve">For an </w:t>
+      </w:r>
+      <w:r>
+        <w:rPr>
+          <w:b/>
+          <w:szCs w:val="20"/>
+        </w:rPr>
+        <w:t>encrypted connection over SSL to an Active Directory Server</w:t>
+      </w:r>
+      <w:r>
+        <w:rPr>
+          <w:b/>
+          <w:szCs w:val="20"/>
+        </w:rPr>
+        <w:t xml:space="preserve"> using NTLM</w:t>
+      </w:r>
+      <w:r>
+        <w:rPr>
+          <w:szCs w:val="20"/>
+        </w:rPr>
+        <w:t>, edit the settings as follows:</w:t>
       </w:r>
     </w:p>
     <w:p>
@@ -1693,19 +1637,11 @@
           <w:sz w:val="16"/>
         </w:rPr>
       </w:pPr>
-      <w:proofErr w:type="spellStart"/>
       <w:r>
         <w:rPr>
           <w:sz w:val="16"/>
         </w:rPr>
-        <w:t>ldap_auth</w:t>
-      </w:r>
-      <w:proofErr w:type="spellEnd"/>
-      <w:r>
-        <w:rPr>
-          <w:sz w:val="16"/>
-        </w:rPr>
-        <w:t>=SIMPLE</w:t>
+        <w:t>[fn_ldap_utilities]</w:t>
       </w:r>
     </w:p>
     <w:p>
@@ -1716,63 +1652,24 @@
           <w:sz w:val="16"/>
         </w:rPr>
       </w:pPr>
-      <w:proofErr w:type="spellStart"/>
       <w:r>
         <w:rPr>
           <w:sz w:val="16"/>
         </w:rPr>
-        <w:t>ldap_user_dn</w:t>
-      </w:r>
-      <w:proofErr w:type="spellEnd"/>
-      <w:r>
-        <w:rPr>
+        <w:t>ldap_server=[</w:t>
+      </w:r>
+      <w:r>
+        <w:rPr>
+          <w:i/>
           <w:sz w:val="16"/>
         </w:rPr>
-        <w:t>=CN=</w:t>
-      </w:r>
-      <w:proofErr w:type="spellStart"/>
-      <w:proofErr w:type="gramStart"/>
+        <w:t>ip address of your LDAP Server</w:t>
+      </w:r>
       <w:r>
         <w:rPr>
           <w:sz w:val="16"/>
         </w:rPr>
-        <w:t>Username,CN</w:t>
-      </w:r>
-      <w:proofErr w:type="spellEnd"/>
-      <w:proofErr w:type="gramEnd"/>
-      <w:r>
-        <w:rPr>
-          <w:sz w:val="16"/>
-        </w:rPr>
-        <w:t>=</w:t>
-      </w:r>
-      <w:proofErr w:type="spellStart"/>
-      <w:r>
-        <w:rPr>
-          <w:sz w:val="16"/>
-        </w:rPr>
-        <w:t>Users,DC</w:t>
-      </w:r>
-      <w:proofErr w:type="spellEnd"/>
-      <w:r>
-        <w:rPr>
-          <w:sz w:val="16"/>
-        </w:rPr>
-        <w:t>=</w:t>
-      </w:r>
-      <w:proofErr w:type="spellStart"/>
-      <w:r>
-        <w:rPr>
-          <w:sz w:val="16"/>
-        </w:rPr>
-        <w:t>example,DC</w:t>
-      </w:r>
-      <w:proofErr w:type="spellEnd"/>
-      <w:r>
-        <w:rPr>
-          <w:sz w:val="16"/>
-        </w:rPr>
-        <w:t>=com</w:t>
+        <w:t>]</w:t>
       </w:r>
     </w:p>
     <w:p>
@@ -1783,19 +1680,11 @@
           <w:sz w:val="16"/>
         </w:rPr>
       </w:pPr>
-      <w:proofErr w:type="spellStart"/>
       <w:r>
         <w:rPr>
           <w:sz w:val="16"/>
         </w:rPr>
-        <w:t>ldap_user_ntlm</w:t>
-      </w:r>
-      <w:proofErr w:type="spellEnd"/>
-      <w:r>
-        <w:rPr>
-          <w:sz w:val="16"/>
-        </w:rPr>
-        <w:t>=Domain\\User</w:t>
+        <w:t>ldap_port=636</w:t>
       </w:r>
     </w:p>
     <w:p>
@@ -1803,26 +1692,94 @@
         <w:pStyle w:val="Code0"/>
         <w:ind w:left="720"/>
         <w:rPr>
+          <w:sz w:val="16"/>
+        </w:rPr>
+      </w:pPr>
+      <w:r>
+        <w:rPr>
+          <w:sz w:val="16"/>
+        </w:rPr>
+        <w:t>ldap_use_ssl=</w:t>
+      </w:r>
+      <w:r>
+        <w:rPr>
+          <w:sz w:val="16"/>
+        </w:rPr>
+        <w:t>True</w:t>
+      </w:r>
+    </w:p>
+    <w:p>
+      <w:pPr>
+        <w:pStyle w:val="Code0"/>
+        <w:ind w:left="720"/>
+        <w:rPr>
+          <w:sz w:val="16"/>
+        </w:rPr>
+      </w:pPr>
+      <w:r>
+        <w:rPr>
+          <w:sz w:val="16"/>
+        </w:rPr>
+        <w:t>ldap_auth=</w:t>
+      </w:r>
+      <w:r>
+        <w:rPr>
+          <w:sz w:val="16"/>
+        </w:rPr>
+        <w:t>NTLM</w:t>
+      </w:r>
+    </w:p>
+    <w:p>
+      <w:pPr>
+        <w:pStyle w:val="Code0"/>
+        <w:ind w:left="720"/>
+        <w:rPr>
+          <w:sz w:val="16"/>
+        </w:rPr>
+      </w:pPr>
+      <w:r>
+        <w:rPr>
+          <w:sz w:val="16"/>
+        </w:rPr>
+        <w:t xml:space="preserve"># </w:t>
+      </w:r>
+      <w:r>
+        <w:rPr>
+          <w:sz w:val="16"/>
+        </w:rPr>
+        <w:t>ldap_user_dn=CN=Username,CN=Users,DC=example,DC=com</w:t>
+      </w:r>
+    </w:p>
+    <w:p>
+      <w:pPr>
+        <w:pStyle w:val="Code0"/>
+        <w:ind w:left="720"/>
+        <w:rPr>
+          <w:sz w:val="16"/>
+        </w:rPr>
+      </w:pPr>
+      <w:r>
+        <w:rPr>
+          <w:sz w:val="16"/>
+        </w:rPr>
+        <w:t>ldap_user_ntlm=Domain\User [of Windows NTLM user]</w:t>
+      </w:r>
+    </w:p>
+    <w:p>
+      <w:pPr>
+        <w:pStyle w:val="Code0"/>
+        <w:ind w:left="720"/>
+        <w:rPr>
           <w:i/>
           <w:sz w:val="16"/>
         </w:rPr>
       </w:pPr>
-      <w:proofErr w:type="spellStart"/>
       <w:r>
         <w:rPr>
           <w:sz w:val="16"/>
         </w:rPr>
-        <w:t>ldap_password</w:t>
-      </w:r>
-      <w:proofErr w:type="spellEnd"/>
-      <w:proofErr w:type="gramStart"/>
-      <w:r>
-        <w:rPr>
-          <w:sz w:val="16"/>
-        </w:rPr>
-        <w:t>=[</w:t>
-      </w:r>
-      <w:proofErr w:type="gramEnd"/>
+        <w:t>ldap_password=[</w:t>
+      </w:r>
       <w:r>
         <w:rPr>
           <w:i/>
@@ -1860,19 +1817,11 @@
           <w:sz w:val="16"/>
         </w:rPr>
       </w:pPr>
-      <w:proofErr w:type="spellStart"/>
       <w:r>
         <w:rPr>
           <w:sz w:val="16"/>
         </w:rPr>
-        <w:t>ldap_is_active_directory</w:t>
-      </w:r>
-      <w:proofErr w:type="spellEnd"/>
-      <w:r>
-        <w:rPr>
-          <w:sz w:val="16"/>
-        </w:rPr>
-        <w:t>=</w:t>
+        <w:t>ldap_is_active_directory=</w:t>
       </w:r>
       <w:r>
         <w:rPr>
@@ -1889,19 +1838,11 @@
           <w:sz w:val="16"/>
         </w:rPr>
       </w:pPr>
-      <w:proofErr w:type="spellStart"/>
       <w:r>
         <w:rPr>
           <w:sz w:val="16"/>
         </w:rPr>
-        <w:t>ldap_connect_timeout</w:t>
-      </w:r>
-      <w:proofErr w:type="spellEnd"/>
-      <w:r>
-        <w:rPr>
-          <w:sz w:val="16"/>
-        </w:rPr>
-        <w:t>=10</w:t>
+        <w:t>ldap_connect_timeout=10</w:t>
       </w:r>
     </w:p>
     <w:p>
@@ -1918,7 +1859,6 @@
         <w:pStyle w:val="Heading20"/>
       </w:pPr>
       <w:r>
-        <w:lastRenderedPageBreak/>
         <w:t>Deploy customizations to the Resilient platform</w:t>
       </w:r>
     </w:p>
@@ -1927,18 +1867,10 @@
         <w:pStyle w:val="BodyText"/>
       </w:pPr>
       <w:r>
-        <w:t xml:space="preserve">The package contains function definitions that you can use in </w:t>
-      </w:r>
-      <w:proofErr w:type="gramStart"/>
-      <w:r>
-        <w:t>workflows, and</w:t>
-      </w:r>
-      <w:proofErr w:type="gramEnd"/>
-      <w:r>
-        <w:t xml:space="preserve"> includes example workflows and rules that show how to use these functions.</w:t>
-      </w:r>
-    </w:p>
-    <w:bookmarkEnd w:id="2"/>
+        <w:t>The package contains function definitions that you can use in workflows, and includes example workflows and rules that show how to use these functions.</w:t>
+      </w:r>
+    </w:p>
+    <w:bookmarkEnd w:id="1"/>
     <w:p>
       <w:pPr>
         <w:pStyle w:val="BodyText"/>
@@ -2154,39 +2086,7 @@
           <w:rFonts w:cs="Arial"/>
           <w:color w:val="000000"/>
         </w:rPr>
-        <w:t xml:space="preserve">automatically run at startup. On a Red Hat appliance, this is done using a </w:t>
-      </w:r>
-      <w:proofErr w:type="spellStart"/>
-      <w:r>
-        <w:rPr>
-          <w:rFonts w:cs="Arial"/>
-          <w:color w:val="000000"/>
-        </w:rPr>
-        <w:t>systemd</w:t>
-      </w:r>
-      <w:proofErr w:type="spellEnd"/>
-      <w:r>
-        <w:rPr>
-          <w:rFonts w:cs="Arial"/>
-          <w:color w:val="000000"/>
-        </w:rPr>
-        <w:t xml:space="preserve"> unit file such as the one below. You may need to change the paths to your working directory and </w:t>
-      </w:r>
-      <w:proofErr w:type="spellStart"/>
-      <w:r>
-        <w:rPr>
-          <w:rFonts w:cs="Arial"/>
-          <w:color w:val="000000"/>
-        </w:rPr>
-        <w:t>app.config</w:t>
-      </w:r>
-      <w:proofErr w:type="spellEnd"/>
-      <w:r>
-        <w:rPr>
-          <w:rFonts w:cs="Arial"/>
-          <w:color w:val="000000"/>
-        </w:rPr>
-        <w:t>.</w:t>
+        <w:t>automatically run at startup. On a Red Hat appliance, this is done using a systemd unit file such as the one below. You may need to change the paths to your working directory and app.config.</w:t>
       </w:r>
     </w:p>
     <w:p>
@@ -2209,22 +2109,12 @@
         </w:rPr>
         <w:t xml:space="preserve">The unit file must be named </w:t>
       </w:r>
-      <w:proofErr w:type="spellStart"/>
       <w:r>
         <w:rPr>
           <w:rFonts w:ascii="Courier New" w:hAnsi="Courier New" w:cs="Courier New"/>
         </w:rPr>
-        <w:t>resilient_</w:t>
-      </w:r>
-      <w:proofErr w:type="gramStart"/>
-      <w:r>
-        <w:rPr>
-          <w:rFonts w:ascii="Courier New" w:hAnsi="Courier New" w:cs="Courier New"/>
-        </w:rPr>
-        <w:t>circuits.service</w:t>
-      </w:r>
-      <w:proofErr w:type="spellEnd"/>
-      <w:proofErr w:type="gramEnd"/>
+        <w:t>resilient_circuits.service</w:t>
+      </w:r>
       <w:r>
         <w:rPr>
           <w:rFonts w:cs="Arial"/>
@@ -2237,35 +2127,9 @@
       <w:pPr>
         <w:pStyle w:val="Code0"/>
       </w:pPr>
-      <w:proofErr w:type="spellStart"/>
-      <w:r>
-        <w:t>sudo</w:t>
-      </w:r>
-      <w:proofErr w:type="spellEnd"/>
-      <w:r>
-        <w:t xml:space="preserve"> vi /</w:t>
-      </w:r>
-      <w:proofErr w:type="spellStart"/>
-      <w:r>
-        <w:t>etc</w:t>
-      </w:r>
-      <w:proofErr w:type="spellEnd"/>
-      <w:r>
-        <w:t>/</w:t>
-      </w:r>
-      <w:proofErr w:type="spellStart"/>
-      <w:r>
-        <w:t>systemd</w:t>
-      </w:r>
-      <w:proofErr w:type="spellEnd"/>
-      <w:r>
-        <w:t>/system/</w:t>
-      </w:r>
-      <w:proofErr w:type="spellStart"/>
-      <w:r>
-        <w:t>resilient_circuits.service</w:t>
-      </w:r>
-      <w:proofErr w:type="spellEnd"/>
+      <w:r>
+        <w:t>sudo vi /etc/systemd/system/resilient_circuits.service</w:t>
+      </w:r>
     </w:p>
     <w:p>
       <w:pPr>
@@ -2315,24 +2179,14 @@
         <w:br/>
       </w:r>
       <w:r>
-        <w:t>After=</w:t>
-      </w:r>
-      <w:proofErr w:type="spellStart"/>
-      <w:r>
-        <w:t>resilient.service</w:t>
-      </w:r>
-      <w:proofErr w:type="spellEnd"/>
+        <w:t>After=resilient.service</w:t>
+      </w:r>
       <w:r>
         <w:br/>
       </w:r>
       <w:r>
-        <w:t>Requires=</w:t>
-      </w:r>
-      <w:proofErr w:type="spellStart"/>
-      <w:r>
-        <w:t>resilient.service</w:t>
-      </w:r>
-      <w:proofErr w:type="spellEnd"/>
+        <w:t>Requires=resilient.service</w:t>
+      </w:r>
     </w:p>
     <w:p>
       <w:pPr>
@@ -2357,32 +2211,15 @@
       <w:r>
         <w:br/>
       </w:r>
-      <w:proofErr w:type="spellStart"/>
-      <w:r>
-        <w:t>WorkingDirectory</w:t>
-      </w:r>
-      <w:proofErr w:type="spellEnd"/>
-      <w:r>
-        <w:t>=/home/integration</w:t>
+      <w:r>
+        <w:lastRenderedPageBreak/>
+        <w:t>WorkingDirectory=/home/integration</w:t>
       </w:r>
       <w:r>
         <w:br/>
       </w:r>
-      <w:proofErr w:type="spellStart"/>
-      <w:r>
-        <w:t>ExecStart</w:t>
-      </w:r>
-      <w:proofErr w:type="spellEnd"/>
-      <w:r>
-        <w:t>=/</w:t>
-      </w:r>
-      <w:proofErr w:type="spellStart"/>
-      <w:r>
-        <w:t>usr</w:t>
-      </w:r>
-      <w:proofErr w:type="spellEnd"/>
-      <w:r>
-        <w:t>/local/bin/resilient-circuits run</w:t>
+      <w:r>
+        <w:t>ExecStart=/usr/local/bin/resilient-circuits run</w:t>
       </w:r>
       <w:r>
         <w:br/>
@@ -2393,13 +2230,8 @@
       <w:r>
         <w:br/>
       </w:r>
-      <w:proofErr w:type="spellStart"/>
-      <w:r>
-        <w:t>TimeoutSec</w:t>
-      </w:r>
-      <w:proofErr w:type="spellEnd"/>
-      <w:r>
-        <w:t>=10</w:t>
+      <w:r>
+        <w:t>TimeoutSec=10</w:t>
       </w:r>
       <w:r>
         <w:br/>
@@ -2428,21 +2260,9 @@
       <w:r>
         <w:br/>
       </w:r>
-      <w:proofErr w:type="spellStart"/>
-      <w:r>
-        <w:t>WantedBy</w:t>
-      </w:r>
-      <w:proofErr w:type="spellEnd"/>
-      <w:r>
-        <w:t>=multi-</w:t>
-      </w:r>
-      <w:proofErr w:type="spellStart"/>
-      <w:proofErr w:type="gramStart"/>
-      <w:r>
-        <w:t>user.target</w:t>
-      </w:r>
-      <w:proofErr w:type="spellEnd"/>
-      <w:proofErr w:type="gramEnd"/>
+      <w:r>
+        <w:t>WantedBy=multi-user.target</w:t>
+      </w:r>
     </w:p>
     <w:p>
       <w:pPr>
@@ -2483,43 +2303,9 @@
       <w:pPr>
         <w:pStyle w:val="Code0"/>
       </w:pPr>
-      <w:proofErr w:type="spellStart"/>
-      <w:r>
-        <w:t>sudo</w:t>
-      </w:r>
-      <w:proofErr w:type="spellEnd"/>
-      <w:r>
-        <w:t xml:space="preserve"> </w:t>
-      </w:r>
-      <w:proofErr w:type="spellStart"/>
-      <w:r>
-        <w:t>chmod</w:t>
-      </w:r>
-      <w:proofErr w:type="spellEnd"/>
-      <w:r>
-        <w:t xml:space="preserve"> 664 /</w:t>
-      </w:r>
-      <w:proofErr w:type="spellStart"/>
-      <w:r>
-        <w:t>etc</w:t>
-      </w:r>
-      <w:proofErr w:type="spellEnd"/>
-      <w:r>
-        <w:t>/</w:t>
-      </w:r>
-      <w:proofErr w:type="spellStart"/>
-      <w:r>
-        <w:t>systemd</w:t>
-      </w:r>
-      <w:proofErr w:type="spellEnd"/>
-      <w:r>
-        <w:t>/system/</w:t>
-      </w:r>
-      <w:proofErr w:type="spellStart"/>
-      <w:r>
-        <w:t>resilient_circuits.service</w:t>
-      </w:r>
-      <w:proofErr w:type="spellEnd"/>
+      <w:r>
+        <w:t>sudo chmod 664 /etc/systemd/system/resilient_circuits.service</w:t>
+      </w:r>
     </w:p>
     <w:p>
       <w:pPr>
@@ -2540,60 +2326,15 @@
           <w:rFonts w:cs="Arial"/>
           <w:color w:val="000000"/>
         </w:rPr>
-        <w:t xml:space="preserve">Use the </w:t>
-      </w:r>
-      <w:proofErr w:type="spellStart"/>
-      <w:r>
-        <w:rPr>
-          <w:rFonts w:cs="Arial"/>
-          <w:color w:val="000000"/>
-        </w:rPr>
-        <w:t>systemctl</w:t>
-      </w:r>
-      <w:proofErr w:type="spellEnd"/>
-      <w:r>
-        <w:rPr>
-          <w:rFonts w:cs="Arial"/>
-          <w:color w:val="000000"/>
-        </w:rPr>
-        <w:t xml:space="preserve"> command to manually start, stop, restart and return status on the service:</w:t>
+        <w:t>Use the systemctl command to manually start, stop, restart and return status on the service:</w:t>
       </w:r>
     </w:p>
     <w:p>
       <w:pPr>
         <w:pStyle w:val="Code0"/>
       </w:pPr>
-      <w:proofErr w:type="spellStart"/>
-      <w:r>
-        <w:t>sudo</w:t>
-      </w:r>
-      <w:proofErr w:type="spellEnd"/>
-      <w:r>
-        <w:t xml:space="preserve"> </w:t>
-      </w:r>
-      <w:proofErr w:type="spellStart"/>
-      <w:r>
-        <w:t>systemctl</w:t>
-      </w:r>
-      <w:proofErr w:type="spellEnd"/>
-      <w:r>
-        <w:t xml:space="preserve"> </w:t>
-      </w:r>
-      <w:proofErr w:type="spellStart"/>
-      <w:r>
-        <w:t>resilient_circuits</w:t>
-      </w:r>
-      <w:proofErr w:type="spellEnd"/>
-      <w:r>
-        <w:t xml:space="preserve"> [</w:t>
-      </w:r>
-      <w:proofErr w:type="spellStart"/>
-      <w:r>
-        <w:t>start|stop|restart|status</w:t>
-      </w:r>
-      <w:proofErr w:type="spellEnd"/>
-      <w:r>
-        <w:t>]</w:t>
+      <w:r>
+        <w:t>sudo systemctl resilient_circuits [start|stop|restart|status]</w:t>
       </w:r>
     </w:p>
     <w:p>
@@ -2608,7 +2349,6 @@
       <w:bookmarkStart w:id="5" w:name="_Toc510253272"/>
       <w:bookmarkEnd w:id="4"/>
       <w:r>
-        <w:lastRenderedPageBreak/>
         <w:t>Function Descriptions</w:t>
       </w:r>
     </w:p>
@@ -2850,7 +2590,6 @@
                 <w:b/>
               </w:rPr>
             </w:pPr>
-            <w:proofErr w:type="spellStart"/>
             <w:r>
               <w:rPr>
                 <w:rFonts w:ascii="Courier New" w:hAnsi="Courier New" w:cs="Courier New"/>
@@ -2859,7 +2598,6 @@
               </w:rPr>
               <w:t>ldap_multiple_user_dn</w:t>
             </w:r>
-            <w:proofErr w:type="spellEnd"/>
           </w:p>
         </w:tc>
         <w:tc>
@@ -2905,117 +2643,7 @@
                 <w:sz w:val="18"/>
                 <w:szCs w:val="18"/>
               </w:rPr>
-              <w:t>"['</w:t>
-            </w:r>
-            <w:proofErr w:type="spellStart"/>
-            <w:r>
-              <w:rPr>
-                <w:rFonts w:ascii="Courier New" w:hAnsi="Courier New" w:cs="Courier New"/>
-                <w:sz w:val="18"/>
-                <w:szCs w:val="18"/>
-              </w:rPr>
-              <w:t>dn</w:t>
-            </w:r>
-            <w:proofErr w:type="spellEnd"/>
-            <w:r>
-              <w:rPr>
-                <w:rFonts w:ascii="Courier New" w:hAnsi="Courier New" w:cs="Courier New"/>
-                <w:sz w:val="18"/>
-                <w:szCs w:val="18"/>
-              </w:rPr>
-              <w:t xml:space="preserve">=tom </w:t>
-            </w:r>
-            <w:proofErr w:type="spellStart"/>
-            <w:proofErr w:type="gramStart"/>
-            <w:r>
-              <w:rPr>
-                <w:rFonts w:ascii="Courier New" w:hAnsi="Courier New" w:cs="Courier New"/>
-                <w:sz w:val="18"/>
-                <w:szCs w:val="18"/>
-              </w:rPr>
-              <w:t>smith,dc</w:t>
-            </w:r>
-            <w:proofErr w:type="spellEnd"/>
-            <w:proofErr w:type="gramEnd"/>
-            <w:r>
-              <w:rPr>
-                <w:rFonts w:ascii="Courier New" w:hAnsi="Courier New" w:cs="Courier New"/>
-                <w:sz w:val="18"/>
-                <w:szCs w:val="18"/>
-              </w:rPr>
-              <w:t>=</w:t>
-            </w:r>
-            <w:proofErr w:type="spellStart"/>
-            <w:r>
-              <w:rPr>
-                <w:rFonts w:ascii="Courier New" w:hAnsi="Courier New" w:cs="Courier New"/>
-                <w:sz w:val="18"/>
-                <w:szCs w:val="18"/>
-              </w:rPr>
-              <w:t>example,dc</w:t>
-            </w:r>
-            <w:proofErr w:type="spellEnd"/>
-            <w:r>
-              <w:rPr>
-                <w:rFonts w:ascii="Courier New" w:hAnsi="Courier New" w:cs="Courier New"/>
-                <w:sz w:val="18"/>
-                <w:szCs w:val="18"/>
-              </w:rPr>
-              <w:t>=com', '</w:t>
-            </w:r>
-            <w:proofErr w:type="spellStart"/>
-            <w:r>
-              <w:rPr>
-                <w:rFonts w:ascii="Courier New" w:hAnsi="Courier New" w:cs="Courier New"/>
-                <w:sz w:val="18"/>
-                <w:szCs w:val="18"/>
-              </w:rPr>
-              <w:t>dn</w:t>
-            </w:r>
-            <w:proofErr w:type="spellEnd"/>
-            <w:r>
-              <w:rPr>
-                <w:rFonts w:ascii="Courier New" w:hAnsi="Courier New" w:cs="Courier New"/>
-                <w:sz w:val="18"/>
-                <w:szCs w:val="18"/>
-              </w:rPr>
-              <w:t xml:space="preserve">=ted </w:t>
-            </w:r>
-            <w:proofErr w:type="spellStart"/>
-            <w:r>
-              <w:rPr>
-                <w:rFonts w:ascii="Courier New" w:hAnsi="Courier New" w:cs="Courier New"/>
-                <w:sz w:val="18"/>
-                <w:szCs w:val="18"/>
-              </w:rPr>
-              <w:t>smith,dc</w:t>
-            </w:r>
-            <w:proofErr w:type="spellEnd"/>
-            <w:r>
-              <w:rPr>
-                <w:rFonts w:ascii="Courier New" w:hAnsi="Courier New" w:cs="Courier New"/>
-                <w:sz w:val="18"/>
-                <w:szCs w:val="18"/>
-              </w:rPr>
-              <w:t>=</w:t>
-            </w:r>
-            <w:proofErr w:type="spellStart"/>
-            <w:r>
-              <w:rPr>
-                <w:rFonts w:ascii="Courier New" w:hAnsi="Courier New" w:cs="Courier New"/>
-                <w:sz w:val="18"/>
-                <w:szCs w:val="18"/>
-              </w:rPr>
-              <w:t>example,dc</w:t>
-            </w:r>
-            <w:proofErr w:type="spellEnd"/>
-            <w:r>
-              <w:rPr>
-                <w:rFonts w:ascii="Courier New" w:hAnsi="Courier New" w:cs="Courier New"/>
-                <w:sz w:val="18"/>
-                <w:szCs w:val="18"/>
-              </w:rPr>
-              <w:t>=com']"</w:t>
+              <w:t>"['dn=tom smith,dc=example,dc=com', 'dn=ted smith,dc=example,dc=com']"</w:t>
             </w:r>
           </w:p>
         </w:tc>
@@ -3033,7 +2661,6 @@
                 <w:b/>
               </w:rPr>
             </w:pPr>
-            <w:proofErr w:type="spellStart"/>
             <w:r>
               <w:rPr>
                 <w:rFonts w:ascii="Courier New" w:hAnsi="Courier New" w:cs="Courier New"/>
@@ -3042,7 +2669,6 @@
               </w:rPr>
               <w:t>ldap_multiple_group_dn</w:t>
             </w:r>
-            <w:proofErr w:type="spellEnd"/>
           </w:p>
         </w:tc>
         <w:tc>
@@ -3086,25 +2712,23 @@
                 <w:sz w:val="18"/>
                 <w:szCs w:val="18"/>
               </w:rPr>
-              <w:t>"['</w:t>
-            </w:r>
-            <w:proofErr w:type="spellStart"/>
+              <w:t>"['dn=</w:t>
+            </w:r>
             <w:r>
               <w:rPr>
                 <w:rFonts w:ascii="Courier New" w:hAnsi="Courier New" w:cs="Courier New"/>
                 <w:sz w:val="18"/>
                 <w:szCs w:val="18"/>
               </w:rPr>
-              <w:t>dn</w:t>
-            </w:r>
-            <w:proofErr w:type="spellEnd"/>
+              <w:t>Group</w:t>
+            </w:r>
             <w:r>
               <w:rPr>
                 <w:rFonts w:ascii="Courier New" w:hAnsi="Courier New" w:cs="Courier New"/>
                 <w:sz w:val="18"/>
                 <w:szCs w:val="18"/>
               </w:rPr>
-              <w:t>=</w:t>
+              <w:t>1,dc=example,dc=com',</w:t>
             </w:r>
             <w:r>
               <w:rPr>
@@ -3112,111 +2736,31 @@
                 <w:sz w:val="18"/>
                 <w:szCs w:val="18"/>
               </w:rPr>
+              <w:t xml:space="preserve"> </w:t>
+            </w:r>
+            <w:r>
+              <w:rPr>
+                <w:rFonts w:ascii="Courier New" w:hAnsi="Courier New" w:cs="Courier New"/>
+                <w:sz w:val="18"/>
+                <w:szCs w:val="18"/>
+              </w:rPr>
+              <w:t>'dn=</w:t>
+            </w:r>
+            <w:r>
+              <w:rPr>
+                <w:rFonts w:ascii="Courier New" w:hAnsi="Courier New" w:cs="Courier New"/>
+                <w:sz w:val="18"/>
+                <w:szCs w:val="18"/>
+              </w:rPr>
               <w:t>Group</w:t>
             </w:r>
-            <w:proofErr w:type="gramStart"/>
             <w:r>
               <w:rPr>
                 <w:rFonts w:ascii="Courier New" w:hAnsi="Courier New" w:cs="Courier New"/>
                 <w:sz w:val="18"/>
                 <w:szCs w:val="18"/>
               </w:rPr>
-              <w:t>1,dc</w:t>
-            </w:r>
-            <w:proofErr w:type="gramEnd"/>
-            <w:r>
-              <w:rPr>
-                <w:rFonts w:ascii="Courier New" w:hAnsi="Courier New" w:cs="Courier New"/>
-                <w:sz w:val="18"/>
-                <w:szCs w:val="18"/>
-              </w:rPr>
-              <w:t>=</w:t>
-            </w:r>
-            <w:proofErr w:type="spellStart"/>
-            <w:r>
-              <w:rPr>
-                <w:rFonts w:ascii="Courier New" w:hAnsi="Courier New" w:cs="Courier New"/>
-                <w:sz w:val="18"/>
-                <w:szCs w:val="18"/>
-              </w:rPr>
-              <w:t>example,dc</w:t>
-            </w:r>
-            <w:proofErr w:type="spellEnd"/>
-            <w:r>
-              <w:rPr>
-                <w:rFonts w:ascii="Courier New" w:hAnsi="Courier New" w:cs="Courier New"/>
-                <w:sz w:val="18"/>
-                <w:szCs w:val="18"/>
-              </w:rPr>
-              <w:t>=com',</w:t>
-            </w:r>
-            <w:r>
-              <w:rPr>
-                <w:rFonts w:ascii="Courier New" w:hAnsi="Courier New" w:cs="Courier New"/>
-                <w:sz w:val="18"/>
-                <w:szCs w:val="18"/>
-              </w:rPr>
-              <w:t xml:space="preserve"> </w:t>
-            </w:r>
-            <w:r>
-              <w:rPr>
-                <w:rFonts w:ascii="Courier New" w:hAnsi="Courier New" w:cs="Courier New"/>
-                <w:sz w:val="18"/>
-                <w:szCs w:val="18"/>
-              </w:rPr>
-              <w:t>'</w:t>
-            </w:r>
-            <w:proofErr w:type="spellStart"/>
-            <w:r>
-              <w:rPr>
-                <w:rFonts w:ascii="Courier New" w:hAnsi="Courier New" w:cs="Courier New"/>
-                <w:sz w:val="18"/>
-                <w:szCs w:val="18"/>
-              </w:rPr>
-              <w:t>dn</w:t>
-            </w:r>
-            <w:proofErr w:type="spellEnd"/>
-            <w:r>
-              <w:rPr>
-                <w:rFonts w:ascii="Courier New" w:hAnsi="Courier New" w:cs="Courier New"/>
-                <w:sz w:val="18"/>
-                <w:szCs w:val="18"/>
-              </w:rPr>
-              <w:t>=</w:t>
-            </w:r>
-            <w:r>
-              <w:rPr>
-                <w:rFonts w:ascii="Courier New" w:hAnsi="Courier New" w:cs="Courier New"/>
-                <w:sz w:val="18"/>
-                <w:szCs w:val="18"/>
-              </w:rPr>
-              <w:t>Group</w:t>
-            </w:r>
-            <w:r>
-              <w:rPr>
-                <w:rFonts w:ascii="Courier New" w:hAnsi="Courier New" w:cs="Courier New"/>
-                <w:sz w:val="18"/>
-                <w:szCs w:val="18"/>
-              </w:rPr>
-              <w:t>1,dc=</w:t>
-            </w:r>
-            <w:proofErr w:type="spellStart"/>
-            <w:r>
-              <w:rPr>
-                <w:rFonts w:ascii="Courier New" w:hAnsi="Courier New" w:cs="Courier New"/>
-                <w:sz w:val="18"/>
-                <w:szCs w:val="18"/>
-              </w:rPr>
-              <w:t>example,dc</w:t>
-            </w:r>
-            <w:proofErr w:type="spellEnd"/>
-            <w:r>
-              <w:rPr>
-                <w:rFonts w:ascii="Courier New" w:hAnsi="Courier New" w:cs="Courier New"/>
-                <w:sz w:val="18"/>
-                <w:szCs w:val="18"/>
-              </w:rPr>
-              <w:t>=com']"</w:t>
+              <w:t>1,dc=example,dc=com']"</w:t>
             </w:r>
           </w:p>
         </w:tc>
@@ -3265,6 +2809,7 @@
               <w:rPr>
                 <w:b/>
               </w:rPr>
+              <w:lastRenderedPageBreak/>
               <w:t>Name</w:t>
             </w:r>
           </w:p>
@@ -3324,8 +2869,6 @@
                 <w:b/>
               </w:rPr>
             </w:pPr>
-            <w:proofErr w:type="spellStart"/>
-            <w:proofErr w:type="gramStart"/>
             <w:r>
               <w:rPr>
                 <w:rFonts w:ascii="Courier New" w:hAnsi="Courier New" w:cs="Courier New"/>
@@ -3334,8 +2877,6 @@
               </w:rPr>
               <w:t>results.success</w:t>
             </w:r>
-            <w:proofErr w:type="spellEnd"/>
-            <w:proofErr w:type="gramEnd"/>
           </w:p>
         </w:tc>
         <w:tc>
@@ -3395,26 +2936,14 @@
                 <w:b/>
               </w:rPr>
             </w:pPr>
-            <w:proofErr w:type="spellStart"/>
-            <w:proofErr w:type="gramStart"/>
             <w:r>
               <w:rPr>
                 <w:rFonts w:ascii="Courier New" w:hAnsi="Courier New" w:cs="Courier New"/>
                 <w:sz w:val="18"/>
                 <w:szCs w:val="18"/>
               </w:rPr>
-              <w:t>results.users</w:t>
-            </w:r>
-            <w:proofErr w:type="gramEnd"/>
-            <w:r>
-              <w:rPr>
-                <w:rFonts w:ascii="Courier New" w:hAnsi="Courier New" w:cs="Courier New"/>
-                <w:sz w:val="18"/>
-                <w:szCs w:val="18"/>
-              </w:rPr>
-              <w:t>_dn</w:t>
-            </w:r>
-            <w:proofErr w:type="spellEnd"/>
+              <w:t>results.users_dn</w:t>
+            </w:r>
           </w:p>
         </w:tc>
         <w:tc>
@@ -3474,26 +3003,14 @@
                 <w:szCs w:val="18"/>
               </w:rPr>
             </w:pPr>
-            <w:proofErr w:type="spellStart"/>
-            <w:proofErr w:type="gramStart"/>
             <w:r>
               <w:rPr>
                 <w:rFonts w:ascii="Courier New" w:hAnsi="Courier New" w:cs="Courier New"/>
                 <w:sz w:val="18"/>
                 <w:szCs w:val="18"/>
               </w:rPr>
-              <w:t>results.groups</w:t>
-            </w:r>
-            <w:proofErr w:type="gramEnd"/>
-            <w:r>
-              <w:rPr>
-                <w:rFonts w:ascii="Courier New" w:hAnsi="Courier New" w:cs="Courier New"/>
-                <w:sz w:val="18"/>
-                <w:szCs w:val="18"/>
-              </w:rPr>
-              <w:t>_dn</w:t>
-            </w:r>
-            <w:proofErr w:type="spellEnd"/>
+              <w:t>results.groups_dn</w:t>
+            </w:r>
           </w:p>
         </w:tc>
         <w:tc>
@@ -3581,7 +3098,6 @@
         <w:pStyle w:val="Heading20"/>
       </w:pPr>
       <w:r>
-        <w:lastRenderedPageBreak/>
         <w:t xml:space="preserve">LDAP Utilities: Remove from Groups </w:t>
       </w:r>
     </w:p>
@@ -3749,7 +3265,6 @@
                 <w:b/>
               </w:rPr>
             </w:pPr>
-            <w:proofErr w:type="spellStart"/>
             <w:r>
               <w:rPr>
                 <w:rFonts w:ascii="Courier New" w:hAnsi="Courier New" w:cs="Courier New"/>
@@ -3758,7 +3273,6 @@
               </w:rPr>
               <w:t>ldap_multiple_user_dn</w:t>
             </w:r>
-            <w:proofErr w:type="spellEnd"/>
           </w:p>
         </w:tc>
         <w:tc>
@@ -3828,117 +3342,7 @@
                 <w:sz w:val="18"/>
                 <w:szCs w:val="18"/>
               </w:rPr>
-              <w:t>"['</w:t>
-            </w:r>
-            <w:proofErr w:type="spellStart"/>
-            <w:r>
-              <w:rPr>
-                <w:rFonts w:ascii="Courier New" w:hAnsi="Courier New" w:cs="Courier New"/>
-                <w:sz w:val="18"/>
-                <w:szCs w:val="18"/>
-              </w:rPr>
-              <w:t>dn</w:t>
-            </w:r>
-            <w:proofErr w:type="spellEnd"/>
-            <w:r>
-              <w:rPr>
-                <w:rFonts w:ascii="Courier New" w:hAnsi="Courier New" w:cs="Courier New"/>
-                <w:sz w:val="18"/>
-                <w:szCs w:val="18"/>
-              </w:rPr>
-              <w:t xml:space="preserve">=tom </w:t>
-            </w:r>
-            <w:proofErr w:type="spellStart"/>
-            <w:proofErr w:type="gramStart"/>
-            <w:r>
-              <w:rPr>
-                <w:rFonts w:ascii="Courier New" w:hAnsi="Courier New" w:cs="Courier New"/>
-                <w:sz w:val="18"/>
-                <w:szCs w:val="18"/>
-              </w:rPr>
-              <w:t>smith,dc</w:t>
-            </w:r>
-            <w:proofErr w:type="spellEnd"/>
-            <w:proofErr w:type="gramEnd"/>
-            <w:r>
-              <w:rPr>
-                <w:rFonts w:ascii="Courier New" w:hAnsi="Courier New" w:cs="Courier New"/>
-                <w:sz w:val="18"/>
-                <w:szCs w:val="18"/>
-              </w:rPr>
-              <w:t>=</w:t>
-            </w:r>
-            <w:proofErr w:type="spellStart"/>
-            <w:r>
-              <w:rPr>
-                <w:rFonts w:ascii="Courier New" w:hAnsi="Courier New" w:cs="Courier New"/>
-                <w:sz w:val="18"/>
-                <w:szCs w:val="18"/>
-              </w:rPr>
-              <w:t>example,dc</w:t>
-            </w:r>
-            <w:proofErr w:type="spellEnd"/>
-            <w:r>
-              <w:rPr>
-                <w:rFonts w:ascii="Courier New" w:hAnsi="Courier New" w:cs="Courier New"/>
-                <w:sz w:val="18"/>
-                <w:szCs w:val="18"/>
-              </w:rPr>
-              <w:t>=com', '</w:t>
-            </w:r>
-            <w:proofErr w:type="spellStart"/>
-            <w:r>
-              <w:rPr>
-                <w:rFonts w:ascii="Courier New" w:hAnsi="Courier New" w:cs="Courier New"/>
-                <w:sz w:val="18"/>
-                <w:szCs w:val="18"/>
-              </w:rPr>
-              <w:t>dn</w:t>
-            </w:r>
-            <w:proofErr w:type="spellEnd"/>
-            <w:r>
-              <w:rPr>
-                <w:rFonts w:ascii="Courier New" w:hAnsi="Courier New" w:cs="Courier New"/>
-                <w:sz w:val="18"/>
-                <w:szCs w:val="18"/>
-              </w:rPr>
-              <w:t xml:space="preserve">=ted </w:t>
-            </w:r>
-            <w:proofErr w:type="spellStart"/>
-            <w:r>
-              <w:rPr>
-                <w:rFonts w:ascii="Courier New" w:hAnsi="Courier New" w:cs="Courier New"/>
-                <w:sz w:val="18"/>
-                <w:szCs w:val="18"/>
-              </w:rPr>
-              <w:t>smith,dc</w:t>
-            </w:r>
-            <w:proofErr w:type="spellEnd"/>
-            <w:r>
-              <w:rPr>
-                <w:rFonts w:ascii="Courier New" w:hAnsi="Courier New" w:cs="Courier New"/>
-                <w:sz w:val="18"/>
-                <w:szCs w:val="18"/>
-              </w:rPr>
-              <w:t>=</w:t>
-            </w:r>
-            <w:proofErr w:type="spellStart"/>
-            <w:r>
-              <w:rPr>
-                <w:rFonts w:ascii="Courier New" w:hAnsi="Courier New" w:cs="Courier New"/>
-                <w:sz w:val="18"/>
-                <w:szCs w:val="18"/>
-              </w:rPr>
-              <w:t>example,dc</w:t>
-            </w:r>
-            <w:proofErr w:type="spellEnd"/>
-            <w:r>
-              <w:rPr>
-                <w:rFonts w:ascii="Courier New" w:hAnsi="Courier New" w:cs="Courier New"/>
-                <w:sz w:val="18"/>
-                <w:szCs w:val="18"/>
-              </w:rPr>
-              <w:t>=com']"</w:t>
+              <w:t>"['dn=tom smith,dc=example,dc=com', 'dn=ted smith,dc=example,dc=com']"</w:t>
             </w:r>
           </w:p>
         </w:tc>
@@ -3956,7 +3360,6 @@
                 <w:b/>
               </w:rPr>
             </w:pPr>
-            <w:proofErr w:type="spellStart"/>
             <w:r>
               <w:rPr>
                 <w:rFonts w:ascii="Courier New" w:hAnsi="Courier New" w:cs="Courier New"/>
@@ -3965,7 +3368,6 @@
               </w:rPr>
               <w:t>ldap_multiple_group_dn</w:t>
             </w:r>
-            <w:proofErr w:type="spellEnd"/>
           </w:p>
         </w:tc>
         <w:tc>
@@ -4033,154 +3435,62 @@
                 <w:sz w:val="18"/>
                 <w:szCs w:val="18"/>
               </w:rPr>
-              <w:t>"['</w:t>
-            </w:r>
-            <w:proofErr w:type="spellStart"/>
+              <w:t>"['dn=</w:t>
+            </w:r>
             <w:r>
               <w:rPr>
                 <w:rFonts w:ascii="Courier New" w:hAnsi="Courier New" w:cs="Courier New"/>
                 <w:sz w:val="18"/>
                 <w:szCs w:val="18"/>
               </w:rPr>
-              <w:t>dn</w:t>
-            </w:r>
-            <w:proofErr w:type="spellEnd"/>
+              <w:t>Group</w:t>
+            </w:r>
             <w:r>
               <w:rPr>
                 <w:rFonts w:ascii="Courier New" w:hAnsi="Courier New" w:cs="Courier New"/>
                 <w:sz w:val="18"/>
                 <w:szCs w:val="18"/>
               </w:rPr>
-              <w:t>=</w:t>
-            </w:r>
+              <w:t>1,dc=example,dc=com',</w:t>
+            </w:r>
+          </w:p>
+          <w:p>
+            <w:pPr>
+              <w:rPr>
+                <w:b/>
+              </w:rPr>
+            </w:pPr>
             <w:r>
               <w:rPr>
                 <w:rFonts w:ascii="Courier New" w:hAnsi="Courier New" w:cs="Courier New"/>
                 <w:sz w:val="18"/>
                 <w:szCs w:val="18"/>
               </w:rPr>
+              <w:t>'dn=</w:t>
+            </w:r>
+            <w:r>
+              <w:rPr>
+                <w:rFonts w:ascii="Courier New" w:hAnsi="Courier New" w:cs="Courier New"/>
+                <w:sz w:val="18"/>
+                <w:szCs w:val="18"/>
+              </w:rPr>
               <w:t>Group</w:t>
             </w:r>
-            <w:proofErr w:type="gramStart"/>
             <w:r>
               <w:rPr>
                 <w:rFonts w:ascii="Courier New" w:hAnsi="Courier New" w:cs="Courier New"/>
                 <w:sz w:val="18"/>
                 <w:szCs w:val="18"/>
               </w:rPr>
-              <w:t>1,dc</w:t>
-            </w:r>
-            <w:proofErr w:type="gramEnd"/>
+              <w:t>2</w:t>
+            </w:r>
             <w:r>
               <w:rPr>
                 <w:rFonts w:ascii="Courier New" w:hAnsi="Courier New" w:cs="Courier New"/>
                 <w:sz w:val="18"/>
                 <w:szCs w:val="18"/>
               </w:rPr>
-              <w:t>=</w:t>
-            </w:r>
-            <w:proofErr w:type="spellStart"/>
-            <w:r>
-              <w:rPr>
-                <w:rFonts w:ascii="Courier New" w:hAnsi="Courier New" w:cs="Courier New"/>
-                <w:sz w:val="18"/>
-                <w:szCs w:val="18"/>
-              </w:rPr>
-              <w:t>example,dc</w:t>
-            </w:r>
-            <w:proofErr w:type="spellEnd"/>
-            <w:r>
-              <w:rPr>
-                <w:rFonts w:ascii="Courier New" w:hAnsi="Courier New" w:cs="Courier New"/>
-                <w:sz w:val="18"/>
-                <w:szCs w:val="18"/>
-              </w:rPr>
-              <w:t>=com',</w:t>
-            </w:r>
-          </w:p>
-          <w:p>
-            <w:pPr>
-              <w:rPr>
-                <w:b/>
-              </w:rPr>
-            </w:pPr>
-            <w:r>
-              <w:rPr>
-                <w:rFonts w:ascii="Courier New" w:hAnsi="Courier New" w:cs="Courier New"/>
-                <w:sz w:val="18"/>
-                <w:szCs w:val="18"/>
-              </w:rPr>
-              <w:t>'</w:t>
-            </w:r>
-            <w:proofErr w:type="spellStart"/>
-            <w:r>
-              <w:rPr>
-                <w:rFonts w:ascii="Courier New" w:hAnsi="Courier New" w:cs="Courier New"/>
-                <w:sz w:val="18"/>
-                <w:szCs w:val="18"/>
-              </w:rPr>
-              <w:t>dn</w:t>
-            </w:r>
-            <w:proofErr w:type="spellEnd"/>
-            <w:r>
-              <w:rPr>
-                <w:rFonts w:ascii="Courier New" w:hAnsi="Courier New" w:cs="Courier New"/>
-                <w:sz w:val="18"/>
-                <w:szCs w:val="18"/>
-              </w:rPr>
-              <w:t>=</w:t>
-            </w:r>
-            <w:r>
-              <w:rPr>
-                <w:rFonts w:ascii="Courier New" w:hAnsi="Courier New" w:cs="Courier New"/>
-                <w:sz w:val="18"/>
-                <w:szCs w:val="18"/>
-              </w:rPr>
-              <w:t>Group</w:t>
-            </w:r>
-            <w:proofErr w:type="gramStart"/>
-            <w:r>
-              <w:rPr>
-                <w:rFonts w:ascii="Courier New" w:hAnsi="Courier New" w:cs="Courier New"/>
-                <w:sz w:val="18"/>
-                <w:szCs w:val="18"/>
-              </w:rPr>
-              <w:t>2</w:t>
-            </w:r>
-            <w:r>
-              <w:rPr>
-                <w:rFonts w:ascii="Courier New" w:hAnsi="Courier New" w:cs="Courier New"/>
-                <w:sz w:val="18"/>
-                <w:szCs w:val="18"/>
-              </w:rPr>
-              <w:t>,dc</w:t>
-            </w:r>
-            <w:proofErr w:type="gramEnd"/>
-            <w:r>
-              <w:rPr>
-                <w:rFonts w:ascii="Courier New" w:hAnsi="Courier New" w:cs="Courier New"/>
-                <w:sz w:val="18"/>
-                <w:szCs w:val="18"/>
-              </w:rPr>
-              <w:t>=</w:t>
-            </w:r>
-            <w:proofErr w:type="spellStart"/>
-            <w:r>
-              <w:rPr>
-                <w:rFonts w:ascii="Courier New" w:hAnsi="Courier New" w:cs="Courier New"/>
-                <w:sz w:val="18"/>
-                <w:szCs w:val="18"/>
-              </w:rPr>
-              <w:t>example,dc</w:t>
-            </w:r>
-            <w:proofErr w:type="spellEnd"/>
-            <w:r>
-              <w:rPr>
-                <w:rFonts w:ascii="Courier New" w:hAnsi="Courier New" w:cs="Courier New"/>
-                <w:sz w:val="18"/>
-                <w:szCs w:val="18"/>
-              </w:rPr>
-              <w:t>=com']"</w:t>
+              <w:t>,dc=example,dc=com']"</w:t>
             </w:r>
           </w:p>
         </w:tc>
@@ -4293,8 +3603,6 @@
                 <w:b/>
               </w:rPr>
             </w:pPr>
-            <w:proofErr w:type="spellStart"/>
-            <w:proofErr w:type="gramStart"/>
             <w:r>
               <w:rPr>
                 <w:rFonts w:ascii="Courier New" w:hAnsi="Courier New" w:cs="Courier New"/>
@@ -4303,8 +3611,6 @@
               </w:rPr>
               <w:t>results.success</w:t>
             </w:r>
-            <w:proofErr w:type="spellEnd"/>
-            <w:proofErr w:type="gramEnd"/>
           </w:p>
         </w:tc>
         <w:tc>
@@ -4367,26 +3673,14 @@
                 <w:b/>
               </w:rPr>
             </w:pPr>
-            <w:proofErr w:type="spellStart"/>
-            <w:proofErr w:type="gramStart"/>
             <w:r>
               <w:rPr>
                 <w:rFonts w:ascii="Courier New" w:hAnsi="Courier New" w:cs="Courier New"/>
                 <w:sz w:val="18"/>
                 <w:szCs w:val="18"/>
               </w:rPr>
-              <w:t>results.users</w:t>
-            </w:r>
-            <w:proofErr w:type="gramEnd"/>
-            <w:r>
-              <w:rPr>
-                <w:rFonts w:ascii="Courier New" w:hAnsi="Courier New" w:cs="Courier New"/>
-                <w:sz w:val="18"/>
-                <w:szCs w:val="18"/>
-              </w:rPr>
-              <w:t>_dn</w:t>
-            </w:r>
-            <w:proofErr w:type="spellEnd"/>
+              <w:t>results.users_dn</w:t>
+            </w:r>
           </w:p>
         </w:tc>
         <w:tc>
@@ -4449,26 +3743,14 @@
                 <w:szCs w:val="18"/>
               </w:rPr>
             </w:pPr>
-            <w:proofErr w:type="spellStart"/>
-            <w:proofErr w:type="gramStart"/>
             <w:r>
               <w:rPr>
                 <w:rFonts w:ascii="Courier New" w:hAnsi="Courier New" w:cs="Courier New"/>
                 <w:sz w:val="18"/>
                 <w:szCs w:val="18"/>
               </w:rPr>
-              <w:t>results.groups</w:t>
-            </w:r>
-            <w:proofErr w:type="gramEnd"/>
-            <w:r>
-              <w:rPr>
-                <w:rFonts w:ascii="Courier New" w:hAnsi="Courier New" w:cs="Courier New"/>
-                <w:sz w:val="18"/>
-                <w:szCs w:val="18"/>
-              </w:rPr>
-              <w:t>_dn</w:t>
-            </w:r>
-            <w:proofErr w:type="spellEnd"/>
+              <w:t>results.groups_dn</w:t>
+            </w:r>
           </w:p>
         </w:tc>
         <w:tc>
@@ -4643,13 +3925,8 @@
         <w:t xml:space="preserve"> </w:t>
       </w:r>
       <w:r>
-        <w:t xml:space="preserve">Active Directory and </w:t>
-      </w:r>
-      <w:proofErr w:type="spellStart"/>
-      <w:r>
-        <w:t>OpenLDAP</w:t>
-      </w:r>
-      <w:proofErr w:type="spellEnd"/>
+        <w:t>Active Directory and OpenLDAP</w:t>
+      </w:r>
     </w:p>
     <w:p>
       <w:pPr>
@@ -4776,7 +4053,6 @@
                 <w:b/>
               </w:rPr>
             </w:pPr>
-            <w:proofErr w:type="spellStart"/>
             <w:r>
               <w:rPr>
                 <w:rFonts w:ascii="Courier New" w:hAnsi="Courier New" w:cs="Courier New"/>
@@ -4785,7 +4061,6 @@
               </w:rPr>
               <w:t>ldap_search_base</w:t>
             </w:r>
-            <w:proofErr w:type="spellEnd"/>
           </w:p>
         </w:tc>
         <w:tc>
@@ -4852,27 +4127,7 @@
                 <w:sz w:val="18"/>
                 <w:szCs w:val="18"/>
               </w:rPr>
-              <w:t>"dc=</w:t>
-            </w:r>
-            <w:proofErr w:type="spellStart"/>
-            <w:proofErr w:type="gramStart"/>
-            <w:r>
-              <w:rPr>
-                <w:rFonts w:ascii="Courier New" w:hAnsi="Courier New" w:cs="Courier New"/>
-                <w:sz w:val="18"/>
-                <w:szCs w:val="18"/>
-              </w:rPr>
-              <w:t>example,dc</w:t>
-            </w:r>
-            <w:proofErr w:type="spellEnd"/>
-            <w:proofErr w:type="gramEnd"/>
-            <w:r>
-              <w:rPr>
-                <w:rFonts w:ascii="Courier New" w:hAnsi="Courier New" w:cs="Courier New"/>
-                <w:sz w:val="18"/>
-                <w:szCs w:val="18"/>
-              </w:rPr>
-              <w:t>=com"</w:t>
+              <w:t>"dc=example,dc=com"</w:t>
             </w:r>
           </w:p>
         </w:tc>
@@ -4889,7 +4144,6 @@
                 <w:b/>
               </w:rPr>
             </w:pPr>
-            <w:proofErr w:type="spellStart"/>
             <w:r>
               <w:rPr>
                 <w:rFonts w:ascii="Courier New" w:hAnsi="Courier New" w:cs="Courier New"/>
@@ -4898,7 +4152,6 @@
               </w:rPr>
               <w:t>ldap_search_filter</w:t>
             </w:r>
-            <w:proofErr w:type="spellEnd"/>
           </w:p>
         </w:tc>
         <w:tc>
@@ -4962,69 +4215,15 @@
                 <w:sz w:val="18"/>
                 <w:szCs w:val="18"/>
               </w:rPr>
-              <w:t>"(&amp;(</w:t>
-            </w:r>
-            <w:proofErr w:type="spellStart"/>
+              <w:t>"(&amp;(objectClass=person)(mail</w:t>
+            </w:r>
             <w:r>
               <w:rPr>
                 <w:rFonts w:ascii="Courier New" w:hAnsi="Courier New" w:cs="Courier New"/>
                 <w:sz w:val="18"/>
                 <w:szCs w:val="18"/>
               </w:rPr>
-              <w:t>objectClass</w:t>
-            </w:r>
-            <w:proofErr w:type="spellEnd"/>
-            <w:r>
-              <w:rPr>
-                <w:rFonts w:ascii="Courier New" w:hAnsi="Courier New" w:cs="Courier New"/>
-                <w:sz w:val="18"/>
-                <w:szCs w:val="18"/>
-              </w:rPr>
-              <w:t>=</w:t>
-            </w:r>
-            <w:proofErr w:type="gramStart"/>
-            <w:r>
-              <w:rPr>
-                <w:rFonts w:ascii="Courier New" w:hAnsi="Courier New" w:cs="Courier New"/>
-                <w:sz w:val="18"/>
-                <w:szCs w:val="18"/>
-              </w:rPr>
-              <w:t>person)(</w:t>
-            </w:r>
-            <w:proofErr w:type="gramEnd"/>
-            <w:r>
-              <w:rPr>
-                <w:rFonts w:ascii="Courier New" w:hAnsi="Courier New" w:cs="Courier New"/>
-                <w:sz w:val="18"/>
-                <w:szCs w:val="18"/>
-              </w:rPr>
-              <w:t>mail</w:t>
-            </w:r>
-            <w:r>
-              <w:rPr>
-                <w:rFonts w:ascii="Courier New" w:hAnsi="Courier New" w:cs="Courier New"/>
-                <w:sz w:val="18"/>
-                <w:szCs w:val="18"/>
-              </w:rPr>
-              <w:t>=%</w:t>
-            </w:r>
-            <w:proofErr w:type="spellStart"/>
-            <w:r>
-              <w:rPr>
-                <w:rFonts w:ascii="Courier New" w:hAnsi="Courier New" w:cs="Courier New"/>
-                <w:sz w:val="18"/>
-                <w:szCs w:val="18"/>
-              </w:rPr>
-              <w:t>ldap_param</w:t>
-            </w:r>
-            <w:proofErr w:type="spellEnd"/>
-            <w:r>
-              <w:rPr>
-                <w:rFonts w:ascii="Courier New" w:hAnsi="Courier New" w:cs="Courier New"/>
-                <w:sz w:val="18"/>
-                <w:szCs w:val="18"/>
-              </w:rPr>
-              <w:t>%))"</w:t>
+              <w:t>=%ldap_param%))"</w:t>
             </w:r>
           </w:p>
         </w:tc>
@@ -5043,7 +4242,6 @@
                 <w:szCs w:val="18"/>
               </w:rPr>
             </w:pPr>
-            <w:proofErr w:type="spellStart"/>
             <w:r>
               <w:rPr>
                 <w:rFonts w:ascii="Courier New" w:hAnsi="Courier New" w:cs="Courier New"/>
@@ -5052,7 +4250,6 @@
               </w:rPr>
               <w:t>ldap_search_attributes</w:t>
             </w:r>
-            <w:proofErr w:type="spellEnd"/>
           </w:p>
         </w:tc>
         <w:tc>
@@ -5120,35 +4317,7 @@
                 <w:sz w:val="18"/>
                 <w:szCs w:val="18"/>
               </w:rPr>
-              <w:t>"</w:t>
-            </w:r>
-            <w:proofErr w:type="spellStart"/>
-            <w:proofErr w:type="gramStart"/>
-            <w:r>
-              <w:rPr>
-                <w:rFonts w:ascii="Courier New" w:hAnsi="Courier New" w:cs="Courier New"/>
-                <w:sz w:val="18"/>
-                <w:szCs w:val="18"/>
-              </w:rPr>
-              <w:t>uid,cn</w:t>
-            </w:r>
-            <w:proofErr w:type="gramEnd"/>
-            <w:r>
-              <w:rPr>
-                <w:rFonts w:ascii="Courier New" w:hAnsi="Courier New" w:cs="Courier New"/>
-                <w:sz w:val="18"/>
-                <w:szCs w:val="18"/>
-              </w:rPr>
-              <w:t>,sn,mail,telephoneNumber</w:t>
-            </w:r>
-            <w:proofErr w:type="spellEnd"/>
-            <w:r>
-              <w:rPr>
-                <w:rFonts w:ascii="Courier New" w:hAnsi="Courier New" w:cs="Courier New"/>
-                <w:sz w:val="18"/>
-                <w:szCs w:val="18"/>
-              </w:rPr>
-              <w:t>"</w:t>
+              <w:t>"uid,cn,sn,mail,telephoneNumber"</w:t>
             </w:r>
           </w:p>
         </w:tc>
@@ -5167,7 +4336,6 @@
                 <w:szCs w:val="18"/>
               </w:rPr>
             </w:pPr>
-            <w:proofErr w:type="spellStart"/>
             <w:r>
               <w:rPr>
                 <w:rFonts w:ascii="Courier New" w:hAnsi="Courier New" w:cs="Courier New"/>
@@ -5176,7 +4344,6 @@
               </w:rPr>
               <w:t>ldap_search_param</w:t>
             </w:r>
-            <w:proofErr w:type="spellEnd"/>
           </w:p>
         </w:tc>
         <w:tc>
@@ -5374,8 +4541,6 @@
                 <w:b/>
               </w:rPr>
             </w:pPr>
-            <w:proofErr w:type="spellStart"/>
-            <w:proofErr w:type="gramStart"/>
             <w:r>
               <w:rPr>
                 <w:rFonts w:ascii="Courier New" w:hAnsi="Courier New" w:cs="Courier New"/>
@@ -5384,8 +4549,6 @@
               </w:rPr>
               <w:t>results.success</w:t>
             </w:r>
-            <w:proofErr w:type="spellEnd"/>
-            <w:proofErr w:type="gramEnd"/>
           </w:p>
         </w:tc>
         <w:tc>
@@ -5448,8 +4611,6 @@
                 <w:b/>
               </w:rPr>
             </w:pPr>
-            <w:proofErr w:type="spellStart"/>
-            <w:proofErr w:type="gramStart"/>
             <w:r>
               <w:rPr>
                 <w:rFonts w:ascii="Courier New" w:hAnsi="Courier New" w:cs="Courier New"/>
@@ -5466,8 +4627,6 @@
               </w:rPr>
               <w:t>entries</w:t>
             </w:r>
-            <w:proofErr w:type="spellEnd"/>
-            <w:proofErr w:type="gramEnd"/>
           </w:p>
         </w:tc>
         <w:tc>
@@ -5540,23 +4699,7 @@
         </w:rPr>
       </w:pPr>
       <w:r>
-        <w:t xml:space="preserve">The </w:t>
-      </w:r>
-      <w:proofErr w:type="spellStart"/>
-      <w:r>
-        <w:t>search_base</w:t>
-      </w:r>
-      <w:proofErr w:type="spellEnd"/>
-      <w:r>
-        <w:t xml:space="preserve"> and </w:t>
-      </w:r>
-      <w:proofErr w:type="spellStart"/>
-      <w:r>
-        <w:t>search_filter</w:t>
-      </w:r>
-      <w:proofErr w:type="spellEnd"/>
-      <w:r>
-        <w:t xml:space="preserve"> must be valid</w:t>
+        <w:t>The search_base and search_filter must be valid</w:t>
       </w:r>
       <w:r>
         <w:t>.</w:t>
@@ -5571,40 +4714,16 @@
         </w:rPr>
       </w:pPr>
       <w:r>
-        <w:t>If the %</w:t>
-      </w:r>
-      <w:proofErr w:type="spellStart"/>
-      <w:r>
-        <w:t>ldap</w:t>
-      </w:r>
-      <w:r>
-        <w:t>_param</w:t>
-      </w:r>
-      <w:proofErr w:type="spellEnd"/>
-      <w:r>
-        <w:t xml:space="preserve">% </w:t>
+        <w:t>If the %ldap</w:t>
+      </w:r>
+      <w:r>
+        <w:t xml:space="preserve">_param% </w:t>
       </w:r>
       <w:r>
         <w:t xml:space="preserve">wildcard </w:t>
       </w:r>
       <w:r>
-        <w:t xml:space="preserve">is used in the </w:t>
-      </w:r>
-      <w:proofErr w:type="spellStart"/>
-      <w:r>
-        <w:t>search_filter</w:t>
-      </w:r>
-      <w:proofErr w:type="spellEnd"/>
-      <w:r>
-        <w:t xml:space="preserve">, the </w:t>
-      </w:r>
-      <w:proofErr w:type="spellStart"/>
-      <w:r>
-        <w:t>search_param</w:t>
-      </w:r>
-      <w:proofErr w:type="spellEnd"/>
-      <w:r>
-        <w:t xml:space="preserve"> input is required</w:t>
+        <w:t>is used in the search_filter, the search_param input is required</w:t>
       </w:r>
       <w:r>
         <w:t>.</w:t>
@@ -5889,13 +5008,8 @@
         <w:t xml:space="preserve">Active Directory </w:t>
       </w:r>
       <w:r>
-        <w:t xml:space="preserve">and </w:t>
-      </w:r>
-      <w:proofErr w:type="spellStart"/>
-      <w:r>
-        <w:t>OpenLDAP</w:t>
-      </w:r>
-      <w:proofErr w:type="spellEnd"/>
+        <w:t>and OpenLDAP</w:t>
+      </w:r>
     </w:p>
     <w:p>
       <w:pPr>
@@ -6028,7 +5142,6 @@
                 <w:b/>
               </w:rPr>
             </w:pPr>
-            <w:proofErr w:type="spellStart"/>
             <w:r>
               <w:rPr>
                 <w:rFonts w:ascii="Courier New" w:hAnsi="Courier New" w:cs="Courier New"/>
@@ -6037,7 +5150,6 @@
               </w:rPr>
               <w:t>ldap_dn</w:t>
             </w:r>
-            <w:proofErr w:type="spellEnd"/>
           </w:p>
         </w:tc>
         <w:tc>
@@ -6109,61 +5221,13 @@
               </w:rPr>
               <w:t>"</w:t>
             </w:r>
-            <w:proofErr w:type="spellStart"/>
             <w:r>
               <w:rPr>
                 <w:rFonts w:ascii="Courier New" w:hAnsi="Courier New" w:cs="Courier New"/>
                 <w:sz w:val="18"/>
                 <w:szCs w:val="18"/>
               </w:rPr>
-              <w:t>dn</w:t>
-            </w:r>
-            <w:proofErr w:type="spellEnd"/>
-            <w:r>
-              <w:rPr>
-                <w:rFonts w:ascii="Courier New" w:hAnsi="Courier New" w:cs="Courier New"/>
-                <w:sz w:val="18"/>
-                <w:szCs w:val="18"/>
-              </w:rPr>
-              <w:t xml:space="preserve">=tom </w:t>
-            </w:r>
-            <w:proofErr w:type="spellStart"/>
-            <w:proofErr w:type="gramStart"/>
-            <w:r>
-              <w:rPr>
-                <w:rFonts w:ascii="Courier New" w:hAnsi="Courier New" w:cs="Courier New"/>
-                <w:sz w:val="18"/>
-                <w:szCs w:val="18"/>
-              </w:rPr>
-              <w:t>smith,dc</w:t>
-            </w:r>
-            <w:proofErr w:type="spellEnd"/>
-            <w:proofErr w:type="gramEnd"/>
-            <w:r>
-              <w:rPr>
-                <w:rFonts w:ascii="Courier New" w:hAnsi="Courier New" w:cs="Courier New"/>
-                <w:sz w:val="18"/>
-                <w:szCs w:val="18"/>
-              </w:rPr>
-              <w:t>=</w:t>
-            </w:r>
-            <w:proofErr w:type="spellStart"/>
-            <w:r>
-              <w:rPr>
-                <w:rFonts w:ascii="Courier New" w:hAnsi="Courier New" w:cs="Courier New"/>
-                <w:sz w:val="18"/>
-                <w:szCs w:val="18"/>
-              </w:rPr>
-              <w:t>example,dc</w:t>
-            </w:r>
-            <w:proofErr w:type="spellEnd"/>
-            <w:r>
-              <w:rPr>
-                <w:rFonts w:ascii="Courier New" w:hAnsi="Courier New" w:cs="Courier New"/>
-                <w:sz w:val="18"/>
-                <w:szCs w:val="18"/>
-              </w:rPr>
-              <w:t>=com</w:t>
+              <w:t>dn=tom smith,dc=example,dc=com</w:t>
             </w:r>
             <w:r>
               <w:rPr>
@@ -6189,7 +5253,6 @@
                 <w:b/>
               </w:rPr>
             </w:pPr>
-            <w:proofErr w:type="spellStart"/>
             <w:r>
               <w:rPr>
                 <w:rFonts w:ascii="Courier New" w:hAnsi="Courier New" w:cs="Courier New"/>
@@ -6198,7 +5261,6 @@
               </w:rPr>
               <w:t>ldap_new_password</w:t>
             </w:r>
-            <w:proofErr w:type="spellEnd"/>
           </w:p>
         </w:tc>
         <w:tc>
@@ -6378,8 +5440,6 @@
                 <w:b/>
               </w:rPr>
             </w:pPr>
-            <w:proofErr w:type="spellStart"/>
-            <w:proofErr w:type="gramStart"/>
             <w:r>
               <w:rPr>
                 <w:rFonts w:ascii="Courier New" w:hAnsi="Courier New" w:cs="Courier New"/>
@@ -6388,8 +5448,6 @@
               </w:rPr>
               <w:t>results.success</w:t>
             </w:r>
-            <w:proofErr w:type="spellEnd"/>
-            <w:proofErr w:type="gramEnd"/>
           </w:p>
         </w:tc>
         <w:tc>
@@ -6452,26 +5510,14 @@
                 <w:b/>
               </w:rPr>
             </w:pPr>
-            <w:proofErr w:type="spellStart"/>
             <w:r>
               <w:rPr>
                 <w:rFonts w:ascii="Courier New" w:hAnsi="Courier New" w:cs="Courier New"/>
                 <w:sz w:val="18"/>
                 <w:szCs w:val="18"/>
               </w:rPr>
-              <w:t>results.</w:t>
-            </w:r>
-            <w:proofErr w:type="gramStart"/>
-            <w:r>
-              <w:rPr>
-                <w:rFonts w:ascii="Courier New" w:hAnsi="Courier New" w:cs="Courier New"/>
-                <w:sz w:val="18"/>
-                <w:szCs w:val="18"/>
-              </w:rPr>
-              <w:t>user.dn</w:t>
-            </w:r>
-            <w:proofErr w:type="spellEnd"/>
-            <w:proofErr w:type="gramEnd"/>
+              <w:t>results.user.dn</w:t>
+            </w:r>
           </w:p>
         </w:tc>
         <w:tc>
@@ -6719,7 +5765,6 @@
                 <w:b/>
               </w:rPr>
             </w:pPr>
-            <w:proofErr w:type="spellStart"/>
             <w:r>
               <w:rPr>
                 <w:rFonts w:ascii="Courier New" w:hAnsi="Courier New" w:cs="Courier New"/>
@@ -6728,7 +5773,6 @@
               </w:rPr>
               <w:t>ldap_dn</w:t>
             </w:r>
-            <w:proofErr w:type="spellEnd"/>
           </w:p>
         </w:tc>
         <w:tc>
@@ -6799,61 +5843,13 @@
               </w:rPr>
               <w:t>"</w:t>
             </w:r>
-            <w:proofErr w:type="spellStart"/>
             <w:r>
               <w:rPr>
                 <w:rFonts w:ascii="Courier New" w:hAnsi="Courier New" w:cs="Courier New"/>
                 <w:sz w:val="18"/>
                 <w:szCs w:val="18"/>
               </w:rPr>
-              <w:t>dn</w:t>
-            </w:r>
-            <w:proofErr w:type="spellEnd"/>
-            <w:r>
-              <w:rPr>
-                <w:rFonts w:ascii="Courier New" w:hAnsi="Courier New" w:cs="Courier New"/>
-                <w:sz w:val="18"/>
-                <w:szCs w:val="18"/>
-              </w:rPr>
-              <w:t xml:space="preserve">=tom </w:t>
-            </w:r>
-            <w:proofErr w:type="spellStart"/>
-            <w:proofErr w:type="gramStart"/>
-            <w:r>
-              <w:rPr>
-                <w:rFonts w:ascii="Courier New" w:hAnsi="Courier New" w:cs="Courier New"/>
-                <w:sz w:val="18"/>
-                <w:szCs w:val="18"/>
-              </w:rPr>
-              <w:t>smith,dc</w:t>
-            </w:r>
-            <w:proofErr w:type="spellEnd"/>
-            <w:proofErr w:type="gramEnd"/>
-            <w:r>
-              <w:rPr>
-                <w:rFonts w:ascii="Courier New" w:hAnsi="Courier New" w:cs="Courier New"/>
-                <w:sz w:val="18"/>
-                <w:szCs w:val="18"/>
-              </w:rPr>
-              <w:t>=</w:t>
-            </w:r>
-            <w:proofErr w:type="spellStart"/>
-            <w:r>
-              <w:rPr>
-                <w:rFonts w:ascii="Courier New" w:hAnsi="Courier New" w:cs="Courier New"/>
-                <w:sz w:val="18"/>
-                <w:szCs w:val="18"/>
-              </w:rPr>
-              <w:t>example,dc</w:t>
-            </w:r>
-            <w:proofErr w:type="spellEnd"/>
-            <w:r>
-              <w:rPr>
-                <w:rFonts w:ascii="Courier New" w:hAnsi="Courier New" w:cs="Courier New"/>
-                <w:sz w:val="18"/>
-                <w:szCs w:val="18"/>
-              </w:rPr>
-              <w:t>=com</w:t>
+              <w:t>dn=tom smith,dc=example,dc=com</w:t>
             </w:r>
             <w:r>
               <w:rPr>
@@ -6879,7 +5875,6 @@
                 <w:b/>
               </w:rPr>
             </w:pPr>
-            <w:proofErr w:type="spellStart"/>
             <w:r>
               <w:rPr>
                 <w:rFonts w:ascii="Courier New" w:hAnsi="Courier New" w:cs="Courier New"/>
@@ -6896,7 +5891,6 @@
               </w:rPr>
               <w:t>toggle_access</w:t>
             </w:r>
-            <w:proofErr w:type="spellEnd"/>
           </w:p>
         </w:tc>
         <w:tc>
@@ -7083,8 +6077,6 @@
                 <w:b/>
               </w:rPr>
             </w:pPr>
-            <w:proofErr w:type="spellStart"/>
-            <w:proofErr w:type="gramStart"/>
             <w:r>
               <w:rPr>
                 <w:rFonts w:ascii="Courier New" w:hAnsi="Courier New" w:cs="Courier New"/>
@@ -7093,8 +6085,6 @@
               </w:rPr>
               <w:t>results.success</w:t>
             </w:r>
-            <w:proofErr w:type="spellEnd"/>
-            <w:proofErr w:type="gramEnd"/>
           </w:p>
         </w:tc>
         <w:tc>
@@ -7157,26 +6147,14 @@
                 <w:b/>
               </w:rPr>
             </w:pPr>
-            <w:proofErr w:type="spellStart"/>
             <w:r>
               <w:rPr>
                 <w:rFonts w:ascii="Courier New" w:hAnsi="Courier New" w:cs="Courier New"/>
                 <w:sz w:val="18"/>
                 <w:szCs w:val="18"/>
               </w:rPr>
-              <w:t>results.</w:t>
-            </w:r>
-            <w:proofErr w:type="gramStart"/>
-            <w:r>
-              <w:rPr>
-                <w:rFonts w:ascii="Courier New" w:hAnsi="Courier New" w:cs="Courier New"/>
-                <w:sz w:val="18"/>
-                <w:szCs w:val="18"/>
-              </w:rPr>
-              <w:t>user.dn</w:t>
-            </w:r>
-            <w:proofErr w:type="spellEnd"/>
-            <w:proofErr w:type="gramEnd"/>
+              <w:t>results.user.dn</w:t>
+            </w:r>
           </w:p>
         </w:tc>
         <w:tc>
@@ -7239,7 +6217,6 @@
                 <w:szCs w:val="18"/>
               </w:rPr>
             </w:pPr>
-            <w:proofErr w:type="spellStart"/>
             <w:r>
               <w:rPr>
                 <w:rFonts w:ascii="Courier New" w:hAnsi="Courier New" w:cs="Courier New"/>
@@ -7248,7 +6225,6 @@
               </w:rPr>
               <w:t>results.user_status</w:t>
             </w:r>
-            <w:proofErr w:type="spellEnd"/>
           </w:p>
         </w:tc>
         <w:tc>
@@ -7365,13 +6341,8 @@
         <w:t xml:space="preserve"> </w:t>
       </w:r>
       <w:r>
-        <w:t xml:space="preserve">Active Directory and </w:t>
-      </w:r>
-      <w:proofErr w:type="spellStart"/>
-      <w:r>
-        <w:t>OpenLDAP</w:t>
-      </w:r>
-      <w:proofErr w:type="spellEnd"/>
+        <w:t>Active Directory and OpenLDAP</w:t>
+      </w:r>
     </w:p>
     <w:p>
       <w:pPr>
@@ -7504,7 +6475,6 @@
                 <w:b/>
               </w:rPr>
             </w:pPr>
-            <w:proofErr w:type="spellStart"/>
             <w:r>
               <w:rPr>
                 <w:rFonts w:ascii="Courier New" w:hAnsi="Courier New" w:cs="Courier New"/>
@@ -7513,7 +6483,6 @@
               </w:rPr>
               <w:t>ldap_dn</w:t>
             </w:r>
-            <w:proofErr w:type="spellEnd"/>
           </w:p>
         </w:tc>
         <w:tc>
@@ -7584,61 +6553,13 @@
               </w:rPr>
               <w:t>"</w:t>
             </w:r>
-            <w:proofErr w:type="spellStart"/>
             <w:r>
               <w:rPr>
                 <w:rFonts w:ascii="Courier New" w:hAnsi="Courier New" w:cs="Courier New"/>
                 <w:sz w:val="18"/>
                 <w:szCs w:val="18"/>
               </w:rPr>
-              <w:t>dn</w:t>
-            </w:r>
-            <w:proofErr w:type="spellEnd"/>
-            <w:r>
-              <w:rPr>
-                <w:rFonts w:ascii="Courier New" w:hAnsi="Courier New" w:cs="Courier New"/>
-                <w:sz w:val="18"/>
-                <w:szCs w:val="18"/>
-              </w:rPr>
-              <w:t xml:space="preserve">=tom </w:t>
-            </w:r>
-            <w:proofErr w:type="spellStart"/>
-            <w:proofErr w:type="gramStart"/>
-            <w:r>
-              <w:rPr>
-                <w:rFonts w:ascii="Courier New" w:hAnsi="Courier New" w:cs="Courier New"/>
-                <w:sz w:val="18"/>
-                <w:szCs w:val="18"/>
-              </w:rPr>
-              <w:t>smith,dc</w:t>
-            </w:r>
-            <w:proofErr w:type="spellEnd"/>
-            <w:proofErr w:type="gramEnd"/>
-            <w:r>
-              <w:rPr>
-                <w:rFonts w:ascii="Courier New" w:hAnsi="Courier New" w:cs="Courier New"/>
-                <w:sz w:val="18"/>
-                <w:szCs w:val="18"/>
-              </w:rPr>
-              <w:t>=</w:t>
-            </w:r>
-            <w:proofErr w:type="spellStart"/>
-            <w:r>
-              <w:rPr>
-                <w:rFonts w:ascii="Courier New" w:hAnsi="Courier New" w:cs="Courier New"/>
-                <w:sz w:val="18"/>
-                <w:szCs w:val="18"/>
-              </w:rPr>
-              <w:t>example,dc</w:t>
-            </w:r>
-            <w:proofErr w:type="spellEnd"/>
-            <w:r>
-              <w:rPr>
-                <w:rFonts w:ascii="Courier New" w:hAnsi="Courier New" w:cs="Courier New"/>
-                <w:sz w:val="18"/>
-                <w:szCs w:val="18"/>
-              </w:rPr>
-              <w:t>=com</w:t>
+              <w:t>dn=tom smith,dc=example,dc=com</w:t>
             </w:r>
             <w:r>
               <w:rPr>
@@ -7664,7 +6585,6 @@
                 <w:b/>
               </w:rPr>
             </w:pPr>
-            <w:proofErr w:type="spellStart"/>
             <w:r>
               <w:rPr>
                 <w:rFonts w:ascii="Courier New" w:hAnsi="Courier New" w:cs="Courier New"/>
@@ -7673,7 +6593,6 @@
               </w:rPr>
               <w:t>ldap_attribute_name</w:t>
             </w:r>
-            <w:proofErr w:type="spellEnd"/>
           </w:p>
         </w:tc>
         <w:tc>
@@ -7775,7 +6694,6 @@
                 <w:szCs w:val="18"/>
               </w:rPr>
             </w:pPr>
-            <w:proofErr w:type="spellStart"/>
             <w:r>
               <w:rPr>
                 <w:rFonts w:ascii="Courier New" w:hAnsi="Courier New" w:cs="Courier New"/>
@@ -7784,7 +6702,6 @@
               </w:rPr>
               <w:t>ldap_attribute_values</w:t>
             </w:r>
-            <w:proofErr w:type="spellEnd"/>
           </w:p>
         </w:tc>
         <w:tc>
@@ -7983,8 +6900,6 @@
                 <w:b/>
               </w:rPr>
             </w:pPr>
-            <w:proofErr w:type="spellStart"/>
-            <w:proofErr w:type="gramStart"/>
             <w:r>
               <w:rPr>
                 <w:rFonts w:ascii="Courier New" w:hAnsi="Courier New" w:cs="Courier New"/>
@@ -7993,8 +6908,6 @@
               </w:rPr>
               <w:t>results.success</w:t>
             </w:r>
-            <w:proofErr w:type="spellEnd"/>
-            <w:proofErr w:type="gramEnd"/>
           </w:p>
         </w:tc>
         <w:tc>
@@ -8059,26 +6972,14 @@
                 <w:b/>
               </w:rPr>
             </w:pPr>
-            <w:proofErr w:type="spellStart"/>
             <w:r>
               <w:rPr>
                 <w:rFonts w:ascii="Courier New" w:hAnsi="Courier New" w:cs="Courier New"/>
                 <w:sz w:val="18"/>
                 <w:szCs w:val="18"/>
               </w:rPr>
-              <w:t>results.</w:t>
-            </w:r>
-            <w:proofErr w:type="gramStart"/>
-            <w:r>
-              <w:rPr>
-                <w:rFonts w:ascii="Courier New" w:hAnsi="Courier New" w:cs="Courier New"/>
-                <w:sz w:val="18"/>
-                <w:szCs w:val="18"/>
-              </w:rPr>
-              <w:t>user.dn</w:t>
-            </w:r>
-            <w:proofErr w:type="spellEnd"/>
-            <w:proofErr w:type="gramEnd"/>
+              <w:t>results.user.dn</w:t>
+            </w:r>
           </w:p>
         </w:tc>
         <w:tc>
@@ -8143,26 +7044,14 @@
                 <w:szCs w:val="18"/>
               </w:rPr>
             </w:pPr>
-            <w:proofErr w:type="spellStart"/>
-            <w:proofErr w:type="gramStart"/>
             <w:r>
               <w:rPr>
                 <w:rFonts w:ascii="Courier New" w:hAnsi="Courier New" w:cs="Courier New"/>
                 <w:sz w:val="18"/>
                 <w:szCs w:val="18"/>
               </w:rPr>
-              <w:t>results.attribute</w:t>
-            </w:r>
-            <w:proofErr w:type="gramEnd"/>
-            <w:r>
-              <w:rPr>
-                <w:rFonts w:ascii="Courier New" w:hAnsi="Courier New" w:cs="Courier New"/>
-                <w:sz w:val="18"/>
-                <w:szCs w:val="18"/>
-              </w:rPr>
-              <w:t>_name</w:t>
-            </w:r>
-            <w:proofErr w:type="spellEnd"/>
+              <w:t>results.attribute_name</w:t>
+            </w:r>
           </w:p>
         </w:tc>
         <w:tc>
@@ -8231,26 +7120,14 @@
                 <w:szCs w:val="18"/>
               </w:rPr>
             </w:pPr>
-            <w:proofErr w:type="spellStart"/>
-            <w:proofErr w:type="gramStart"/>
             <w:r>
               <w:rPr>
                 <w:rFonts w:ascii="Courier New" w:hAnsi="Courier New" w:cs="Courier New"/>
                 <w:sz w:val="18"/>
                 <w:szCs w:val="18"/>
               </w:rPr>
-              <w:t>results.attribute</w:t>
-            </w:r>
-            <w:proofErr w:type="gramEnd"/>
-            <w:r>
-              <w:rPr>
-                <w:rFonts w:ascii="Courier New" w:hAnsi="Courier New" w:cs="Courier New"/>
-                <w:sz w:val="18"/>
-                <w:szCs w:val="18"/>
-              </w:rPr>
-              <w:t>_values</w:t>
-            </w:r>
-            <w:proofErr w:type="spellEnd"/>
+              <w:t>results.attribute_values</w:t>
+            </w:r>
           </w:p>
         </w:tc>
         <w:tc>
@@ -8472,21 +7349,7 @@
         <w:rPr>
           <w:rStyle w:val="codeChar"/>
         </w:rPr>
-        <w:t>/</w:t>
-      </w:r>
-      <w:proofErr w:type="spellStart"/>
-      <w:r>
-        <w:rPr>
-          <w:rStyle w:val="codeChar"/>
-        </w:rPr>
-        <w:t>var</w:t>
-      </w:r>
-      <w:proofErr w:type="spellEnd"/>
-      <w:r>
-        <w:rPr>
-          <w:rStyle w:val="codeChar"/>
-        </w:rPr>
-        <w:t>/log/resilient-scripting/resilient-scripting.log</w:t>
+        <w:t>/var/log/resilient-scripting/resilient-scripting.log</w:t>
       </w:r>
       <w:r>
         <w:t>.</w:t>
@@ -8523,21 +7386,7 @@
         <w:rPr>
           <w:rStyle w:val="codeChar"/>
         </w:rPr>
-        <w:t>/</w:t>
-      </w:r>
-      <w:proofErr w:type="spellStart"/>
-      <w:r>
-        <w:rPr>
-          <w:rStyle w:val="codeChar"/>
-        </w:rPr>
-        <w:t>usr</w:t>
-      </w:r>
-      <w:proofErr w:type="spellEnd"/>
-      <w:r>
-        <w:rPr>
-          <w:rStyle w:val="codeChar"/>
-        </w:rPr>
-        <w:t>/share/co3/logs</w:t>
+        <w:t>/usr/share/co3/logs</w:t>
       </w:r>
       <w:r>
         <w:t xml:space="preserve">. The </w:t>
@@ -8579,48 +7428,38 @@
         <w:rPr>
           <w:rStyle w:val="codeChar"/>
         </w:rPr>
-        <w:t>.resilient/</w:t>
-      </w:r>
-      <w:proofErr w:type="spellStart"/>
+        <w:t>.resilient/app.config</w:t>
+      </w:r>
+      <w:r>
+        <w:t xml:space="preserve"> file under the section </w:t>
+      </w:r>
       <w:r>
         <w:rPr>
           <w:rStyle w:val="codeChar"/>
         </w:rPr>
-        <w:t>app.config</w:t>
-      </w:r>
-      <w:proofErr w:type="spellEnd"/>
-      <w:r>
-        <w:t xml:space="preserve"> file under the section </w:t>
+        <w:t>[resil</w:t>
       </w:r>
       <w:r>
         <w:rPr>
           <w:rStyle w:val="codeChar"/>
         </w:rPr>
-        <w:t>[resil</w:t>
+        <w:t>i</w:t>
       </w:r>
       <w:r>
         <w:rPr>
           <w:rStyle w:val="codeChar"/>
         </w:rPr>
-        <w:t>i</w:t>
+        <w:t>ent]</w:t>
+      </w:r>
+      <w:r>
+        <w:t xml:space="preserve"> and the property </w:t>
       </w:r>
       <w:r>
         <w:rPr>
           <w:rStyle w:val="codeChar"/>
         </w:rPr>
-        <w:t>ent]</w:t>
-      </w:r>
-      <w:r>
-        <w:t xml:space="preserve"> and the property </w:t>
-      </w:r>
-      <w:proofErr w:type="spellStart"/>
-      <w:r>
-        <w:rPr>
-          <w:rStyle w:val="codeChar"/>
-        </w:rPr>
         <w:t>logdir</w:t>
       </w:r>
-      <w:proofErr w:type="spellEnd"/>
       <w:r>
         <w:t xml:space="preserve">. The default file name is </w:t>
       </w:r>
@@ -12495,6 +11334,7 @@
     <w:lsdException w:name="HTML Sample" w:semiHidden="1" w:unhideWhenUsed="1"/>
     <w:lsdException w:name="HTML Typewriter" w:semiHidden="1" w:unhideWhenUsed="1"/>
     <w:lsdException w:name="HTML Variable" w:semiHidden="1" w:unhideWhenUsed="1"/>
+    <w:lsdException w:name="Normal Table" w:semiHidden="1" w:unhideWhenUsed="1"/>
     <w:lsdException w:name="annotation subject" w:semiHidden="1" w:unhideWhenUsed="1"/>
     <w:lsdException w:name="No List" w:semiHidden="1" w:unhideWhenUsed="1"/>
     <w:lsdException w:name="Outline List 1" w:semiHidden="1" w:unhideWhenUsed="1"/>
@@ -12541,8 +11381,10 @@
     <w:lsdException w:name="Table Subtle 2" w:semiHidden="1" w:unhideWhenUsed="1"/>
     <w:lsdException w:name="Table Web 1" w:semiHidden="1" w:unhideWhenUsed="1"/>
     <w:lsdException w:name="Table Web 2" w:semiHidden="1" w:unhideWhenUsed="1"/>
+    <w:lsdException w:name="Table Web 3" w:semiHidden="1" w:unhideWhenUsed="1"/>
     <w:lsdException w:name="Balloon Text" w:semiHidden="1" w:unhideWhenUsed="1"/>
     <w:lsdException w:name="Table Grid" w:uiPriority="59"/>
+    <w:lsdException w:name="Table Theme" w:semiHidden="1" w:unhideWhenUsed="1"/>
     <w:lsdException w:name="Placeholder Text" w:semiHidden="1"/>
     <w:lsdException w:name="No Spacing" w:uiPriority="1" w:qFormat="1"/>
     <w:lsdException w:name="Light Shading" w:uiPriority="60"/>
@@ -13753,7 +12595,7 @@
 </file>
 
 <file path=customXml/itemProps1.xml><?xml version="1.0" encoding="utf-8"?>
-<ds:datastoreItem xmlns:ds="http://schemas.openxmlformats.org/officeDocument/2006/customXml" ds:itemID="{7B08D3D6-DAFF-CA45-95CD-3EE6256591E1}">
+<ds:datastoreItem xmlns:ds="http://schemas.openxmlformats.org/officeDocument/2006/customXml" ds:itemID="{A4CDCA9E-B94F-824E-8B64-4599A6639407}">
   <ds:schemaRefs>
     <ds:schemaRef ds:uri="http://schemas.openxmlformats.org/officeDocument/2006/bibliography"/>
   </ds:schemaRefs>

</xml_diff>

<commit_message>
INT-1278: Update version in docs
</commit_message>
<xml_diff>
--- a/fn_ldap_utilities/docs/Resilient Integration LDAP Utility Function.docx
+++ b/fn_ldap_utilities/docs/Resilient Integration LDAP Utility Function.docx
@@ -602,7 +602,15 @@
         <w:t>sudo pip install --upgrade fn</w:t>
       </w:r>
       <w:r>
-        <w:t>_ldap_utilities-1.0.0</w:t>
+        <w:t>_ldap_utilities-1.</w:t>
+      </w:r>
+      <w:r>
+        <w:t>1</w:t>
+      </w:r>
+      <w:bookmarkStart w:id="3" w:name="_GoBack"/>
+      <w:bookmarkEnd w:id="3"/>
+      <w:r>
+        <w:t>.0</w:t>
       </w:r>
       <w:r>
         <w:t>.</w:t>
@@ -1034,8 +1042,6 @@
         </w:rPr>
         <w:t>y</w:t>
       </w:r>
-      <w:bookmarkStart w:id="3" w:name="_GoBack"/>
-      <w:bookmarkEnd w:id="3"/>
       <w:r>
         <w:rPr>
           <w:rFonts w:cs="Arial"/>
@@ -12595,7 +12601,7 @@
 </file>
 
 <file path=customXml/itemProps1.xml><?xml version="1.0" encoding="utf-8"?>
-<ds:datastoreItem xmlns:ds="http://schemas.openxmlformats.org/officeDocument/2006/customXml" ds:itemID="{A4CDCA9E-B94F-824E-8B64-4599A6639407}">
+<ds:datastoreItem xmlns:ds="http://schemas.openxmlformats.org/officeDocument/2006/customXml" ds:itemID="{3C76EB3B-8ECD-9840-B53F-51F19FB35760}">
   <ds:schemaRefs>
     <ds:schemaRef ds:uri="http://schemas.openxmlformats.org/officeDocument/2006/bibliography"/>
   </ds:schemaRefs>

</xml_diff>

<commit_message>
Latest community apps updates.
</commit_message>
<xml_diff>
--- a/fn_ldap_utilities/docs/Resilient Integration LDAP Utility Function.docx
+++ b/fn_ldap_utilities/docs/Resilient Integration LDAP Utility Function.docx
@@ -163,7 +163,19 @@
         <w:rPr>
           <w:color w:val="FF8300"/>
         </w:rPr>
-        <w:t xml:space="preserve"> V1.0.0</w:t>
+        <w:t xml:space="preserve"> V1.</w:t>
+      </w:r>
+      <w:r>
+        <w:rPr>
+          <w:color w:val="FF8300"/>
+        </w:rPr>
+        <w:t>1</w:t>
+      </w:r>
+      <w:r>
+        <w:rPr>
+          <w:color w:val="FF8300"/>
+        </w:rPr>
+        <w:t>.0</w:t>
       </w:r>
     </w:p>
     <w:p>
@@ -181,7 +193,7 @@
         <w:rPr>
           <w:rFonts w:ascii="Times New Roman" w:eastAsia="Times New Roman" w:hAnsi="Times New Roman" w:cs="Times New Roman"/>
         </w:rPr>
-        <w:t>August</w:t>
+        <w:t>April</w:t>
       </w:r>
       <w:r>
         <w:rPr>
@@ -193,7 +205,13 @@
         <w:rPr>
           <w:rFonts w:ascii="Times New Roman" w:eastAsia="Times New Roman" w:hAnsi="Times New Roman" w:cs="Times New Roman"/>
         </w:rPr>
-        <w:t>2018</w:t>
+        <w:t>201</w:t>
+      </w:r>
+      <w:r>
+        <w:rPr>
+          <w:rFonts w:ascii="Times New Roman" w:eastAsia="Times New Roman" w:hAnsi="Times New Roman" w:cs="Times New Roman"/>
+        </w:rPr>
+        <w:t>9</w:t>
       </w:r>
     </w:p>
     <w:p>
@@ -442,18 +460,10 @@
         <w:t>You have a Resilient account to use for the integrations. T</w:t>
       </w:r>
       <w:r>
-        <w:t xml:space="preserve">his can be any account that has the permission to view and modify administrator and customization </w:t>
-      </w:r>
-      <w:proofErr w:type="gramStart"/>
-      <w:r>
-        <w:t>settings</w:t>
-      </w:r>
-      <w:r>
-        <w:t>, and</w:t>
-      </w:r>
-      <w:proofErr w:type="gramEnd"/>
-      <w:r>
-        <w:t xml:space="preserve"> read and update incidents</w:t>
+        <w:t>his can be any account that has the permission to view and modify administrator and customization settings</w:t>
+      </w:r>
+      <w:r>
+        <w:t>, and read and update incidents</w:t>
       </w:r>
       <w:r>
         <w:t>. You need to know the account username and password.</w:t>
@@ -538,13 +548,8 @@
         <w:ind w:left="547"/>
         <w:contextualSpacing/>
       </w:pPr>
-      <w:proofErr w:type="spellStart"/>
-      <w:r>
-        <w:t>sudo</w:t>
-      </w:r>
-      <w:proofErr w:type="spellEnd"/>
-      <w:r>
-        <w:t xml:space="preserve"> pip install --upgrade pip</w:t>
+      <w:r>
+        <w:t>sudo pip install --upgrade pip</w:t>
       </w:r>
     </w:p>
     <w:p>
@@ -553,19 +558,9 @@
         <w:ind w:left="547"/>
         <w:contextualSpacing/>
       </w:pPr>
-      <w:proofErr w:type="spellStart"/>
-      <w:r>
-        <w:t>sudo</w:t>
-      </w:r>
-      <w:proofErr w:type="spellEnd"/>
-      <w:r>
-        <w:t xml:space="preserve"> pip install --upgrade </w:t>
-      </w:r>
-      <w:proofErr w:type="spellStart"/>
-      <w:r>
-        <w:t>setuptools</w:t>
-      </w:r>
-      <w:proofErr w:type="spellEnd"/>
+      <w:r>
+        <w:t>sudo pip install --upgrade setuptools</w:t>
+      </w:r>
     </w:p>
     <w:p>
       <w:pPr>
@@ -573,13 +568,8 @@
         <w:ind w:left="547"/>
         <w:contextualSpacing/>
       </w:pPr>
-      <w:proofErr w:type="spellStart"/>
-      <w:r>
-        <w:t>sudo</w:t>
-      </w:r>
-      <w:proofErr w:type="spellEnd"/>
-      <w:r>
-        <w:t xml:space="preserve"> pip install --upgrade resilient-circuits</w:t>
+      <w:r>
+        <w:t>sudo pip install --upgrade resilient-circuits</w:t>
       </w:r>
     </w:p>
     <w:p>
@@ -608,16 +598,19 @@
         <w:pStyle w:val="Code0"/>
         <w:ind w:left="0" w:firstLine="360"/>
       </w:pPr>
-      <w:proofErr w:type="spellStart"/>
-      <w:r>
-        <w:t>sudo</w:t>
-      </w:r>
-      <w:proofErr w:type="spellEnd"/>
-      <w:r>
-        <w:t xml:space="preserve"> pip install --upgrade fn</w:t>
-      </w:r>
-      <w:r>
-        <w:t>_ldap_utilities-1.0.0</w:t>
+      <w:r>
+        <w:t>sudo pip install --upgrade fn</w:t>
+      </w:r>
+      <w:r>
+        <w:t>_ldap_utilities-1.</w:t>
+      </w:r>
+      <w:r>
+        <w:t>1</w:t>
+      </w:r>
+      <w:bookmarkStart w:id="3" w:name="_GoBack"/>
+      <w:bookmarkEnd w:id="3"/>
+      <w:r>
+        <w:t>.0</w:t>
       </w:r>
       <w:r>
         <w:t>.</w:t>
@@ -778,23 +771,7 @@
           <w:rFonts w:cs="Arial"/>
           <w:color w:val="000000"/>
         </w:rPr>
-        <w:t xml:space="preserve">Using </w:t>
-      </w:r>
-      <w:proofErr w:type="spellStart"/>
-      <w:r>
-        <w:rPr>
-          <w:rFonts w:cs="Arial"/>
-          <w:color w:val="000000"/>
-        </w:rPr>
-        <w:t>sudo</w:t>
-      </w:r>
-      <w:proofErr w:type="spellEnd"/>
-      <w:r>
-        <w:rPr>
-          <w:rFonts w:cs="Arial"/>
-          <w:color w:val="000000"/>
-        </w:rPr>
-        <w:t xml:space="preserve">, </w:t>
+        <w:t xml:space="preserve">Using sudo, </w:t>
       </w:r>
       <w:r>
         <w:rPr>
@@ -810,21 +787,8 @@
         <w:keepNext/>
         <w:ind w:left="720"/>
       </w:pPr>
-      <w:proofErr w:type="spellStart"/>
-      <w:r>
-        <w:t>sudo</w:t>
-      </w:r>
-      <w:proofErr w:type="spellEnd"/>
-      <w:r>
-        <w:t xml:space="preserve"> </w:t>
-      </w:r>
-      <w:proofErr w:type="spellStart"/>
-      <w:r>
-        <w:t>su</w:t>
-      </w:r>
-      <w:proofErr w:type="spellEnd"/>
-      <w:r>
-        <w:t xml:space="preserve"> - integration</w:t>
+      <w:r>
+        <w:t>sudo su - integration</w:t>
       </w:r>
     </w:p>
     <w:p>
@@ -977,544 +941,12 @@
       <w:pPr>
         <w:pStyle w:val="BodyText"/>
         <w:keepNext/>
-        <w:numPr>
-          <w:ilvl w:val="1"/>
-          <w:numId w:val="23"/>
-        </w:numPr>
         <w:ind w:left="720"/>
         <w:rPr>
           <w:rFonts w:cs="Arial"/>
           <w:color w:val="000000"/>
         </w:rPr>
       </w:pPr>
-      <w:r>
-        <w:rPr>
-          <w:rFonts w:cs="Arial"/>
-          <w:color w:val="000000"/>
-        </w:rPr>
-        <w:t>In the [</w:t>
-      </w:r>
-      <w:proofErr w:type="spellStart"/>
-      <w:r>
-        <w:rPr>
-          <w:rFonts w:cs="Arial"/>
-          <w:color w:val="000000"/>
-        </w:rPr>
-        <w:t>fn</w:t>
-      </w:r>
-      <w:r>
-        <w:rPr>
-          <w:rFonts w:cs="Arial"/>
-          <w:color w:val="000000"/>
-        </w:rPr>
-        <w:t>_</w:t>
-      </w:r>
-      <w:r>
-        <w:rPr>
-          <w:rFonts w:cs="Arial"/>
-          <w:color w:val="000000"/>
-        </w:rPr>
-        <w:t>ldap_utilities</w:t>
-      </w:r>
-      <w:proofErr w:type="spellEnd"/>
-      <w:r>
-        <w:rPr>
-          <w:rFonts w:cs="Arial"/>
-          <w:color w:val="000000"/>
-        </w:rPr>
-        <w:t>]</w:t>
-      </w:r>
-      <w:r>
-        <w:rPr>
-          <w:rFonts w:cs="Arial"/>
-          <w:color w:val="000000"/>
-        </w:rPr>
-        <w:t xml:space="preserve"> section, </w:t>
-      </w:r>
-      <w:r>
-        <w:rPr>
-          <w:rFonts w:cs="Arial"/>
-          <w:color w:val="000000"/>
-        </w:rPr>
-        <w:t xml:space="preserve">for a </w:t>
-      </w:r>
-      <w:r>
-        <w:rPr>
-          <w:rFonts w:cs="Arial"/>
-          <w:b/>
-          <w:color w:val="000000"/>
-        </w:rPr>
-        <w:t>non-encrypted connection</w:t>
-      </w:r>
-      <w:r>
-        <w:rPr>
-          <w:rFonts w:cs="Arial"/>
-          <w:color w:val="000000"/>
-        </w:rPr>
-        <w:t xml:space="preserve"> </w:t>
-      </w:r>
-      <w:r>
-        <w:rPr>
-          <w:rFonts w:cs="Arial"/>
-          <w:color w:val="000000"/>
-        </w:rPr>
-        <w:t xml:space="preserve">to either </w:t>
-      </w:r>
-      <w:r>
-        <w:rPr>
-          <w:rFonts w:cs="Arial"/>
-          <w:b/>
-          <w:color w:val="000000"/>
-        </w:rPr>
-        <w:t xml:space="preserve">Active Director or </w:t>
-      </w:r>
-      <w:proofErr w:type="spellStart"/>
-      <w:r>
-        <w:rPr>
-          <w:rFonts w:cs="Arial"/>
-          <w:b/>
-          <w:color w:val="000000"/>
-        </w:rPr>
-        <w:t>OpenLDAP</w:t>
-      </w:r>
-      <w:proofErr w:type="spellEnd"/>
-      <w:r>
-        <w:rPr>
-          <w:rFonts w:cs="Arial"/>
-          <w:color w:val="000000"/>
-        </w:rPr>
-        <w:t xml:space="preserve"> </w:t>
-      </w:r>
-      <w:r>
-        <w:rPr>
-          <w:rFonts w:cs="Arial"/>
-          <w:color w:val="000000"/>
-        </w:rPr>
-        <w:t>edit the settings as follows:</w:t>
-      </w:r>
-    </w:p>
-    <w:p>
-      <w:pPr>
-        <w:pStyle w:val="Code0"/>
-        <w:ind w:left="720"/>
-        <w:rPr>
-          <w:sz w:val="16"/>
-        </w:rPr>
-      </w:pPr>
-      <w:r>
-        <w:rPr>
-          <w:sz w:val="16"/>
-        </w:rPr>
-        <w:t>[</w:t>
-      </w:r>
-      <w:proofErr w:type="spellStart"/>
-      <w:r>
-        <w:rPr>
-          <w:sz w:val="16"/>
-        </w:rPr>
-        <w:t>fn_ldap_utilities</w:t>
-      </w:r>
-      <w:proofErr w:type="spellEnd"/>
-      <w:r>
-        <w:rPr>
-          <w:sz w:val="16"/>
-        </w:rPr>
-        <w:t>]</w:t>
-      </w:r>
-    </w:p>
-    <w:p>
-      <w:pPr>
-        <w:pStyle w:val="Code0"/>
-        <w:ind w:left="720"/>
-        <w:rPr>
-          <w:sz w:val="16"/>
-        </w:rPr>
-      </w:pPr>
-      <w:proofErr w:type="spellStart"/>
-      <w:r>
-        <w:rPr>
-          <w:sz w:val="16"/>
-        </w:rPr>
-        <w:t>ldap_server</w:t>
-      </w:r>
-      <w:proofErr w:type="spellEnd"/>
-      <w:proofErr w:type="gramStart"/>
-      <w:r>
-        <w:rPr>
-          <w:sz w:val="16"/>
-        </w:rPr>
-        <w:t>=[</w:t>
-      </w:r>
-      <w:proofErr w:type="spellStart"/>
-      <w:proofErr w:type="gramEnd"/>
-      <w:r>
-        <w:rPr>
-          <w:i/>
-          <w:sz w:val="16"/>
-        </w:rPr>
-        <w:t>ip</w:t>
-      </w:r>
-      <w:proofErr w:type="spellEnd"/>
-      <w:r>
-        <w:rPr>
-          <w:i/>
-          <w:sz w:val="16"/>
-        </w:rPr>
-        <w:t xml:space="preserve"> address of your LDAP Server</w:t>
-      </w:r>
-      <w:r>
-        <w:rPr>
-          <w:sz w:val="16"/>
-        </w:rPr>
-        <w:t>]</w:t>
-      </w:r>
-    </w:p>
-    <w:p>
-      <w:pPr>
-        <w:pStyle w:val="Code0"/>
-        <w:ind w:left="720"/>
-        <w:rPr>
-          <w:sz w:val="16"/>
-        </w:rPr>
-      </w:pPr>
-      <w:proofErr w:type="spellStart"/>
-      <w:r>
-        <w:rPr>
-          <w:sz w:val="16"/>
-        </w:rPr>
-        <w:t>ldap_port</w:t>
-      </w:r>
-      <w:proofErr w:type="spellEnd"/>
-      <w:r>
-        <w:rPr>
-          <w:sz w:val="16"/>
-        </w:rPr>
-        <w:t>=389</w:t>
-      </w:r>
-    </w:p>
-    <w:p>
-      <w:pPr>
-        <w:pStyle w:val="Code0"/>
-        <w:ind w:left="720"/>
-        <w:rPr>
-          <w:sz w:val="16"/>
-        </w:rPr>
-      </w:pPr>
-      <w:proofErr w:type="spellStart"/>
-      <w:r>
-        <w:rPr>
-          <w:sz w:val="16"/>
-        </w:rPr>
-        <w:t>ldap_use_ssl</w:t>
-      </w:r>
-      <w:proofErr w:type="spellEnd"/>
-      <w:r>
-        <w:rPr>
-          <w:sz w:val="16"/>
-        </w:rPr>
-        <w:t>=False</w:t>
-      </w:r>
-    </w:p>
-    <w:p>
-      <w:pPr>
-        <w:pStyle w:val="Code0"/>
-        <w:ind w:left="720"/>
-        <w:rPr>
-          <w:sz w:val="16"/>
-        </w:rPr>
-      </w:pPr>
-      <w:proofErr w:type="spellStart"/>
-      <w:r>
-        <w:rPr>
-          <w:sz w:val="16"/>
-        </w:rPr>
-        <w:t>ldap_auth</w:t>
-      </w:r>
-      <w:proofErr w:type="spellEnd"/>
-      <w:r>
-        <w:rPr>
-          <w:sz w:val="16"/>
-        </w:rPr>
-        <w:t>=SIMPLE</w:t>
-      </w:r>
-      <w:r>
-        <w:rPr>
-          <w:sz w:val="16"/>
-        </w:rPr>
-        <w:t xml:space="preserve"> [</w:t>
-      </w:r>
-      <w:r>
-        <w:rPr>
-          <w:i/>
-          <w:sz w:val="16"/>
-        </w:rPr>
-        <w:t>Can be ANONYMOUS, SIMPLE, NTLM or SASL</w:t>
-      </w:r>
-      <w:r>
-        <w:rPr>
-          <w:sz w:val="16"/>
-        </w:rPr>
-        <w:t>]</w:t>
-      </w:r>
-    </w:p>
-    <w:p>
-      <w:pPr>
-        <w:pStyle w:val="Code0"/>
-        <w:ind w:left="720"/>
-        <w:rPr>
-          <w:sz w:val="16"/>
-        </w:rPr>
-      </w:pPr>
-      <w:proofErr w:type="spellStart"/>
-      <w:r>
-        <w:rPr>
-          <w:sz w:val="16"/>
-        </w:rPr>
-        <w:t>ldap_user_dn</w:t>
-      </w:r>
-      <w:proofErr w:type="spellEnd"/>
-      <w:r>
-        <w:rPr>
-          <w:sz w:val="16"/>
-        </w:rPr>
-        <w:t>=CN=</w:t>
-      </w:r>
-      <w:proofErr w:type="spellStart"/>
-      <w:proofErr w:type="gramStart"/>
-      <w:r>
-        <w:rPr>
-          <w:sz w:val="16"/>
-        </w:rPr>
-        <w:t>Username,CN</w:t>
-      </w:r>
-      <w:proofErr w:type="spellEnd"/>
-      <w:proofErr w:type="gramEnd"/>
-      <w:r>
-        <w:rPr>
-          <w:sz w:val="16"/>
-        </w:rPr>
-        <w:t>=</w:t>
-      </w:r>
-      <w:proofErr w:type="spellStart"/>
-      <w:r>
-        <w:rPr>
-          <w:sz w:val="16"/>
-        </w:rPr>
-        <w:t>Users,DC</w:t>
-      </w:r>
-      <w:proofErr w:type="spellEnd"/>
-      <w:r>
-        <w:rPr>
-          <w:sz w:val="16"/>
-        </w:rPr>
-        <w:t>=</w:t>
-      </w:r>
-      <w:proofErr w:type="spellStart"/>
-      <w:r>
-        <w:rPr>
-          <w:sz w:val="16"/>
-        </w:rPr>
-        <w:t>example,DC</w:t>
-      </w:r>
-      <w:proofErr w:type="spellEnd"/>
-      <w:r>
-        <w:rPr>
-          <w:sz w:val="16"/>
-        </w:rPr>
-        <w:t>=com</w:t>
-      </w:r>
-      <w:r>
-        <w:rPr>
-          <w:sz w:val="16"/>
-        </w:rPr>
-        <w:t xml:space="preserve"> </w:t>
-      </w:r>
-      <w:r>
-        <w:rPr>
-          <w:sz w:val="16"/>
-        </w:rPr>
-        <w:t>[</w:t>
-      </w:r>
-      <w:r>
-        <w:rPr>
-          <w:i/>
-          <w:sz w:val="16"/>
-        </w:rPr>
-        <w:t xml:space="preserve">DN of </w:t>
-      </w:r>
-      <w:r>
-        <w:rPr>
-          <w:i/>
-          <w:sz w:val="16"/>
-        </w:rPr>
-        <w:t xml:space="preserve">LDAP </w:t>
-      </w:r>
-      <w:r>
-        <w:rPr>
-          <w:i/>
-          <w:sz w:val="16"/>
-        </w:rPr>
-        <w:t>master account</w:t>
-      </w:r>
-      <w:r>
-        <w:rPr>
-          <w:sz w:val="16"/>
-        </w:rPr>
-        <w:t>]</w:t>
-      </w:r>
-    </w:p>
-    <w:p>
-      <w:pPr>
-        <w:pStyle w:val="Code0"/>
-        <w:ind w:left="720"/>
-        <w:rPr>
-          <w:i/>
-          <w:sz w:val="16"/>
-        </w:rPr>
-      </w:pPr>
-      <w:proofErr w:type="spellStart"/>
-      <w:r>
-        <w:rPr>
-          <w:sz w:val="16"/>
-        </w:rPr>
-        <w:t>ldap_password</w:t>
-      </w:r>
-      <w:proofErr w:type="spellEnd"/>
-      <w:proofErr w:type="gramStart"/>
-      <w:r>
-        <w:rPr>
-          <w:sz w:val="16"/>
-        </w:rPr>
-        <w:t>=[</w:t>
-      </w:r>
-      <w:proofErr w:type="gramEnd"/>
-      <w:r>
-        <w:rPr>
-          <w:i/>
-          <w:sz w:val="16"/>
-        </w:rPr>
-        <w:t>P</w:t>
-      </w:r>
-      <w:r>
-        <w:rPr>
-          <w:i/>
-          <w:sz w:val="16"/>
-        </w:rPr>
-        <w:t xml:space="preserve">assword for the master </w:t>
-      </w:r>
-      <w:r>
-        <w:rPr>
-          <w:i/>
-          <w:sz w:val="16"/>
-        </w:rPr>
-        <w:t xml:space="preserve">LDAP </w:t>
-      </w:r>
-      <w:r>
-        <w:rPr>
-          <w:i/>
-          <w:sz w:val="16"/>
-        </w:rPr>
-        <w:t>account]</w:t>
-      </w:r>
-    </w:p>
-    <w:p>
-      <w:pPr>
-        <w:pStyle w:val="Code0"/>
-        <w:ind w:left="720"/>
-        <w:rPr>
-          <w:sz w:val="16"/>
-        </w:rPr>
-      </w:pPr>
-      <w:proofErr w:type="spellStart"/>
-      <w:r>
-        <w:rPr>
-          <w:sz w:val="16"/>
-        </w:rPr>
-        <w:t>ldap_is_active_directory</w:t>
-      </w:r>
-      <w:proofErr w:type="spellEnd"/>
-      <w:r>
-        <w:rPr>
-          <w:sz w:val="16"/>
-        </w:rPr>
-        <w:t>=False</w:t>
-      </w:r>
-    </w:p>
-    <w:p>
-      <w:pPr>
-        <w:pStyle w:val="Code0"/>
-        <w:ind w:left="720"/>
-        <w:rPr>
-          <w:sz w:val="16"/>
-        </w:rPr>
-      </w:pPr>
-      <w:proofErr w:type="spellStart"/>
-      <w:r>
-        <w:rPr>
-          <w:sz w:val="16"/>
-        </w:rPr>
-        <w:t>ldap_connect_timeout</w:t>
-      </w:r>
-      <w:proofErr w:type="spellEnd"/>
-      <w:r>
-        <w:rPr>
-          <w:sz w:val="16"/>
-        </w:rPr>
-        <w:t>=10</w:t>
-      </w:r>
-    </w:p>
-    <w:p>
-      <w:pPr>
-        <w:pStyle w:val="Code0"/>
-        <w:ind w:left="720"/>
-        <w:rPr>
-          <w:i/>
-          <w:sz w:val="16"/>
-        </w:rPr>
-      </w:pPr>
-      <w:r>
-        <w:rPr>
-          <w:sz w:val="16"/>
-        </w:rPr>
-        <w:t>#</w:t>
-      </w:r>
-      <w:proofErr w:type="spellStart"/>
-      <w:r>
-        <w:rPr>
-          <w:sz w:val="16"/>
-        </w:rPr>
-        <w:t>ldap_domain</w:t>
-      </w:r>
-      <w:proofErr w:type="spellEnd"/>
-      <w:r>
-        <w:rPr>
-          <w:sz w:val="16"/>
-        </w:rPr>
-        <w:t>=WORKGROUP [</w:t>
-      </w:r>
-      <w:r>
-        <w:rPr>
-          <w:i/>
-          <w:sz w:val="16"/>
-        </w:rPr>
-        <w:t xml:space="preserve">must be set to valid windows domain if using NTLM </w:t>
-      </w:r>
-      <w:proofErr w:type="spellStart"/>
-      <w:r>
-        <w:rPr>
-          <w:i/>
-          <w:sz w:val="16"/>
-        </w:rPr>
-        <w:t>auth</w:t>
-      </w:r>
-      <w:proofErr w:type="spellEnd"/>
-      <w:r>
-        <w:rPr>
-          <w:i/>
-          <w:sz w:val="16"/>
-        </w:rPr>
-        <w:t>]</w:t>
-      </w:r>
     </w:p>
     <w:p>
       <w:pPr>
@@ -1526,6 +958,415 @@
         </w:numPr>
         <w:ind w:left="720"/>
         <w:rPr>
+          <w:rFonts w:cs="Arial"/>
+          <w:color w:val="000000"/>
+        </w:rPr>
+      </w:pPr>
+      <w:r>
+        <w:rPr>
+          <w:rFonts w:cs="Arial"/>
+          <w:color w:val="000000"/>
+        </w:rPr>
+        <w:t>In the [fn</w:t>
+      </w:r>
+      <w:r>
+        <w:rPr>
+          <w:rFonts w:cs="Arial"/>
+          <w:color w:val="000000"/>
+        </w:rPr>
+        <w:t>_</w:t>
+      </w:r>
+      <w:r>
+        <w:rPr>
+          <w:rFonts w:cs="Arial"/>
+          <w:color w:val="000000"/>
+        </w:rPr>
+        <w:t>ldap_utilities</w:t>
+      </w:r>
+      <w:r>
+        <w:rPr>
+          <w:rFonts w:cs="Arial"/>
+          <w:color w:val="000000"/>
+        </w:rPr>
+        <w:t>]</w:t>
+      </w:r>
+      <w:r>
+        <w:rPr>
+          <w:rFonts w:cs="Arial"/>
+          <w:color w:val="000000"/>
+        </w:rPr>
+        <w:t xml:space="preserve"> section, </w:t>
+      </w:r>
+      <w:r>
+        <w:rPr>
+          <w:rFonts w:cs="Arial"/>
+          <w:color w:val="000000"/>
+        </w:rPr>
+        <w:t xml:space="preserve">for a </w:t>
+      </w:r>
+      <w:r>
+        <w:rPr>
+          <w:rFonts w:cs="Arial"/>
+          <w:b/>
+          <w:color w:val="000000"/>
+        </w:rPr>
+        <w:t>non-encrypted connection</w:t>
+      </w:r>
+      <w:r>
+        <w:rPr>
+          <w:rFonts w:cs="Arial"/>
+          <w:color w:val="000000"/>
+        </w:rPr>
+        <w:t xml:space="preserve"> </w:t>
+      </w:r>
+      <w:r>
+        <w:rPr>
+          <w:rFonts w:cs="Arial"/>
+          <w:color w:val="000000"/>
+        </w:rPr>
+        <w:t xml:space="preserve">to either </w:t>
+      </w:r>
+      <w:r>
+        <w:rPr>
+          <w:rFonts w:cs="Arial"/>
+          <w:b/>
+          <w:color w:val="000000"/>
+        </w:rPr>
+        <w:t>Active Director</w:t>
+      </w:r>
+      <w:r>
+        <w:rPr>
+          <w:rFonts w:cs="Arial"/>
+          <w:b/>
+          <w:color w:val="000000"/>
+        </w:rPr>
+        <w:t>y</w:t>
+      </w:r>
+      <w:r>
+        <w:rPr>
+          <w:rFonts w:cs="Arial"/>
+          <w:b/>
+          <w:color w:val="000000"/>
+        </w:rPr>
+        <w:t xml:space="preserve"> or OpenLDAP</w:t>
+      </w:r>
+      <w:r>
+        <w:rPr>
+          <w:rFonts w:cs="Arial"/>
+          <w:color w:val="000000"/>
+        </w:rPr>
+        <w:t xml:space="preserve"> </w:t>
+      </w:r>
+      <w:r>
+        <w:rPr>
+          <w:rFonts w:cs="Arial"/>
+          <w:color w:val="000000"/>
+        </w:rPr>
+        <w:t>edit the settings as follows:</w:t>
+      </w:r>
+    </w:p>
+    <w:p>
+      <w:pPr>
+        <w:pStyle w:val="Code0"/>
+        <w:ind w:left="720"/>
+        <w:rPr>
+          <w:sz w:val="16"/>
+        </w:rPr>
+      </w:pPr>
+      <w:r>
+        <w:rPr>
+          <w:sz w:val="16"/>
+        </w:rPr>
+        <w:t>[fn_ldap_utilities]</w:t>
+      </w:r>
+    </w:p>
+    <w:p>
+      <w:pPr>
+        <w:pStyle w:val="Code0"/>
+        <w:ind w:left="720"/>
+        <w:rPr>
+          <w:sz w:val="16"/>
+        </w:rPr>
+      </w:pPr>
+      <w:r>
+        <w:rPr>
+          <w:sz w:val="16"/>
+        </w:rPr>
+        <w:t>ldap_server=[</w:t>
+      </w:r>
+      <w:r>
+        <w:rPr>
+          <w:i/>
+          <w:sz w:val="16"/>
+        </w:rPr>
+        <w:t>ip address of your LDAP Server</w:t>
+      </w:r>
+      <w:r>
+        <w:rPr>
+          <w:sz w:val="16"/>
+        </w:rPr>
+        <w:t>]</w:t>
+      </w:r>
+    </w:p>
+    <w:p>
+      <w:pPr>
+        <w:pStyle w:val="Code0"/>
+        <w:ind w:left="720"/>
+        <w:rPr>
+          <w:sz w:val="16"/>
+        </w:rPr>
+      </w:pPr>
+      <w:r>
+        <w:rPr>
+          <w:sz w:val="16"/>
+        </w:rPr>
+        <w:t>ldap_port=389</w:t>
+      </w:r>
+    </w:p>
+    <w:p>
+      <w:pPr>
+        <w:pStyle w:val="Code0"/>
+        <w:ind w:left="720"/>
+        <w:rPr>
+          <w:sz w:val="16"/>
+        </w:rPr>
+      </w:pPr>
+      <w:r>
+        <w:rPr>
+          <w:sz w:val="16"/>
+        </w:rPr>
+        <w:t>ldap_use_ssl=False</w:t>
+      </w:r>
+    </w:p>
+    <w:p>
+      <w:pPr>
+        <w:pStyle w:val="Code0"/>
+        <w:ind w:left="720"/>
+        <w:rPr>
+          <w:sz w:val="16"/>
+        </w:rPr>
+      </w:pPr>
+      <w:r>
+        <w:rPr>
+          <w:sz w:val="16"/>
+        </w:rPr>
+        <w:t>ldap_auth=SIMPLE</w:t>
+      </w:r>
+      <w:r>
+        <w:rPr>
+          <w:sz w:val="16"/>
+        </w:rPr>
+        <w:t xml:space="preserve"> [</w:t>
+      </w:r>
+      <w:r>
+        <w:rPr>
+          <w:i/>
+          <w:sz w:val="16"/>
+        </w:rPr>
+        <w:t>Can be ANONYMOUS, SIMPLE</w:t>
+      </w:r>
+      <w:r>
+        <w:rPr>
+          <w:i/>
+          <w:sz w:val="16"/>
+        </w:rPr>
+        <w:t xml:space="preserve"> or</w:t>
+      </w:r>
+      <w:r>
+        <w:rPr>
+          <w:i/>
+          <w:sz w:val="16"/>
+        </w:rPr>
+        <w:t xml:space="preserve"> NTLM</w:t>
+      </w:r>
+      <w:r>
+        <w:rPr>
+          <w:sz w:val="16"/>
+        </w:rPr>
+        <w:t>]</w:t>
+      </w:r>
+    </w:p>
+    <w:p>
+      <w:pPr>
+        <w:pStyle w:val="Code0"/>
+        <w:ind w:left="720"/>
+        <w:rPr>
+          <w:sz w:val="16"/>
+        </w:rPr>
+      </w:pPr>
+      <w:r>
+        <w:rPr>
+          <w:sz w:val="16"/>
+        </w:rPr>
+        <w:t>ldap_user_dn=CN=Username,CN=Users,DC=example,DC=com</w:t>
+      </w:r>
+      <w:r>
+        <w:rPr>
+          <w:sz w:val="16"/>
+        </w:rPr>
+        <w:t xml:space="preserve"> </w:t>
+      </w:r>
+      <w:r>
+        <w:rPr>
+          <w:sz w:val="16"/>
+        </w:rPr>
+        <w:t>[</w:t>
+      </w:r>
+      <w:r>
+        <w:rPr>
+          <w:i/>
+          <w:sz w:val="16"/>
+        </w:rPr>
+        <w:t xml:space="preserve">DN of </w:t>
+      </w:r>
+      <w:r>
+        <w:rPr>
+          <w:i/>
+          <w:sz w:val="16"/>
+        </w:rPr>
+        <w:t xml:space="preserve">LDAP </w:t>
+      </w:r>
+      <w:r>
+        <w:rPr>
+          <w:i/>
+          <w:sz w:val="16"/>
+        </w:rPr>
+        <w:t>master account</w:t>
+      </w:r>
+      <w:r>
+        <w:rPr>
+          <w:sz w:val="16"/>
+        </w:rPr>
+        <w:t>]</w:t>
+      </w:r>
+    </w:p>
+    <w:p>
+      <w:pPr>
+        <w:pStyle w:val="Code0"/>
+        <w:ind w:left="720"/>
+        <w:rPr>
+          <w:sz w:val="16"/>
+        </w:rPr>
+      </w:pPr>
+      <w:r>
+        <w:rPr>
+          <w:sz w:val="16"/>
+        </w:rPr>
+        <w:t>#</w:t>
+      </w:r>
+      <w:r>
+        <w:rPr>
+          <w:sz w:val="16"/>
+        </w:rPr>
+        <w:t xml:space="preserve"> </w:t>
+      </w:r>
+      <w:r>
+        <w:rPr>
+          <w:sz w:val="16"/>
+        </w:rPr>
+        <w:t>ldap_user_ntlm=Domain\User</w:t>
+      </w:r>
+      <w:r>
+        <w:rPr>
+          <w:sz w:val="16"/>
+        </w:rPr>
+        <w:t xml:space="preserve"> [of Windows NTLM user]</w:t>
+      </w:r>
+    </w:p>
+    <w:p>
+      <w:pPr>
+        <w:pStyle w:val="Code0"/>
+        <w:ind w:left="720"/>
+        <w:rPr>
+          <w:i/>
+          <w:sz w:val="16"/>
+        </w:rPr>
+      </w:pPr>
+      <w:r>
+        <w:rPr>
+          <w:sz w:val="16"/>
+        </w:rPr>
+        <w:t>ldap_password=[</w:t>
+      </w:r>
+      <w:r>
+        <w:rPr>
+          <w:i/>
+          <w:sz w:val="16"/>
+        </w:rPr>
+        <w:t>P</w:t>
+      </w:r>
+      <w:r>
+        <w:rPr>
+          <w:i/>
+          <w:sz w:val="16"/>
+        </w:rPr>
+        <w:t xml:space="preserve">assword for the master </w:t>
+      </w:r>
+      <w:r>
+        <w:rPr>
+          <w:i/>
+          <w:sz w:val="16"/>
+        </w:rPr>
+        <w:t xml:space="preserve">LDAP </w:t>
+      </w:r>
+      <w:r>
+        <w:rPr>
+          <w:i/>
+          <w:sz w:val="16"/>
+        </w:rPr>
+        <w:t>account]</w:t>
+      </w:r>
+    </w:p>
+    <w:p>
+      <w:pPr>
+        <w:pStyle w:val="Code0"/>
+        <w:ind w:left="720"/>
+        <w:rPr>
+          <w:sz w:val="16"/>
+        </w:rPr>
+      </w:pPr>
+      <w:r>
+        <w:rPr>
+          <w:sz w:val="16"/>
+        </w:rPr>
+        <w:t>ldap_is_active_directory=False</w:t>
+      </w:r>
+    </w:p>
+    <w:p>
+      <w:pPr>
+        <w:pStyle w:val="Code0"/>
+        <w:ind w:left="720"/>
+        <w:rPr>
+          <w:sz w:val="16"/>
+        </w:rPr>
+      </w:pPr>
+      <w:r>
+        <w:rPr>
+          <w:sz w:val="16"/>
+        </w:rPr>
+        <w:t>ldap_connect_timeout=10</w:t>
+      </w:r>
+    </w:p>
+    <w:p>
+      <w:pPr>
+        <w:pStyle w:val="BodyText"/>
+        <w:keepNext/>
+        <w:ind w:left="720"/>
+        <w:rPr>
+          <w:szCs w:val="20"/>
+        </w:rPr>
+      </w:pPr>
+    </w:p>
+    <w:p>
+      <w:pPr>
+        <w:pStyle w:val="BodyText"/>
+        <w:keepNext/>
+        <w:numPr>
+          <w:ilvl w:val="1"/>
+          <w:numId w:val="23"/>
+        </w:numPr>
+        <w:ind w:left="720"/>
+        <w:rPr>
           <w:szCs w:val="20"/>
         </w:rPr>
       </w:pPr>
@@ -1561,21 +1402,7 @@
         <w:rPr>
           <w:sz w:val="16"/>
         </w:rPr>
-        <w:t>[</w:t>
-      </w:r>
-      <w:proofErr w:type="spellStart"/>
-      <w:r>
-        <w:rPr>
-          <w:sz w:val="16"/>
-        </w:rPr>
-        <w:t>fn_ldap_utilities</w:t>
-      </w:r>
-      <w:proofErr w:type="spellEnd"/>
-      <w:r>
-        <w:rPr>
-          <w:sz w:val="16"/>
-        </w:rPr>
-        <w:t>]</w:t>
+        <w:t>[fn_ldap_utilities]</w:t>
       </w:r>
     </w:p>
     <w:p>
@@ -1586,43 +1413,149 @@
           <w:sz w:val="16"/>
         </w:rPr>
       </w:pPr>
-      <w:proofErr w:type="spellStart"/>
       <w:r>
         <w:rPr>
           <w:sz w:val="16"/>
         </w:rPr>
-        <w:t>ldap_server</w:t>
-      </w:r>
-      <w:proofErr w:type="spellEnd"/>
-      <w:proofErr w:type="gramStart"/>
-      <w:r>
-        <w:rPr>
-          <w:sz w:val="16"/>
-        </w:rPr>
-        <w:t>=[</w:t>
-      </w:r>
-      <w:proofErr w:type="spellStart"/>
-      <w:proofErr w:type="gramEnd"/>
+        <w:t>ldap_server=[</w:t>
+      </w:r>
       <w:r>
         <w:rPr>
           <w:i/>
           <w:sz w:val="16"/>
         </w:rPr>
-        <w:t>ip</w:t>
-      </w:r>
-      <w:proofErr w:type="spellEnd"/>
-      <w:r>
+        <w:t>ip address of your LDAP Server</w:t>
+      </w:r>
+      <w:r>
+        <w:rPr>
+          <w:sz w:val="16"/>
+        </w:rPr>
+        <w:t>]</w:t>
+      </w:r>
+    </w:p>
+    <w:p>
+      <w:pPr>
+        <w:pStyle w:val="Code0"/>
+        <w:ind w:left="720"/>
+        <w:rPr>
+          <w:sz w:val="16"/>
+        </w:rPr>
+      </w:pPr>
+      <w:r>
+        <w:rPr>
+          <w:sz w:val="16"/>
+        </w:rPr>
+        <w:t>ldap_port=636</w:t>
+      </w:r>
+    </w:p>
+    <w:p>
+      <w:pPr>
+        <w:pStyle w:val="Code0"/>
+        <w:ind w:left="720"/>
+        <w:rPr>
+          <w:sz w:val="16"/>
+        </w:rPr>
+      </w:pPr>
+      <w:r>
+        <w:rPr>
+          <w:sz w:val="16"/>
+        </w:rPr>
+        <w:t>ldap_use_ssl=</w:t>
+      </w:r>
+      <w:r>
+        <w:rPr>
+          <w:sz w:val="16"/>
+        </w:rPr>
+        <w:t>True</w:t>
+      </w:r>
+    </w:p>
+    <w:p>
+      <w:pPr>
+        <w:pStyle w:val="Code0"/>
+        <w:ind w:left="720"/>
+        <w:rPr>
+          <w:sz w:val="16"/>
+        </w:rPr>
+      </w:pPr>
+      <w:r>
+        <w:rPr>
+          <w:sz w:val="16"/>
+        </w:rPr>
+        <w:t>ldap_auth=SIMPLE</w:t>
+      </w:r>
+    </w:p>
+    <w:p>
+      <w:pPr>
+        <w:pStyle w:val="Code0"/>
+        <w:ind w:left="720"/>
+        <w:rPr>
+          <w:sz w:val="16"/>
+        </w:rPr>
+      </w:pPr>
+      <w:r>
+        <w:rPr>
+          <w:sz w:val="16"/>
+        </w:rPr>
+        <w:t>ldap_user_dn=CN=Username,CN=Users,DC=example,DC=com</w:t>
+      </w:r>
+    </w:p>
+    <w:p>
+      <w:pPr>
+        <w:pStyle w:val="Code0"/>
+        <w:ind w:left="720"/>
+        <w:rPr>
+          <w:sz w:val="16"/>
+        </w:rPr>
+      </w:pPr>
+      <w:r>
+        <w:rPr>
+          <w:sz w:val="16"/>
+        </w:rPr>
+        <w:t># ldap_user_ntlm=Domain\User [of Windows NTLM user]</w:t>
+      </w:r>
+    </w:p>
+    <w:p>
+      <w:pPr>
+        <w:pStyle w:val="Code0"/>
+        <w:ind w:left="720"/>
         <w:rPr>
           <w:i/>
           <w:sz w:val="16"/>
         </w:rPr>
-        <w:t xml:space="preserve"> address of your LDAP Server</w:t>
-      </w:r>
+      </w:pPr>
       <w:r>
         <w:rPr>
           <w:sz w:val="16"/>
         </w:rPr>
-        <w:t>]</w:t>
+        <w:t>ldap_password=[</w:t>
+      </w:r>
+      <w:r>
+        <w:rPr>
+          <w:i/>
+          <w:sz w:val="16"/>
+        </w:rPr>
+        <w:t>P</w:t>
+      </w:r>
+      <w:r>
+        <w:rPr>
+          <w:i/>
+          <w:sz w:val="16"/>
+        </w:rPr>
+        <w:t xml:space="preserve">assword for the master </w:t>
+      </w:r>
+      <w:r>
+        <w:rPr>
+          <w:i/>
+          <w:sz w:val="16"/>
+        </w:rPr>
+        <w:t xml:space="preserve">LDAP </w:t>
+      </w:r>
+      <w:r>
+        <w:rPr>
+          <w:i/>
+          <w:sz w:val="16"/>
+        </w:rPr>
+        <w:t>account]</w:t>
       </w:r>
     </w:p>
     <w:p>
@@ -1633,19 +1566,17 @@
           <w:sz w:val="16"/>
         </w:rPr>
       </w:pPr>
-      <w:proofErr w:type="spellStart"/>
       <w:r>
         <w:rPr>
           <w:sz w:val="16"/>
         </w:rPr>
-        <w:t>ldap_port</w:t>
-      </w:r>
-      <w:proofErr w:type="spellEnd"/>
+        <w:t>ldap_is_active_directory=</w:t>
+      </w:r>
       <w:r>
         <w:rPr>
           <w:sz w:val="16"/>
         </w:rPr>
-        <w:t>=636</w:t>
+        <w:t>True</w:t>
       </w:r>
     </w:p>
     <w:p>
@@ -1656,25 +1587,52 @@
           <w:sz w:val="16"/>
         </w:rPr>
       </w:pPr>
-      <w:proofErr w:type="spellStart"/>
       <w:r>
         <w:rPr>
           <w:sz w:val="16"/>
         </w:rPr>
-        <w:t>ldap_use_ssl</w:t>
-      </w:r>
-      <w:proofErr w:type="spellEnd"/>
-      <w:r>
-        <w:rPr>
-          <w:sz w:val="16"/>
-        </w:rPr>
-        <w:t>=</w:t>
-      </w:r>
-      <w:r>
-        <w:rPr>
-          <w:sz w:val="16"/>
-        </w:rPr>
-        <w:t>True</w:t>
+        <w:t>ldap_connect_timeout=10</w:t>
+      </w:r>
+    </w:p>
+    <w:p>
+      <w:pPr>
+        <w:pStyle w:val="BodyText"/>
+        <w:keepNext/>
+        <w:numPr>
+          <w:ilvl w:val="1"/>
+          <w:numId w:val="23"/>
+        </w:numPr>
+        <w:ind w:left="720"/>
+        <w:rPr>
+          <w:szCs w:val="20"/>
+        </w:rPr>
+      </w:pPr>
+      <w:r>
+        <w:rPr>
+          <w:szCs w:val="20"/>
+        </w:rPr>
+        <w:lastRenderedPageBreak/>
+        <w:t xml:space="preserve">For an </w:t>
+      </w:r>
+      <w:r>
+        <w:rPr>
+          <w:b/>
+          <w:szCs w:val="20"/>
+        </w:rPr>
+        <w:t>encrypted connection over SSL to an Active Directory Server</w:t>
+      </w:r>
+      <w:r>
+        <w:rPr>
+          <w:b/>
+          <w:szCs w:val="20"/>
+        </w:rPr>
+        <w:t xml:space="preserve"> using NTLM</w:t>
+      </w:r>
+      <w:r>
+        <w:rPr>
+          <w:szCs w:val="20"/>
+        </w:rPr>
+        <w:t>, edit the settings as follows:</w:t>
       </w:r>
     </w:p>
     <w:p>
@@ -1685,19 +1643,11 @@
           <w:sz w:val="16"/>
         </w:rPr>
       </w:pPr>
-      <w:proofErr w:type="spellStart"/>
       <w:r>
         <w:rPr>
           <w:sz w:val="16"/>
         </w:rPr>
-        <w:t>ldap_auth</w:t>
-      </w:r>
-      <w:proofErr w:type="spellEnd"/>
-      <w:r>
-        <w:rPr>
-          <w:sz w:val="16"/>
-        </w:rPr>
-        <w:t>=SIMPLE</w:t>
+        <w:t>[fn_ldap_utilities]</w:t>
       </w:r>
     </w:p>
     <w:p>
@@ -1708,63 +1658,24 @@
           <w:sz w:val="16"/>
         </w:rPr>
       </w:pPr>
-      <w:proofErr w:type="spellStart"/>
       <w:r>
         <w:rPr>
           <w:sz w:val="16"/>
         </w:rPr>
-        <w:t>ldap_user_dn</w:t>
-      </w:r>
-      <w:proofErr w:type="spellEnd"/>
-      <w:r>
-        <w:rPr>
+        <w:t>ldap_server=[</w:t>
+      </w:r>
+      <w:r>
+        <w:rPr>
+          <w:i/>
           <w:sz w:val="16"/>
         </w:rPr>
-        <w:t>=CN=</w:t>
-      </w:r>
-      <w:proofErr w:type="spellStart"/>
-      <w:proofErr w:type="gramStart"/>
+        <w:t>ip address of your LDAP Server</w:t>
+      </w:r>
       <w:r>
         <w:rPr>
           <w:sz w:val="16"/>
         </w:rPr>
-        <w:t>Username,CN</w:t>
-      </w:r>
-      <w:proofErr w:type="spellEnd"/>
-      <w:proofErr w:type="gramEnd"/>
-      <w:r>
-        <w:rPr>
-          <w:sz w:val="16"/>
-        </w:rPr>
-        <w:t>=</w:t>
-      </w:r>
-      <w:proofErr w:type="spellStart"/>
-      <w:r>
-        <w:rPr>
-          <w:sz w:val="16"/>
-        </w:rPr>
-        <w:t>Users,DC</w:t>
-      </w:r>
-      <w:proofErr w:type="spellEnd"/>
-      <w:r>
-        <w:rPr>
-          <w:sz w:val="16"/>
-        </w:rPr>
-        <w:t>=</w:t>
-      </w:r>
-      <w:proofErr w:type="spellStart"/>
-      <w:r>
-        <w:rPr>
-          <w:sz w:val="16"/>
-        </w:rPr>
-        <w:t>example,DC</w:t>
-      </w:r>
-      <w:proofErr w:type="spellEnd"/>
-      <w:r>
-        <w:rPr>
-          <w:sz w:val="16"/>
-        </w:rPr>
-        <w:t>=com</w:t>
+        <w:t>]</w:t>
       </w:r>
     </w:p>
     <w:p>
@@ -1772,26 +1683,109 @@
         <w:pStyle w:val="Code0"/>
         <w:ind w:left="720"/>
         <w:rPr>
+          <w:sz w:val="16"/>
+        </w:rPr>
+      </w:pPr>
+      <w:r>
+        <w:rPr>
+          <w:sz w:val="16"/>
+        </w:rPr>
+        <w:t>ldap_port=636</w:t>
+      </w:r>
+    </w:p>
+    <w:p>
+      <w:pPr>
+        <w:pStyle w:val="Code0"/>
+        <w:ind w:left="720"/>
+        <w:rPr>
+          <w:sz w:val="16"/>
+        </w:rPr>
+      </w:pPr>
+      <w:r>
+        <w:rPr>
+          <w:sz w:val="16"/>
+        </w:rPr>
+        <w:t>ldap_use_ssl=</w:t>
+      </w:r>
+      <w:r>
+        <w:rPr>
+          <w:sz w:val="16"/>
+        </w:rPr>
+        <w:t>True</w:t>
+      </w:r>
+    </w:p>
+    <w:p>
+      <w:pPr>
+        <w:pStyle w:val="Code0"/>
+        <w:ind w:left="720"/>
+        <w:rPr>
+          <w:sz w:val="16"/>
+        </w:rPr>
+      </w:pPr>
+      <w:r>
+        <w:rPr>
+          <w:sz w:val="16"/>
+        </w:rPr>
+        <w:t>ldap_auth=</w:t>
+      </w:r>
+      <w:r>
+        <w:rPr>
+          <w:sz w:val="16"/>
+        </w:rPr>
+        <w:t>NTLM</w:t>
+      </w:r>
+    </w:p>
+    <w:p>
+      <w:pPr>
+        <w:pStyle w:val="Code0"/>
+        <w:ind w:left="720"/>
+        <w:rPr>
+          <w:sz w:val="16"/>
+        </w:rPr>
+      </w:pPr>
+      <w:r>
+        <w:rPr>
+          <w:sz w:val="16"/>
+        </w:rPr>
+        <w:t xml:space="preserve"># </w:t>
+      </w:r>
+      <w:r>
+        <w:rPr>
+          <w:sz w:val="16"/>
+        </w:rPr>
+        <w:t>ldap_user_dn=CN=Username,CN=Users,DC=example,DC=com</w:t>
+      </w:r>
+    </w:p>
+    <w:p>
+      <w:pPr>
+        <w:pStyle w:val="Code0"/>
+        <w:ind w:left="720"/>
+        <w:rPr>
+          <w:sz w:val="16"/>
+        </w:rPr>
+      </w:pPr>
+      <w:r>
+        <w:rPr>
+          <w:sz w:val="16"/>
+        </w:rPr>
+        <w:t>ldap_user_ntlm=Domain\User [of Windows NTLM user]</w:t>
+      </w:r>
+    </w:p>
+    <w:p>
+      <w:pPr>
+        <w:pStyle w:val="Code0"/>
+        <w:ind w:left="720"/>
+        <w:rPr>
           <w:i/>
           <w:sz w:val="16"/>
         </w:rPr>
       </w:pPr>
-      <w:proofErr w:type="spellStart"/>
       <w:r>
         <w:rPr>
           <w:sz w:val="16"/>
         </w:rPr>
-        <w:t>ldap_password</w:t>
-      </w:r>
-      <w:proofErr w:type="spellEnd"/>
-      <w:proofErr w:type="gramStart"/>
-      <w:r>
-        <w:rPr>
-          <w:sz w:val="16"/>
-        </w:rPr>
-        <w:t>=[</w:t>
-      </w:r>
-      <w:proofErr w:type="gramEnd"/>
+        <w:t>ldap_password=[</w:t>
+      </w:r>
       <w:r>
         <w:rPr>
           <w:i/>
@@ -1829,19 +1823,11 @@
           <w:sz w:val="16"/>
         </w:rPr>
       </w:pPr>
-      <w:proofErr w:type="spellStart"/>
       <w:r>
         <w:rPr>
           <w:sz w:val="16"/>
         </w:rPr>
-        <w:t>ldap_is_active_directory</w:t>
-      </w:r>
-      <w:proofErr w:type="spellEnd"/>
-      <w:r>
-        <w:rPr>
-          <w:sz w:val="16"/>
-        </w:rPr>
-        <w:t>=</w:t>
+        <w:t>ldap_is_active_directory=</w:t>
       </w:r>
       <w:r>
         <w:rPr>
@@ -1858,106 +1844,36 @@
           <w:sz w:val="16"/>
         </w:rPr>
       </w:pPr>
-      <w:proofErr w:type="spellStart"/>
       <w:r>
         <w:rPr>
           <w:sz w:val="16"/>
         </w:rPr>
-        <w:t>ldap_connect_timeout</w:t>
-      </w:r>
-      <w:proofErr w:type="spellEnd"/>
-      <w:r>
-        <w:rPr>
-          <w:sz w:val="16"/>
-        </w:rPr>
-        <w:t>=10</w:t>
-      </w:r>
-    </w:p>
-    <w:p>
-      <w:pPr>
-        <w:pStyle w:val="Code0"/>
-        <w:ind w:left="720"/>
+        <w:t>ldap_connect_timeout=10</w:t>
+      </w:r>
+    </w:p>
+    <w:p>
+      <w:pPr>
+        <w:pStyle w:val="BodyText"/>
         <w:rPr>
           <w:i/>
           <w:sz w:val="16"/>
         </w:rPr>
       </w:pPr>
-      <w:r>
-        <w:rPr>
-          <w:sz w:val="16"/>
-        </w:rPr>
-        <w:t>#</w:t>
-      </w:r>
-      <w:proofErr w:type="spellStart"/>
-      <w:r>
-        <w:rPr>
-          <w:sz w:val="16"/>
-        </w:rPr>
-        <w:t>ldap_domain</w:t>
-      </w:r>
-      <w:proofErr w:type="spellEnd"/>
-      <w:r>
-        <w:rPr>
-          <w:sz w:val="16"/>
-        </w:rPr>
-        <w:t>=WORKGROUP [</w:t>
-      </w:r>
-      <w:r>
-        <w:rPr>
-          <w:i/>
-          <w:sz w:val="16"/>
-        </w:rPr>
-        <w:t xml:space="preserve">must be set to valid windows domain if using NTLM </w:t>
-      </w:r>
-      <w:proofErr w:type="spellStart"/>
-      <w:r>
-        <w:rPr>
-          <w:i/>
-          <w:sz w:val="16"/>
-        </w:rPr>
-        <w:t>auth</w:t>
-      </w:r>
-      <w:proofErr w:type="spellEnd"/>
-      <w:r>
-        <w:rPr>
-          <w:i/>
-          <w:sz w:val="16"/>
-        </w:rPr>
-        <w:t>]</w:t>
+    </w:p>
+    <w:p>
+      <w:pPr>
+        <w:pStyle w:val="Heading20"/>
+      </w:pPr>
+      <w:r>
+        <w:t>Deploy customizations to the Resilient platform</w:t>
       </w:r>
     </w:p>
     <w:p>
       <w:pPr>
         <w:pStyle w:val="BodyText"/>
-        <w:rPr>
-          <w:i/>
-          <w:sz w:val="16"/>
-        </w:rPr>
-      </w:pPr>
-    </w:p>
-    <w:p>
-      <w:pPr>
-        <w:pStyle w:val="Heading20"/>
-      </w:pPr>
-      <w:r>
-        <w:lastRenderedPageBreak/>
-        <w:t>Deploy customizations to the Resilient platform</w:t>
-      </w:r>
-    </w:p>
-    <w:p>
-      <w:pPr>
-        <w:pStyle w:val="BodyText"/>
-      </w:pPr>
-      <w:r>
-        <w:t xml:space="preserve">The package contains function definitions that you can use in </w:t>
-      </w:r>
-      <w:proofErr w:type="gramStart"/>
-      <w:r>
-        <w:t>workflows, and</w:t>
-      </w:r>
-      <w:proofErr w:type="gramEnd"/>
-      <w:r>
-        <w:t xml:space="preserve"> includes example workflows and rules that show how to use these functions.</w:t>
+      </w:pPr>
+      <w:r>
+        <w:t>The package contains function definitions that you can use in workflows, and includes example workflows and rules that show how to use these functions.</w:t>
       </w:r>
     </w:p>
     <w:bookmarkEnd w:id="1"/>
@@ -2176,39 +2092,7 @@
           <w:rFonts w:cs="Arial"/>
           <w:color w:val="000000"/>
         </w:rPr>
-        <w:t xml:space="preserve">automatically run at startup. On a Red Hat appliance, this is done using a </w:t>
-      </w:r>
-      <w:proofErr w:type="spellStart"/>
-      <w:r>
-        <w:rPr>
-          <w:rFonts w:cs="Arial"/>
-          <w:color w:val="000000"/>
-        </w:rPr>
-        <w:t>systemd</w:t>
-      </w:r>
-      <w:proofErr w:type="spellEnd"/>
-      <w:r>
-        <w:rPr>
-          <w:rFonts w:cs="Arial"/>
-          <w:color w:val="000000"/>
-        </w:rPr>
-        <w:t xml:space="preserve"> unit file such as the one below. You may need to change the paths to your working directory and </w:t>
-      </w:r>
-      <w:proofErr w:type="spellStart"/>
-      <w:r>
-        <w:rPr>
-          <w:rFonts w:cs="Arial"/>
-          <w:color w:val="000000"/>
-        </w:rPr>
-        <w:t>app.config</w:t>
-      </w:r>
-      <w:proofErr w:type="spellEnd"/>
-      <w:r>
-        <w:rPr>
-          <w:rFonts w:cs="Arial"/>
-          <w:color w:val="000000"/>
-        </w:rPr>
-        <w:t>.</w:t>
+        <w:t>automatically run at startup. On a Red Hat appliance, this is done using a systemd unit file such as the one below. You may need to change the paths to your working directory and app.config.</w:t>
       </w:r>
     </w:p>
     <w:p>
@@ -2231,22 +2115,12 @@
         </w:rPr>
         <w:t xml:space="preserve">The unit file must be named </w:t>
       </w:r>
-      <w:proofErr w:type="spellStart"/>
       <w:r>
         <w:rPr>
           <w:rFonts w:ascii="Courier New" w:hAnsi="Courier New" w:cs="Courier New"/>
         </w:rPr>
-        <w:t>resilient_</w:t>
-      </w:r>
-      <w:proofErr w:type="gramStart"/>
-      <w:r>
-        <w:rPr>
-          <w:rFonts w:ascii="Courier New" w:hAnsi="Courier New" w:cs="Courier New"/>
-        </w:rPr>
-        <w:t>circuits.service</w:t>
-      </w:r>
-      <w:proofErr w:type="spellEnd"/>
-      <w:proofErr w:type="gramEnd"/>
+        <w:t>resilient_circuits.service</w:t>
+      </w:r>
       <w:r>
         <w:rPr>
           <w:rFonts w:cs="Arial"/>
@@ -2259,35 +2133,9 @@
       <w:pPr>
         <w:pStyle w:val="Code0"/>
       </w:pPr>
-      <w:proofErr w:type="spellStart"/>
-      <w:r>
-        <w:t>sudo</w:t>
-      </w:r>
-      <w:proofErr w:type="spellEnd"/>
-      <w:r>
-        <w:t xml:space="preserve"> vi /</w:t>
-      </w:r>
-      <w:proofErr w:type="spellStart"/>
-      <w:r>
-        <w:t>etc</w:t>
-      </w:r>
-      <w:proofErr w:type="spellEnd"/>
-      <w:r>
-        <w:t>/</w:t>
-      </w:r>
-      <w:proofErr w:type="spellStart"/>
-      <w:r>
-        <w:t>systemd</w:t>
-      </w:r>
-      <w:proofErr w:type="spellEnd"/>
-      <w:r>
-        <w:t>/system/</w:t>
-      </w:r>
-      <w:proofErr w:type="spellStart"/>
-      <w:r>
-        <w:t>resilient_circuits.service</w:t>
-      </w:r>
-      <w:proofErr w:type="spellEnd"/>
+      <w:r>
+        <w:t>sudo vi /etc/systemd/system/resilient_circuits.service</w:t>
+      </w:r>
     </w:p>
     <w:p>
       <w:pPr>
@@ -2337,24 +2185,14 @@
         <w:br/>
       </w:r>
       <w:r>
-        <w:t>After=</w:t>
-      </w:r>
-      <w:proofErr w:type="spellStart"/>
-      <w:r>
-        <w:t>resilient.service</w:t>
-      </w:r>
-      <w:proofErr w:type="spellEnd"/>
+        <w:t>After=resilient.service</w:t>
+      </w:r>
       <w:r>
         <w:br/>
       </w:r>
       <w:r>
-        <w:t>Requires=</w:t>
-      </w:r>
-      <w:proofErr w:type="spellStart"/>
-      <w:r>
-        <w:t>resilient.service</w:t>
-      </w:r>
-      <w:proofErr w:type="spellEnd"/>
+        <w:t>Requires=resilient.service</w:t>
+      </w:r>
     </w:p>
     <w:p>
       <w:pPr>
@@ -2379,32 +2217,15 @@
       <w:r>
         <w:br/>
       </w:r>
-      <w:proofErr w:type="spellStart"/>
-      <w:r>
-        <w:t>WorkingDirectory</w:t>
-      </w:r>
-      <w:proofErr w:type="spellEnd"/>
-      <w:r>
-        <w:t>=/home/integration</w:t>
+      <w:r>
+        <w:lastRenderedPageBreak/>
+        <w:t>WorkingDirectory=/home/integration</w:t>
       </w:r>
       <w:r>
         <w:br/>
       </w:r>
-      <w:proofErr w:type="spellStart"/>
-      <w:r>
-        <w:t>ExecStart</w:t>
-      </w:r>
-      <w:proofErr w:type="spellEnd"/>
-      <w:r>
-        <w:t>=/</w:t>
-      </w:r>
-      <w:proofErr w:type="spellStart"/>
-      <w:r>
-        <w:t>usr</w:t>
-      </w:r>
-      <w:proofErr w:type="spellEnd"/>
-      <w:r>
-        <w:t>/local/bin/resilient-circuits run</w:t>
+      <w:r>
+        <w:t>ExecStart=/usr/local/bin/resilient-circuits run</w:t>
       </w:r>
       <w:r>
         <w:br/>
@@ -2415,13 +2236,8 @@
       <w:r>
         <w:br/>
       </w:r>
-      <w:proofErr w:type="spellStart"/>
-      <w:r>
-        <w:t>TimeoutSec</w:t>
-      </w:r>
-      <w:proofErr w:type="spellEnd"/>
-      <w:r>
-        <w:t>=10</w:t>
+      <w:r>
+        <w:t>TimeoutSec=10</w:t>
       </w:r>
       <w:r>
         <w:br/>
@@ -2450,21 +2266,9 @@
       <w:r>
         <w:br/>
       </w:r>
-      <w:proofErr w:type="spellStart"/>
-      <w:r>
-        <w:t>WantedBy</w:t>
-      </w:r>
-      <w:proofErr w:type="spellEnd"/>
-      <w:r>
-        <w:t>=multi-</w:t>
-      </w:r>
-      <w:proofErr w:type="spellStart"/>
-      <w:proofErr w:type="gramStart"/>
-      <w:r>
-        <w:t>user.target</w:t>
-      </w:r>
-      <w:proofErr w:type="spellEnd"/>
-      <w:proofErr w:type="gramEnd"/>
+      <w:r>
+        <w:t>WantedBy=multi-user.target</w:t>
+      </w:r>
     </w:p>
     <w:p>
       <w:pPr>
@@ -2505,43 +2309,9 @@
       <w:pPr>
         <w:pStyle w:val="Code0"/>
       </w:pPr>
-      <w:proofErr w:type="spellStart"/>
-      <w:r>
-        <w:t>sudo</w:t>
-      </w:r>
-      <w:proofErr w:type="spellEnd"/>
-      <w:r>
-        <w:t xml:space="preserve"> </w:t>
-      </w:r>
-      <w:proofErr w:type="spellStart"/>
-      <w:r>
-        <w:t>chmod</w:t>
-      </w:r>
-      <w:proofErr w:type="spellEnd"/>
-      <w:r>
-        <w:t xml:space="preserve"> 664 /</w:t>
-      </w:r>
-      <w:proofErr w:type="spellStart"/>
-      <w:r>
-        <w:t>etc</w:t>
-      </w:r>
-      <w:proofErr w:type="spellEnd"/>
-      <w:r>
-        <w:t>/</w:t>
-      </w:r>
-      <w:proofErr w:type="spellStart"/>
-      <w:r>
-        <w:t>systemd</w:t>
-      </w:r>
-      <w:proofErr w:type="spellEnd"/>
-      <w:r>
-        <w:t>/system/</w:t>
-      </w:r>
-      <w:proofErr w:type="spellStart"/>
-      <w:r>
-        <w:t>resilient_circuits.service</w:t>
-      </w:r>
-      <w:proofErr w:type="spellEnd"/>
+      <w:r>
+        <w:t>sudo chmod 664 /etc/systemd/system/resilient_circuits.service</w:t>
+      </w:r>
     </w:p>
     <w:p>
       <w:pPr>
@@ -2556,66 +2326,21 @@
           <w:color w:val="000000"/>
         </w:rPr>
       </w:pPr>
-      <w:bookmarkStart w:id="3" w:name="_Toc510253268"/>
+      <w:bookmarkStart w:id="4" w:name="_Toc510253268"/>
       <w:r>
         <w:rPr>
           <w:rFonts w:cs="Arial"/>
           <w:color w:val="000000"/>
         </w:rPr>
-        <w:t xml:space="preserve">Use the </w:t>
-      </w:r>
-      <w:proofErr w:type="spellStart"/>
-      <w:r>
-        <w:rPr>
-          <w:rFonts w:cs="Arial"/>
-          <w:color w:val="000000"/>
-        </w:rPr>
-        <w:t>systemctl</w:t>
-      </w:r>
-      <w:proofErr w:type="spellEnd"/>
-      <w:r>
-        <w:rPr>
-          <w:rFonts w:cs="Arial"/>
-          <w:color w:val="000000"/>
-        </w:rPr>
-        <w:t xml:space="preserve"> command to manually start, stop, restart and return status on the service:</w:t>
+        <w:t>Use the systemctl command to manually start, stop, restart and return status on the service:</w:t>
       </w:r>
     </w:p>
     <w:p>
       <w:pPr>
         <w:pStyle w:val="Code0"/>
       </w:pPr>
-      <w:proofErr w:type="spellStart"/>
-      <w:r>
-        <w:t>sudo</w:t>
-      </w:r>
-      <w:proofErr w:type="spellEnd"/>
-      <w:r>
-        <w:t xml:space="preserve"> </w:t>
-      </w:r>
-      <w:proofErr w:type="spellStart"/>
-      <w:r>
-        <w:t>systemctl</w:t>
-      </w:r>
-      <w:proofErr w:type="spellEnd"/>
-      <w:r>
-        <w:t xml:space="preserve"> </w:t>
-      </w:r>
-      <w:proofErr w:type="spellStart"/>
-      <w:r>
-        <w:t>resilient_circuits</w:t>
-      </w:r>
-      <w:proofErr w:type="spellEnd"/>
-      <w:r>
-        <w:t xml:space="preserve"> [</w:t>
-      </w:r>
-      <w:proofErr w:type="spellStart"/>
-      <w:r>
-        <w:t>start|stop|restart|status</w:t>
-      </w:r>
-      <w:proofErr w:type="spellEnd"/>
-      <w:r>
-        <w:t>]</w:t>
+      <w:r>
+        <w:t>sudo systemctl resilient_circuits [start|stop|restart|status]</w:t>
       </w:r>
     </w:p>
     <w:p>
@@ -2627,10 +2352,9 @@
           <w:sz w:val="20"/>
         </w:rPr>
       </w:pPr>
-      <w:bookmarkStart w:id="4" w:name="_Toc510253272"/>
-      <w:bookmarkEnd w:id="3"/>
-      <w:r>
-        <w:lastRenderedPageBreak/>
+      <w:bookmarkStart w:id="5" w:name="_Toc510253272"/>
+      <w:bookmarkEnd w:id="4"/>
+      <w:r>
         <w:t>Function Descriptions</w:t>
       </w:r>
     </w:p>
@@ -2872,7 +2596,6 @@
                 <w:b/>
               </w:rPr>
             </w:pPr>
-            <w:proofErr w:type="spellStart"/>
             <w:r>
               <w:rPr>
                 <w:rFonts w:ascii="Courier New" w:hAnsi="Courier New" w:cs="Courier New"/>
@@ -2881,7 +2604,6 @@
               </w:rPr>
               <w:t>ldap_multiple_user_dn</w:t>
             </w:r>
-            <w:proofErr w:type="spellEnd"/>
           </w:p>
         </w:tc>
         <w:tc>
@@ -2927,117 +2649,7 @@
                 <w:sz w:val="18"/>
                 <w:szCs w:val="18"/>
               </w:rPr>
-              <w:t>"['</w:t>
-            </w:r>
-            <w:proofErr w:type="spellStart"/>
-            <w:r>
-              <w:rPr>
-                <w:rFonts w:ascii="Courier New" w:hAnsi="Courier New" w:cs="Courier New"/>
-                <w:sz w:val="18"/>
-                <w:szCs w:val="18"/>
-              </w:rPr>
-              <w:t>dn</w:t>
-            </w:r>
-            <w:proofErr w:type="spellEnd"/>
-            <w:r>
-              <w:rPr>
-                <w:rFonts w:ascii="Courier New" w:hAnsi="Courier New" w:cs="Courier New"/>
-                <w:sz w:val="18"/>
-                <w:szCs w:val="18"/>
-              </w:rPr>
-              <w:t xml:space="preserve">=tom </w:t>
-            </w:r>
-            <w:proofErr w:type="spellStart"/>
-            <w:proofErr w:type="gramStart"/>
-            <w:r>
-              <w:rPr>
-                <w:rFonts w:ascii="Courier New" w:hAnsi="Courier New" w:cs="Courier New"/>
-                <w:sz w:val="18"/>
-                <w:szCs w:val="18"/>
-              </w:rPr>
-              <w:t>smith,dc</w:t>
-            </w:r>
-            <w:proofErr w:type="spellEnd"/>
-            <w:proofErr w:type="gramEnd"/>
-            <w:r>
-              <w:rPr>
-                <w:rFonts w:ascii="Courier New" w:hAnsi="Courier New" w:cs="Courier New"/>
-                <w:sz w:val="18"/>
-                <w:szCs w:val="18"/>
-              </w:rPr>
-              <w:t>=</w:t>
-            </w:r>
-            <w:proofErr w:type="spellStart"/>
-            <w:r>
-              <w:rPr>
-                <w:rFonts w:ascii="Courier New" w:hAnsi="Courier New" w:cs="Courier New"/>
-                <w:sz w:val="18"/>
-                <w:szCs w:val="18"/>
-              </w:rPr>
-              <w:t>example,dc</w:t>
-            </w:r>
-            <w:proofErr w:type="spellEnd"/>
-            <w:r>
-              <w:rPr>
-                <w:rFonts w:ascii="Courier New" w:hAnsi="Courier New" w:cs="Courier New"/>
-                <w:sz w:val="18"/>
-                <w:szCs w:val="18"/>
-              </w:rPr>
-              <w:t>=com', '</w:t>
-            </w:r>
-            <w:proofErr w:type="spellStart"/>
-            <w:r>
-              <w:rPr>
-                <w:rFonts w:ascii="Courier New" w:hAnsi="Courier New" w:cs="Courier New"/>
-                <w:sz w:val="18"/>
-                <w:szCs w:val="18"/>
-              </w:rPr>
-              <w:t>dn</w:t>
-            </w:r>
-            <w:proofErr w:type="spellEnd"/>
-            <w:r>
-              <w:rPr>
-                <w:rFonts w:ascii="Courier New" w:hAnsi="Courier New" w:cs="Courier New"/>
-                <w:sz w:val="18"/>
-                <w:szCs w:val="18"/>
-              </w:rPr>
-              <w:t xml:space="preserve">=ted </w:t>
-            </w:r>
-            <w:proofErr w:type="spellStart"/>
-            <w:r>
-              <w:rPr>
-                <w:rFonts w:ascii="Courier New" w:hAnsi="Courier New" w:cs="Courier New"/>
-                <w:sz w:val="18"/>
-                <w:szCs w:val="18"/>
-              </w:rPr>
-              <w:t>smith,dc</w:t>
-            </w:r>
-            <w:proofErr w:type="spellEnd"/>
-            <w:r>
-              <w:rPr>
-                <w:rFonts w:ascii="Courier New" w:hAnsi="Courier New" w:cs="Courier New"/>
-                <w:sz w:val="18"/>
-                <w:szCs w:val="18"/>
-              </w:rPr>
-              <w:t>=</w:t>
-            </w:r>
-            <w:proofErr w:type="spellStart"/>
-            <w:r>
-              <w:rPr>
-                <w:rFonts w:ascii="Courier New" w:hAnsi="Courier New" w:cs="Courier New"/>
-                <w:sz w:val="18"/>
-                <w:szCs w:val="18"/>
-              </w:rPr>
-              <w:t>example,dc</w:t>
-            </w:r>
-            <w:proofErr w:type="spellEnd"/>
-            <w:r>
-              <w:rPr>
-                <w:rFonts w:ascii="Courier New" w:hAnsi="Courier New" w:cs="Courier New"/>
-                <w:sz w:val="18"/>
-                <w:szCs w:val="18"/>
-              </w:rPr>
-              <w:t>=com']"</w:t>
+              <w:t>"['dn=tom smith,dc=example,dc=com', 'dn=ted smith,dc=example,dc=com']"</w:t>
             </w:r>
           </w:p>
         </w:tc>
@@ -3055,7 +2667,6 @@
                 <w:b/>
               </w:rPr>
             </w:pPr>
-            <w:proofErr w:type="spellStart"/>
             <w:r>
               <w:rPr>
                 <w:rFonts w:ascii="Courier New" w:hAnsi="Courier New" w:cs="Courier New"/>
@@ -3064,7 +2675,6 @@
               </w:rPr>
               <w:t>ldap_multiple_group_dn</w:t>
             </w:r>
-            <w:proofErr w:type="spellEnd"/>
           </w:p>
         </w:tc>
         <w:tc>
@@ -3108,25 +2718,23 @@
                 <w:sz w:val="18"/>
                 <w:szCs w:val="18"/>
               </w:rPr>
-              <w:t>"['</w:t>
-            </w:r>
-            <w:proofErr w:type="spellStart"/>
+              <w:t>"['dn=</w:t>
+            </w:r>
             <w:r>
               <w:rPr>
                 <w:rFonts w:ascii="Courier New" w:hAnsi="Courier New" w:cs="Courier New"/>
                 <w:sz w:val="18"/>
                 <w:szCs w:val="18"/>
               </w:rPr>
-              <w:t>dn</w:t>
-            </w:r>
-            <w:proofErr w:type="spellEnd"/>
+              <w:t>Group</w:t>
+            </w:r>
             <w:r>
               <w:rPr>
                 <w:rFonts w:ascii="Courier New" w:hAnsi="Courier New" w:cs="Courier New"/>
                 <w:sz w:val="18"/>
                 <w:szCs w:val="18"/>
               </w:rPr>
-              <w:t>=</w:t>
+              <w:t>1,dc=example,dc=com',</w:t>
             </w:r>
             <w:r>
               <w:rPr>
@@ -3134,111 +2742,31 @@
                 <w:sz w:val="18"/>
                 <w:szCs w:val="18"/>
               </w:rPr>
+              <w:t xml:space="preserve"> </w:t>
+            </w:r>
+            <w:r>
+              <w:rPr>
+                <w:rFonts w:ascii="Courier New" w:hAnsi="Courier New" w:cs="Courier New"/>
+                <w:sz w:val="18"/>
+                <w:szCs w:val="18"/>
+              </w:rPr>
+              <w:t>'dn=</w:t>
+            </w:r>
+            <w:r>
+              <w:rPr>
+                <w:rFonts w:ascii="Courier New" w:hAnsi="Courier New" w:cs="Courier New"/>
+                <w:sz w:val="18"/>
+                <w:szCs w:val="18"/>
+              </w:rPr>
               <w:t>Group</w:t>
             </w:r>
-            <w:proofErr w:type="gramStart"/>
             <w:r>
               <w:rPr>
                 <w:rFonts w:ascii="Courier New" w:hAnsi="Courier New" w:cs="Courier New"/>
                 <w:sz w:val="18"/>
                 <w:szCs w:val="18"/>
               </w:rPr>
-              <w:t>1,dc</w:t>
-            </w:r>
-            <w:proofErr w:type="gramEnd"/>
-            <w:r>
-              <w:rPr>
-                <w:rFonts w:ascii="Courier New" w:hAnsi="Courier New" w:cs="Courier New"/>
-                <w:sz w:val="18"/>
-                <w:szCs w:val="18"/>
-              </w:rPr>
-              <w:t>=</w:t>
-            </w:r>
-            <w:proofErr w:type="spellStart"/>
-            <w:r>
-              <w:rPr>
-                <w:rFonts w:ascii="Courier New" w:hAnsi="Courier New" w:cs="Courier New"/>
-                <w:sz w:val="18"/>
-                <w:szCs w:val="18"/>
-              </w:rPr>
-              <w:t>example,dc</w:t>
-            </w:r>
-            <w:proofErr w:type="spellEnd"/>
-            <w:r>
-              <w:rPr>
-                <w:rFonts w:ascii="Courier New" w:hAnsi="Courier New" w:cs="Courier New"/>
-                <w:sz w:val="18"/>
-                <w:szCs w:val="18"/>
-              </w:rPr>
-              <w:t>=com',</w:t>
-            </w:r>
-            <w:r>
-              <w:rPr>
-                <w:rFonts w:ascii="Courier New" w:hAnsi="Courier New" w:cs="Courier New"/>
-                <w:sz w:val="18"/>
-                <w:szCs w:val="18"/>
-              </w:rPr>
-              <w:t xml:space="preserve"> </w:t>
-            </w:r>
-            <w:r>
-              <w:rPr>
-                <w:rFonts w:ascii="Courier New" w:hAnsi="Courier New" w:cs="Courier New"/>
-                <w:sz w:val="18"/>
-                <w:szCs w:val="18"/>
-              </w:rPr>
-              <w:t>'</w:t>
-            </w:r>
-            <w:proofErr w:type="spellStart"/>
-            <w:r>
-              <w:rPr>
-                <w:rFonts w:ascii="Courier New" w:hAnsi="Courier New" w:cs="Courier New"/>
-                <w:sz w:val="18"/>
-                <w:szCs w:val="18"/>
-              </w:rPr>
-              <w:t>dn</w:t>
-            </w:r>
-            <w:proofErr w:type="spellEnd"/>
-            <w:r>
-              <w:rPr>
-                <w:rFonts w:ascii="Courier New" w:hAnsi="Courier New" w:cs="Courier New"/>
-                <w:sz w:val="18"/>
-                <w:szCs w:val="18"/>
-              </w:rPr>
-              <w:t>=</w:t>
-            </w:r>
-            <w:r>
-              <w:rPr>
-                <w:rFonts w:ascii="Courier New" w:hAnsi="Courier New" w:cs="Courier New"/>
-                <w:sz w:val="18"/>
-                <w:szCs w:val="18"/>
-              </w:rPr>
-              <w:t>Group</w:t>
-            </w:r>
-            <w:r>
-              <w:rPr>
-                <w:rFonts w:ascii="Courier New" w:hAnsi="Courier New" w:cs="Courier New"/>
-                <w:sz w:val="18"/>
-                <w:szCs w:val="18"/>
-              </w:rPr>
-              <w:t>1,dc=</w:t>
-            </w:r>
-            <w:proofErr w:type="spellStart"/>
-            <w:r>
-              <w:rPr>
-                <w:rFonts w:ascii="Courier New" w:hAnsi="Courier New" w:cs="Courier New"/>
-                <w:sz w:val="18"/>
-                <w:szCs w:val="18"/>
-              </w:rPr>
-              <w:t>example,dc</w:t>
-            </w:r>
-            <w:proofErr w:type="spellEnd"/>
-            <w:r>
-              <w:rPr>
-                <w:rFonts w:ascii="Courier New" w:hAnsi="Courier New" w:cs="Courier New"/>
-                <w:sz w:val="18"/>
-                <w:szCs w:val="18"/>
-              </w:rPr>
-              <w:t>=com']"</w:t>
+              <w:t>1,dc=example,dc=com']"</w:t>
             </w:r>
           </w:p>
         </w:tc>
@@ -3287,6 +2815,7 @@
               <w:rPr>
                 <w:b/>
               </w:rPr>
+              <w:lastRenderedPageBreak/>
               <w:t>Name</w:t>
             </w:r>
           </w:p>
@@ -3346,8 +2875,6 @@
                 <w:b/>
               </w:rPr>
             </w:pPr>
-            <w:proofErr w:type="spellStart"/>
-            <w:proofErr w:type="gramStart"/>
             <w:r>
               <w:rPr>
                 <w:rFonts w:ascii="Courier New" w:hAnsi="Courier New" w:cs="Courier New"/>
@@ -3356,8 +2883,6 @@
               </w:rPr>
               <w:t>results.success</w:t>
             </w:r>
-            <w:proofErr w:type="spellEnd"/>
-            <w:proofErr w:type="gramEnd"/>
           </w:p>
         </w:tc>
         <w:tc>
@@ -3417,26 +2942,14 @@
                 <w:b/>
               </w:rPr>
             </w:pPr>
-            <w:proofErr w:type="spellStart"/>
-            <w:proofErr w:type="gramStart"/>
             <w:r>
               <w:rPr>
                 <w:rFonts w:ascii="Courier New" w:hAnsi="Courier New" w:cs="Courier New"/>
                 <w:sz w:val="18"/>
                 <w:szCs w:val="18"/>
               </w:rPr>
-              <w:t>results.users</w:t>
-            </w:r>
-            <w:proofErr w:type="gramEnd"/>
-            <w:r>
-              <w:rPr>
-                <w:rFonts w:ascii="Courier New" w:hAnsi="Courier New" w:cs="Courier New"/>
-                <w:sz w:val="18"/>
-                <w:szCs w:val="18"/>
-              </w:rPr>
-              <w:t>_dn</w:t>
-            </w:r>
-            <w:proofErr w:type="spellEnd"/>
+              <w:t>results.users_dn</w:t>
+            </w:r>
           </w:p>
         </w:tc>
         <w:tc>
@@ -3496,26 +3009,14 @@
                 <w:szCs w:val="18"/>
               </w:rPr>
             </w:pPr>
-            <w:proofErr w:type="spellStart"/>
-            <w:proofErr w:type="gramStart"/>
             <w:r>
               <w:rPr>
                 <w:rFonts w:ascii="Courier New" w:hAnsi="Courier New" w:cs="Courier New"/>
                 <w:sz w:val="18"/>
                 <w:szCs w:val="18"/>
               </w:rPr>
-              <w:t>results.groups</w:t>
-            </w:r>
-            <w:proofErr w:type="gramEnd"/>
-            <w:r>
-              <w:rPr>
-                <w:rFonts w:ascii="Courier New" w:hAnsi="Courier New" w:cs="Courier New"/>
-                <w:sz w:val="18"/>
-                <w:szCs w:val="18"/>
-              </w:rPr>
-              <w:t>_dn</w:t>
-            </w:r>
-            <w:proofErr w:type="spellEnd"/>
+              <w:t>results.groups_dn</w:t>
+            </w:r>
           </w:p>
         </w:tc>
         <w:tc>
@@ -3603,7 +3104,6 @@
         <w:pStyle w:val="Heading20"/>
       </w:pPr>
       <w:r>
-        <w:lastRenderedPageBreak/>
         <w:t xml:space="preserve">LDAP Utilities: Remove from Groups </w:t>
       </w:r>
     </w:p>
@@ -3771,7 +3271,6 @@
                 <w:b/>
               </w:rPr>
             </w:pPr>
-            <w:proofErr w:type="spellStart"/>
             <w:r>
               <w:rPr>
                 <w:rFonts w:ascii="Courier New" w:hAnsi="Courier New" w:cs="Courier New"/>
@@ -3780,7 +3279,6 @@
               </w:rPr>
               <w:t>ldap_multiple_user_dn</w:t>
             </w:r>
-            <w:proofErr w:type="spellEnd"/>
           </w:p>
         </w:tc>
         <w:tc>
@@ -3850,117 +3348,7 @@
                 <w:sz w:val="18"/>
                 <w:szCs w:val="18"/>
               </w:rPr>
-              <w:t>"['</w:t>
-            </w:r>
-            <w:proofErr w:type="spellStart"/>
-            <w:r>
-              <w:rPr>
-                <w:rFonts w:ascii="Courier New" w:hAnsi="Courier New" w:cs="Courier New"/>
-                <w:sz w:val="18"/>
-                <w:szCs w:val="18"/>
-              </w:rPr>
-              <w:t>dn</w:t>
-            </w:r>
-            <w:proofErr w:type="spellEnd"/>
-            <w:r>
-              <w:rPr>
-                <w:rFonts w:ascii="Courier New" w:hAnsi="Courier New" w:cs="Courier New"/>
-                <w:sz w:val="18"/>
-                <w:szCs w:val="18"/>
-              </w:rPr>
-              <w:t xml:space="preserve">=tom </w:t>
-            </w:r>
-            <w:proofErr w:type="spellStart"/>
-            <w:proofErr w:type="gramStart"/>
-            <w:r>
-              <w:rPr>
-                <w:rFonts w:ascii="Courier New" w:hAnsi="Courier New" w:cs="Courier New"/>
-                <w:sz w:val="18"/>
-                <w:szCs w:val="18"/>
-              </w:rPr>
-              <w:t>smith,dc</w:t>
-            </w:r>
-            <w:proofErr w:type="spellEnd"/>
-            <w:proofErr w:type="gramEnd"/>
-            <w:r>
-              <w:rPr>
-                <w:rFonts w:ascii="Courier New" w:hAnsi="Courier New" w:cs="Courier New"/>
-                <w:sz w:val="18"/>
-                <w:szCs w:val="18"/>
-              </w:rPr>
-              <w:t>=</w:t>
-            </w:r>
-            <w:proofErr w:type="spellStart"/>
-            <w:r>
-              <w:rPr>
-                <w:rFonts w:ascii="Courier New" w:hAnsi="Courier New" w:cs="Courier New"/>
-                <w:sz w:val="18"/>
-                <w:szCs w:val="18"/>
-              </w:rPr>
-              <w:t>example,dc</w:t>
-            </w:r>
-            <w:proofErr w:type="spellEnd"/>
-            <w:r>
-              <w:rPr>
-                <w:rFonts w:ascii="Courier New" w:hAnsi="Courier New" w:cs="Courier New"/>
-                <w:sz w:val="18"/>
-                <w:szCs w:val="18"/>
-              </w:rPr>
-              <w:t>=com', '</w:t>
-            </w:r>
-            <w:proofErr w:type="spellStart"/>
-            <w:r>
-              <w:rPr>
-                <w:rFonts w:ascii="Courier New" w:hAnsi="Courier New" w:cs="Courier New"/>
-                <w:sz w:val="18"/>
-                <w:szCs w:val="18"/>
-              </w:rPr>
-              <w:t>dn</w:t>
-            </w:r>
-            <w:proofErr w:type="spellEnd"/>
-            <w:r>
-              <w:rPr>
-                <w:rFonts w:ascii="Courier New" w:hAnsi="Courier New" w:cs="Courier New"/>
-                <w:sz w:val="18"/>
-                <w:szCs w:val="18"/>
-              </w:rPr>
-              <w:t xml:space="preserve">=ted </w:t>
-            </w:r>
-            <w:proofErr w:type="spellStart"/>
-            <w:r>
-              <w:rPr>
-                <w:rFonts w:ascii="Courier New" w:hAnsi="Courier New" w:cs="Courier New"/>
-                <w:sz w:val="18"/>
-                <w:szCs w:val="18"/>
-              </w:rPr>
-              <w:t>smith,dc</w:t>
-            </w:r>
-            <w:proofErr w:type="spellEnd"/>
-            <w:r>
-              <w:rPr>
-                <w:rFonts w:ascii="Courier New" w:hAnsi="Courier New" w:cs="Courier New"/>
-                <w:sz w:val="18"/>
-                <w:szCs w:val="18"/>
-              </w:rPr>
-              <w:t>=</w:t>
-            </w:r>
-            <w:proofErr w:type="spellStart"/>
-            <w:r>
-              <w:rPr>
-                <w:rFonts w:ascii="Courier New" w:hAnsi="Courier New" w:cs="Courier New"/>
-                <w:sz w:val="18"/>
-                <w:szCs w:val="18"/>
-              </w:rPr>
-              <w:t>example,dc</w:t>
-            </w:r>
-            <w:proofErr w:type="spellEnd"/>
-            <w:r>
-              <w:rPr>
-                <w:rFonts w:ascii="Courier New" w:hAnsi="Courier New" w:cs="Courier New"/>
-                <w:sz w:val="18"/>
-                <w:szCs w:val="18"/>
-              </w:rPr>
-              <w:t>=com']"</w:t>
+              <w:t>"['dn=tom smith,dc=example,dc=com', 'dn=ted smith,dc=example,dc=com']"</w:t>
             </w:r>
           </w:p>
         </w:tc>
@@ -3978,7 +3366,6 @@
                 <w:b/>
               </w:rPr>
             </w:pPr>
-            <w:proofErr w:type="spellStart"/>
             <w:r>
               <w:rPr>
                 <w:rFonts w:ascii="Courier New" w:hAnsi="Courier New" w:cs="Courier New"/>
@@ -3987,7 +3374,6 @@
               </w:rPr>
               <w:t>ldap_multiple_group_dn</w:t>
             </w:r>
-            <w:proofErr w:type="spellEnd"/>
           </w:p>
         </w:tc>
         <w:tc>
@@ -4055,154 +3441,62 @@
                 <w:sz w:val="18"/>
                 <w:szCs w:val="18"/>
               </w:rPr>
-              <w:t>"['</w:t>
-            </w:r>
-            <w:proofErr w:type="spellStart"/>
+              <w:t>"['dn=</w:t>
+            </w:r>
             <w:r>
               <w:rPr>
                 <w:rFonts w:ascii="Courier New" w:hAnsi="Courier New" w:cs="Courier New"/>
                 <w:sz w:val="18"/>
                 <w:szCs w:val="18"/>
               </w:rPr>
-              <w:t>dn</w:t>
-            </w:r>
-            <w:proofErr w:type="spellEnd"/>
+              <w:t>Group</w:t>
+            </w:r>
             <w:r>
               <w:rPr>
                 <w:rFonts w:ascii="Courier New" w:hAnsi="Courier New" w:cs="Courier New"/>
                 <w:sz w:val="18"/>
                 <w:szCs w:val="18"/>
               </w:rPr>
-              <w:t>=</w:t>
-            </w:r>
+              <w:t>1,dc=example,dc=com',</w:t>
+            </w:r>
+          </w:p>
+          <w:p>
+            <w:pPr>
+              <w:rPr>
+                <w:b/>
+              </w:rPr>
+            </w:pPr>
             <w:r>
               <w:rPr>
                 <w:rFonts w:ascii="Courier New" w:hAnsi="Courier New" w:cs="Courier New"/>
                 <w:sz w:val="18"/>
                 <w:szCs w:val="18"/>
               </w:rPr>
+              <w:t>'dn=</w:t>
+            </w:r>
+            <w:r>
+              <w:rPr>
+                <w:rFonts w:ascii="Courier New" w:hAnsi="Courier New" w:cs="Courier New"/>
+                <w:sz w:val="18"/>
+                <w:szCs w:val="18"/>
+              </w:rPr>
               <w:t>Group</w:t>
             </w:r>
-            <w:proofErr w:type="gramStart"/>
             <w:r>
               <w:rPr>
                 <w:rFonts w:ascii="Courier New" w:hAnsi="Courier New" w:cs="Courier New"/>
                 <w:sz w:val="18"/>
                 <w:szCs w:val="18"/>
               </w:rPr>
-              <w:t>1,dc</w:t>
-            </w:r>
-            <w:proofErr w:type="gramEnd"/>
+              <w:t>2</w:t>
+            </w:r>
             <w:r>
               <w:rPr>
                 <w:rFonts w:ascii="Courier New" w:hAnsi="Courier New" w:cs="Courier New"/>
                 <w:sz w:val="18"/>
                 <w:szCs w:val="18"/>
               </w:rPr>
-              <w:t>=</w:t>
-            </w:r>
-            <w:proofErr w:type="spellStart"/>
-            <w:r>
-              <w:rPr>
-                <w:rFonts w:ascii="Courier New" w:hAnsi="Courier New" w:cs="Courier New"/>
-                <w:sz w:val="18"/>
-                <w:szCs w:val="18"/>
-              </w:rPr>
-              <w:t>example,dc</w:t>
-            </w:r>
-            <w:proofErr w:type="spellEnd"/>
-            <w:r>
-              <w:rPr>
-                <w:rFonts w:ascii="Courier New" w:hAnsi="Courier New" w:cs="Courier New"/>
-                <w:sz w:val="18"/>
-                <w:szCs w:val="18"/>
-              </w:rPr>
-              <w:t>=com',</w:t>
-            </w:r>
-          </w:p>
-          <w:p>
-            <w:pPr>
-              <w:rPr>
-                <w:b/>
-              </w:rPr>
-            </w:pPr>
-            <w:r>
-              <w:rPr>
-                <w:rFonts w:ascii="Courier New" w:hAnsi="Courier New" w:cs="Courier New"/>
-                <w:sz w:val="18"/>
-                <w:szCs w:val="18"/>
-              </w:rPr>
-              <w:t>'</w:t>
-            </w:r>
-            <w:proofErr w:type="spellStart"/>
-            <w:r>
-              <w:rPr>
-                <w:rFonts w:ascii="Courier New" w:hAnsi="Courier New" w:cs="Courier New"/>
-                <w:sz w:val="18"/>
-                <w:szCs w:val="18"/>
-              </w:rPr>
-              <w:t>dn</w:t>
-            </w:r>
-            <w:proofErr w:type="spellEnd"/>
-            <w:r>
-              <w:rPr>
-                <w:rFonts w:ascii="Courier New" w:hAnsi="Courier New" w:cs="Courier New"/>
-                <w:sz w:val="18"/>
-                <w:szCs w:val="18"/>
-              </w:rPr>
-              <w:t>=</w:t>
-            </w:r>
-            <w:r>
-              <w:rPr>
-                <w:rFonts w:ascii="Courier New" w:hAnsi="Courier New" w:cs="Courier New"/>
-                <w:sz w:val="18"/>
-                <w:szCs w:val="18"/>
-              </w:rPr>
-              <w:t>Group</w:t>
-            </w:r>
-            <w:proofErr w:type="gramStart"/>
-            <w:r>
-              <w:rPr>
-                <w:rFonts w:ascii="Courier New" w:hAnsi="Courier New" w:cs="Courier New"/>
-                <w:sz w:val="18"/>
-                <w:szCs w:val="18"/>
-              </w:rPr>
-              <w:t>2</w:t>
-            </w:r>
-            <w:r>
-              <w:rPr>
-                <w:rFonts w:ascii="Courier New" w:hAnsi="Courier New" w:cs="Courier New"/>
-                <w:sz w:val="18"/>
-                <w:szCs w:val="18"/>
-              </w:rPr>
-              <w:t>,dc</w:t>
-            </w:r>
-            <w:proofErr w:type="gramEnd"/>
-            <w:r>
-              <w:rPr>
-                <w:rFonts w:ascii="Courier New" w:hAnsi="Courier New" w:cs="Courier New"/>
-                <w:sz w:val="18"/>
-                <w:szCs w:val="18"/>
-              </w:rPr>
-              <w:t>=</w:t>
-            </w:r>
-            <w:proofErr w:type="spellStart"/>
-            <w:r>
-              <w:rPr>
-                <w:rFonts w:ascii="Courier New" w:hAnsi="Courier New" w:cs="Courier New"/>
-                <w:sz w:val="18"/>
-                <w:szCs w:val="18"/>
-              </w:rPr>
-              <w:t>example,dc</w:t>
-            </w:r>
-            <w:proofErr w:type="spellEnd"/>
-            <w:r>
-              <w:rPr>
-                <w:rFonts w:ascii="Courier New" w:hAnsi="Courier New" w:cs="Courier New"/>
-                <w:sz w:val="18"/>
-                <w:szCs w:val="18"/>
-              </w:rPr>
-              <w:t>=com']"</w:t>
+              <w:t>,dc=example,dc=com']"</w:t>
             </w:r>
           </w:p>
         </w:tc>
@@ -4315,8 +3609,6 @@
                 <w:b/>
               </w:rPr>
             </w:pPr>
-            <w:proofErr w:type="spellStart"/>
-            <w:proofErr w:type="gramStart"/>
             <w:r>
               <w:rPr>
                 <w:rFonts w:ascii="Courier New" w:hAnsi="Courier New" w:cs="Courier New"/>
@@ -4325,8 +3617,6 @@
               </w:rPr>
               <w:t>results.success</w:t>
             </w:r>
-            <w:proofErr w:type="spellEnd"/>
-            <w:proofErr w:type="gramEnd"/>
           </w:p>
         </w:tc>
         <w:tc>
@@ -4389,26 +3679,14 @@
                 <w:b/>
               </w:rPr>
             </w:pPr>
-            <w:proofErr w:type="spellStart"/>
-            <w:proofErr w:type="gramStart"/>
             <w:r>
               <w:rPr>
                 <w:rFonts w:ascii="Courier New" w:hAnsi="Courier New" w:cs="Courier New"/>
                 <w:sz w:val="18"/>
                 <w:szCs w:val="18"/>
               </w:rPr>
-              <w:t>results.users</w:t>
-            </w:r>
-            <w:proofErr w:type="gramEnd"/>
-            <w:r>
-              <w:rPr>
-                <w:rFonts w:ascii="Courier New" w:hAnsi="Courier New" w:cs="Courier New"/>
-                <w:sz w:val="18"/>
-                <w:szCs w:val="18"/>
-              </w:rPr>
-              <w:t>_dn</w:t>
-            </w:r>
-            <w:proofErr w:type="spellEnd"/>
+              <w:t>results.users_dn</w:t>
+            </w:r>
           </w:p>
         </w:tc>
         <w:tc>
@@ -4471,26 +3749,14 @@
                 <w:szCs w:val="18"/>
               </w:rPr>
             </w:pPr>
-            <w:proofErr w:type="spellStart"/>
-            <w:proofErr w:type="gramStart"/>
             <w:r>
               <w:rPr>
                 <w:rFonts w:ascii="Courier New" w:hAnsi="Courier New" w:cs="Courier New"/>
                 <w:sz w:val="18"/>
                 <w:szCs w:val="18"/>
               </w:rPr>
-              <w:t>results.groups</w:t>
-            </w:r>
-            <w:proofErr w:type="gramEnd"/>
-            <w:r>
-              <w:rPr>
-                <w:rFonts w:ascii="Courier New" w:hAnsi="Courier New" w:cs="Courier New"/>
-                <w:sz w:val="18"/>
-                <w:szCs w:val="18"/>
-              </w:rPr>
-              <w:t>_dn</w:t>
-            </w:r>
-            <w:proofErr w:type="spellEnd"/>
+              <w:t>results.groups_dn</w:t>
+            </w:r>
           </w:p>
         </w:tc>
         <w:tc>
@@ -4665,13 +3931,8 @@
         <w:t xml:space="preserve"> </w:t>
       </w:r>
       <w:r>
-        <w:t xml:space="preserve">Active Directory and </w:t>
-      </w:r>
-      <w:proofErr w:type="spellStart"/>
-      <w:r>
-        <w:t>OpenLDAP</w:t>
-      </w:r>
-      <w:proofErr w:type="spellEnd"/>
+        <w:t>Active Directory and OpenLDAP</w:t>
+      </w:r>
     </w:p>
     <w:p>
       <w:pPr>
@@ -4798,7 +4059,6 @@
                 <w:b/>
               </w:rPr>
             </w:pPr>
-            <w:proofErr w:type="spellStart"/>
             <w:r>
               <w:rPr>
                 <w:rFonts w:ascii="Courier New" w:hAnsi="Courier New" w:cs="Courier New"/>
@@ -4807,7 +4067,6 @@
               </w:rPr>
               <w:t>ldap_search_base</w:t>
             </w:r>
-            <w:proofErr w:type="spellEnd"/>
           </w:p>
         </w:tc>
         <w:tc>
@@ -4874,27 +4133,7 @@
                 <w:sz w:val="18"/>
                 <w:szCs w:val="18"/>
               </w:rPr>
-              <w:t>"dc=</w:t>
-            </w:r>
-            <w:proofErr w:type="spellStart"/>
-            <w:proofErr w:type="gramStart"/>
-            <w:r>
-              <w:rPr>
-                <w:rFonts w:ascii="Courier New" w:hAnsi="Courier New" w:cs="Courier New"/>
-                <w:sz w:val="18"/>
-                <w:szCs w:val="18"/>
-              </w:rPr>
-              <w:t>example,dc</w:t>
-            </w:r>
-            <w:proofErr w:type="spellEnd"/>
-            <w:proofErr w:type="gramEnd"/>
-            <w:r>
-              <w:rPr>
-                <w:rFonts w:ascii="Courier New" w:hAnsi="Courier New" w:cs="Courier New"/>
-                <w:sz w:val="18"/>
-                <w:szCs w:val="18"/>
-              </w:rPr>
-              <w:t>=com"</w:t>
+              <w:t>"dc=example,dc=com"</w:t>
             </w:r>
           </w:p>
         </w:tc>
@@ -4911,7 +4150,6 @@
                 <w:b/>
               </w:rPr>
             </w:pPr>
-            <w:proofErr w:type="spellStart"/>
             <w:r>
               <w:rPr>
                 <w:rFonts w:ascii="Courier New" w:hAnsi="Courier New" w:cs="Courier New"/>
@@ -4920,7 +4158,6 @@
               </w:rPr>
               <w:t>ldap_search_filter</w:t>
             </w:r>
-            <w:proofErr w:type="spellEnd"/>
           </w:p>
         </w:tc>
         <w:tc>
@@ -4984,69 +4221,15 @@
                 <w:sz w:val="18"/>
                 <w:szCs w:val="18"/>
               </w:rPr>
-              <w:t>"(&amp;(</w:t>
-            </w:r>
-            <w:proofErr w:type="spellStart"/>
+              <w:t>"(&amp;(objectClass=person)(mail</w:t>
+            </w:r>
             <w:r>
               <w:rPr>
                 <w:rFonts w:ascii="Courier New" w:hAnsi="Courier New" w:cs="Courier New"/>
                 <w:sz w:val="18"/>
                 <w:szCs w:val="18"/>
               </w:rPr>
-              <w:t>objectClass</w:t>
-            </w:r>
-            <w:proofErr w:type="spellEnd"/>
-            <w:r>
-              <w:rPr>
-                <w:rFonts w:ascii="Courier New" w:hAnsi="Courier New" w:cs="Courier New"/>
-                <w:sz w:val="18"/>
-                <w:szCs w:val="18"/>
-              </w:rPr>
-              <w:t>=</w:t>
-            </w:r>
-            <w:proofErr w:type="gramStart"/>
-            <w:r>
-              <w:rPr>
-                <w:rFonts w:ascii="Courier New" w:hAnsi="Courier New" w:cs="Courier New"/>
-                <w:sz w:val="18"/>
-                <w:szCs w:val="18"/>
-              </w:rPr>
-              <w:t>person)(</w:t>
-            </w:r>
-            <w:proofErr w:type="gramEnd"/>
-            <w:r>
-              <w:rPr>
-                <w:rFonts w:ascii="Courier New" w:hAnsi="Courier New" w:cs="Courier New"/>
-                <w:sz w:val="18"/>
-                <w:szCs w:val="18"/>
-              </w:rPr>
-              <w:t>mail</w:t>
-            </w:r>
-            <w:r>
-              <w:rPr>
-                <w:rFonts w:ascii="Courier New" w:hAnsi="Courier New" w:cs="Courier New"/>
-                <w:sz w:val="18"/>
-                <w:szCs w:val="18"/>
-              </w:rPr>
-              <w:t>=%</w:t>
-            </w:r>
-            <w:proofErr w:type="spellStart"/>
-            <w:r>
-              <w:rPr>
-                <w:rFonts w:ascii="Courier New" w:hAnsi="Courier New" w:cs="Courier New"/>
-                <w:sz w:val="18"/>
-                <w:szCs w:val="18"/>
-              </w:rPr>
-              <w:t>ldap_param</w:t>
-            </w:r>
-            <w:proofErr w:type="spellEnd"/>
-            <w:r>
-              <w:rPr>
-                <w:rFonts w:ascii="Courier New" w:hAnsi="Courier New" w:cs="Courier New"/>
-                <w:sz w:val="18"/>
-                <w:szCs w:val="18"/>
-              </w:rPr>
-              <w:t>%))"</w:t>
+              <w:t>=%ldap_param%))"</w:t>
             </w:r>
           </w:p>
         </w:tc>
@@ -5065,7 +4248,6 @@
                 <w:szCs w:val="18"/>
               </w:rPr>
             </w:pPr>
-            <w:proofErr w:type="spellStart"/>
             <w:r>
               <w:rPr>
                 <w:rFonts w:ascii="Courier New" w:hAnsi="Courier New" w:cs="Courier New"/>
@@ -5074,7 +4256,6 @@
               </w:rPr>
               <w:t>ldap_search_attributes</w:t>
             </w:r>
-            <w:proofErr w:type="spellEnd"/>
           </w:p>
         </w:tc>
         <w:tc>
@@ -5142,35 +4323,7 @@
                 <w:sz w:val="18"/>
                 <w:szCs w:val="18"/>
               </w:rPr>
-              <w:t>"</w:t>
-            </w:r>
-            <w:proofErr w:type="spellStart"/>
-            <w:proofErr w:type="gramStart"/>
-            <w:r>
-              <w:rPr>
-                <w:rFonts w:ascii="Courier New" w:hAnsi="Courier New" w:cs="Courier New"/>
-                <w:sz w:val="18"/>
-                <w:szCs w:val="18"/>
-              </w:rPr>
-              <w:t>uid,cn</w:t>
-            </w:r>
-            <w:proofErr w:type="gramEnd"/>
-            <w:r>
-              <w:rPr>
-                <w:rFonts w:ascii="Courier New" w:hAnsi="Courier New" w:cs="Courier New"/>
-                <w:sz w:val="18"/>
-                <w:szCs w:val="18"/>
-              </w:rPr>
-              <w:t>,sn,mail,telephoneNumber</w:t>
-            </w:r>
-            <w:proofErr w:type="spellEnd"/>
-            <w:r>
-              <w:rPr>
-                <w:rFonts w:ascii="Courier New" w:hAnsi="Courier New" w:cs="Courier New"/>
-                <w:sz w:val="18"/>
-                <w:szCs w:val="18"/>
-              </w:rPr>
-              <w:t>"</w:t>
+              <w:t>"uid,cn,sn,mail,telephoneNumber"</w:t>
             </w:r>
           </w:p>
         </w:tc>
@@ -5189,7 +4342,6 @@
                 <w:szCs w:val="18"/>
               </w:rPr>
             </w:pPr>
-            <w:proofErr w:type="spellStart"/>
             <w:r>
               <w:rPr>
                 <w:rFonts w:ascii="Courier New" w:hAnsi="Courier New" w:cs="Courier New"/>
@@ -5198,7 +4350,6 @@
               </w:rPr>
               <w:t>ldap_search_param</w:t>
             </w:r>
-            <w:proofErr w:type="spellEnd"/>
           </w:p>
         </w:tc>
         <w:tc>
@@ -5284,8 +4435,6 @@
               </w:rPr>
               <w:t>"</w:t>
             </w:r>
-            <w:bookmarkStart w:id="5" w:name="_GoBack"/>
-            <w:bookmarkEnd w:id="5"/>
           </w:p>
         </w:tc>
       </w:tr>
@@ -5398,8 +4547,6 @@
                 <w:b/>
               </w:rPr>
             </w:pPr>
-            <w:proofErr w:type="spellStart"/>
-            <w:proofErr w:type="gramStart"/>
             <w:r>
               <w:rPr>
                 <w:rFonts w:ascii="Courier New" w:hAnsi="Courier New" w:cs="Courier New"/>
@@ -5408,8 +4555,6 @@
               </w:rPr>
               <w:t>results.success</w:t>
             </w:r>
-            <w:proofErr w:type="spellEnd"/>
-            <w:proofErr w:type="gramEnd"/>
           </w:p>
         </w:tc>
         <w:tc>
@@ -5472,8 +4617,6 @@
                 <w:b/>
               </w:rPr>
             </w:pPr>
-            <w:proofErr w:type="spellStart"/>
-            <w:proofErr w:type="gramStart"/>
             <w:r>
               <w:rPr>
                 <w:rFonts w:ascii="Courier New" w:hAnsi="Courier New" w:cs="Courier New"/>
@@ -5490,8 +4633,6 @@
               </w:rPr>
               <w:t>entries</w:t>
             </w:r>
-            <w:proofErr w:type="spellEnd"/>
-            <w:proofErr w:type="gramEnd"/>
           </w:p>
         </w:tc>
         <w:tc>
@@ -5564,23 +4705,7 @@
         </w:rPr>
       </w:pPr>
       <w:r>
-        <w:t xml:space="preserve">The </w:t>
-      </w:r>
-      <w:proofErr w:type="spellStart"/>
-      <w:r>
-        <w:t>search_base</w:t>
-      </w:r>
-      <w:proofErr w:type="spellEnd"/>
-      <w:r>
-        <w:t xml:space="preserve"> and </w:t>
-      </w:r>
-      <w:proofErr w:type="spellStart"/>
-      <w:r>
-        <w:t>search_filter</w:t>
-      </w:r>
-      <w:proofErr w:type="spellEnd"/>
-      <w:r>
-        <w:t xml:space="preserve"> must be valid</w:t>
+        <w:t>The search_base and search_filter must be valid</w:t>
       </w:r>
       <w:r>
         <w:t>.</w:t>
@@ -5595,40 +4720,16 @@
         </w:rPr>
       </w:pPr>
       <w:r>
-        <w:t>If the %</w:t>
-      </w:r>
-      <w:proofErr w:type="spellStart"/>
-      <w:r>
-        <w:t>ldap</w:t>
-      </w:r>
-      <w:r>
-        <w:t>_param</w:t>
-      </w:r>
-      <w:proofErr w:type="spellEnd"/>
-      <w:r>
-        <w:t xml:space="preserve">% </w:t>
+        <w:t>If the %ldap</w:t>
+      </w:r>
+      <w:r>
+        <w:t xml:space="preserve">_param% </w:t>
       </w:r>
       <w:r>
         <w:t xml:space="preserve">wildcard </w:t>
       </w:r>
       <w:r>
-        <w:t xml:space="preserve">is used in the </w:t>
-      </w:r>
-      <w:proofErr w:type="spellStart"/>
-      <w:r>
-        <w:t>search_filter</w:t>
-      </w:r>
-      <w:proofErr w:type="spellEnd"/>
-      <w:r>
-        <w:t xml:space="preserve">, the </w:t>
-      </w:r>
-      <w:proofErr w:type="spellStart"/>
-      <w:r>
-        <w:t>search_param</w:t>
-      </w:r>
-      <w:proofErr w:type="spellEnd"/>
-      <w:r>
-        <w:t xml:space="preserve"> input is required</w:t>
+        <w:t>is used in the search_filter, the search_param input is required</w:t>
       </w:r>
       <w:r>
         <w:t>.</w:t>
@@ -5913,13 +5014,8 @@
         <w:t xml:space="preserve">Active Directory </w:t>
       </w:r>
       <w:r>
-        <w:t xml:space="preserve">and </w:t>
-      </w:r>
-      <w:proofErr w:type="spellStart"/>
-      <w:r>
-        <w:t>OpenLDAP</w:t>
-      </w:r>
-      <w:proofErr w:type="spellEnd"/>
+        <w:t>and OpenLDAP</w:t>
+      </w:r>
     </w:p>
     <w:p>
       <w:pPr>
@@ -6052,7 +5148,6 @@
                 <w:b/>
               </w:rPr>
             </w:pPr>
-            <w:proofErr w:type="spellStart"/>
             <w:r>
               <w:rPr>
                 <w:rFonts w:ascii="Courier New" w:hAnsi="Courier New" w:cs="Courier New"/>
@@ -6061,7 +5156,6 @@
               </w:rPr>
               <w:t>ldap_dn</w:t>
             </w:r>
-            <w:proofErr w:type="spellEnd"/>
           </w:p>
         </w:tc>
         <w:tc>
@@ -6133,61 +5227,13 @@
               </w:rPr>
               <w:t>"</w:t>
             </w:r>
-            <w:proofErr w:type="spellStart"/>
             <w:r>
               <w:rPr>
                 <w:rFonts w:ascii="Courier New" w:hAnsi="Courier New" w:cs="Courier New"/>
                 <w:sz w:val="18"/>
                 <w:szCs w:val="18"/>
               </w:rPr>
-              <w:t>dn</w:t>
-            </w:r>
-            <w:proofErr w:type="spellEnd"/>
-            <w:r>
-              <w:rPr>
-                <w:rFonts w:ascii="Courier New" w:hAnsi="Courier New" w:cs="Courier New"/>
-                <w:sz w:val="18"/>
-                <w:szCs w:val="18"/>
-              </w:rPr>
-              <w:t xml:space="preserve">=tom </w:t>
-            </w:r>
-            <w:proofErr w:type="spellStart"/>
-            <w:proofErr w:type="gramStart"/>
-            <w:r>
-              <w:rPr>
-                <w:rFonts w:ascii="Courier New" w:hAnsi="Courier New" w:cs="Courier New"/>
-                <w:sz w:val="18"/>
-                <w:szCs w:val="18"/>
-              </w:rPr>
-              <w:t>smith,dc</w:t>
-            </w:r>
-            <w:proofErr w:type="spellEnd"/>
-            <w:proofErr w:type="gramEnd"/>
-            <w:r>
-              <w:rPr>
-                <w:rFonts w:ascii="Courier New" w:hAnsi="Courier New" w:cs="Courier New"/>
-                <w:sz w:val="18"/>
-                <w:szCs w:val="18"/>
-              </w:rPr>
-              <w:t>=</w:t>
-            </w:r>
-            <w:proofErr w:type="spellStart"/>
-            <w:r>
-              <w:rPr>
-                <w:rFonts w:ascii="Courier New" w:hAnsi="Courier New" w:cs="Courier New"/>
-                <w:sz w:val="18"/>
-                <w:szCs w:val="18"/>
-              </w:rPr>
-              <w:t>example,dc</w:t>
-            </w:r>
-            <w:proofErr w:type="spellEnd"/>
-            <w:r>
-              <w:rPr>
-                <w:rFonts w:ascii="Courier New" w:hAnsi="Courier New" w:cs="Courier New"/>
-                <w:sz w:val="18"/>
-                <w:szCs w:val="18"/>
-              </w:rPr>
-              <w:t>=com</w:t>
+              <w:t>dn=tom smith,dc=example,dc=com</w:t>
             </w:r>
             <w:r>
               <w:rPr>
@@ -6213,7 +5259,6 @@
                 <w:b/>
               </w:rPr>
             </w:pPr>
-            <w:proofErr w:type="spellStart"/>
             <w:r>
               <w:rPr>
                 <w:rFonts w:ascii="Courier New" w:hAnsi="Courier New" w:cs="Courier New"/>
@@ -6222,7 +5267,6 @@
               </w:rPr>
               <w:t>ldap_new_password</w:t>
             </w:r>
-            <w:proofErr w:type="spellEnd"/>
           </w:p>
         </w:tc>
         <w:tc>
@@ -6402,8 +5446,6 @@
                 <w:b/>
               </w:rPr>
             </w:pPr>
-            <w:proofErr w:type="spellStart"/>
-            <w:proofErr w:type="gramStart"/>
             <w:r>
               <w:rPr>
                 <w:rFonts w:ascii="Courier New" w:hAnsi="Courier New" w:cs="Courier New"/>
@@ -6412,8 +5454,6 @@
               </w:rPr>
               <w:t>results.success</w:t>
             </w:r>
-            <w:proofErr w:type="spellEnd"/>
-            <w:proofErr w:type="gramEnd"/>
           </w:p>
         </w:tc>
         <w:tc>
@@ -6476,26 +5516,14 @@
                 <w:b/>
               </w:rPr>
             </w:pPr>
-            <w:proofErr w:type="spellStart"/>
             <w:r>
               <w:rPr>
                 <w:rFonts w:ascii="Courier New" w:hAnsi="Courier New" w:cs="Courier New"/>
                 <w:sz w:val="18"/>
                 <w:szCs w:val="18"/>
               </w:rPr>
-              <w:t>results.</w:t>
-            </w:r>
-            <w:proofErr w:type="gramStart"/>
-            <w:r>
-              <w:rPr>
-                <w:rFonts w:ascii="Courier New" w:hAnsi="Courier New" w:cs="Courier New"/>
-                <w:sz w:val="18"/>
-                <w:szCs w:val="18"/>
-              </w:rPr>
-              <w:t>user.dn</w:t>
-            </w:r>
-            <w:proofErr w:type="spellEnd"/>
-            <w:proofErr w:type="gramEnd"/>
+              <w:t>results.user.dn</w:t>
+            </w:r>
           </w:p>
         </w:tc>
         <w:tc>
@@ -6743,7 +5771,6 @@
                 <w:b/>
               </w:rPr>
             </w:pPr>
-            <w:proofErr w:type="spellStart"/>
             <w:r>
               <w:rPr>
                 <w:rFonts w:ascii="Courier New" w:hAnsi="Courier New" w:cs="Courier New"/>
@@ -6752,7 +5779,6 @@
               </w:rPr>
               <w:t>ldap_dn</w:t>
             </w:r>
-            <w:proofErr w:type="spellEnd"/>
           </w:p>
         </w:tc>
         <w:tc>
@@ -6823,61 +5849,13 @@
               </w:rPr>
               <w:t>"</w:t>
             </w:r>
-            <w:proofErr w:type="spellStart"/>
             <w:r>
               <w:rPr>
                 <w:rFonts w:ascii="Courier New" w:hAnsi="Courier New" w:cs="Courier New"/>
                 <w:sz w:val="18"/>
                 <w:szCs w:val="18"/>
               </w:rPr>
-              <w:t>dn</w:t>
-            </w:r>
-            <w:proofErr w:type="spellEnd"/>
-            <w:r>
-              <w:rPr>
-                <w:rFonts w:ascii="Courier New" w:hAnsi="Courier New" w:cs="Courier New"/>
-                <w:sz w:val="18"/>
-                <w:szCs w:val="18"/>
-              </w:rPr>
-              <w:t xml:space="preserve">=tom </w:t>
-            </w:r>
-            <w:proofErr w:type="spellStart"/>
-            <w:proofErr w:type="gramStart"/>
-            <w:r>
-              <w:rPr>
-                <w:rFonts w:ascii="Courier New" w:hAnsi="Courier New" w:cs="Courier New"/>
-                <w:sz w:val="18"/>
-                <w:szCs w:val="18"/>
-              </w:rPr>
-              <w:t>smith,dc</w:t>
-            </w:r>
-            <w:proofErr w:type="spellEnd"/>
-            <w:proofErr w:type="gramEnd"/>
-            <w:r>
-              <w:rPr>
-                <w:rFonts w:ascii="Courier New" w:hAnsi="Courier New" w:cs="Courier New"/>
-                <w:sz w:val="18"/>
-                <w:szCs w:val="18"/>
-              </w:rPr>
-              <w:t>=</w:t>
-            </w:r>
-            <w:proofErr w:type="spellStart"/>
-            <w:r>
-              <w:rPr>
-                <w:rFonts w:ascii="Courier New" w:hAnsi="Courier New" w:cs="Courier New"/>
-                <w:sz w:val="18"/>
-                <w:szCs w:val="18"/>
-              </w:rPr>
-              <w:t>example,dc</w:t>
-            </w:r>
-            <w:proofErr w:type="spellEnd"/>
-            <w:r>
-              <w:rPr>
-                <w:rFonts w:ascii="Courier New" w:hAnsi="Courier New" w:cs="Courier New"/>
-                <w:sz w:val="18"/>
-                <w:szCs w:val="18"/>
-              </w:rPr>
-              <w:t>=com</w:t>
+              <w:t>dn=tom smith,dc=example,dc=com</w:t>
             </w:r>
             <w:r>
               <w:rPr>
@@ -6903,7 +5881,6 @@
                 <w:b/>
               </w:rPr>
             </w:pPr>
-            <w:proofErr w:type="spellStart"/>
             <w:r>
               <w:rPr>
                 <w:rFonts w:ascii="Courier New" w:hAnsi="Courier New" w:cs="Courier New"/>
@@ -6920,7 +5897,6 @@
               </w:rPr>
               <w:t>toggle_access</w:t>
             </w:r>
-            <w:proofErr w:type="spellEnd"/>
           </w:p>
         </w:tc>
         <w:tc>
@@ -7107,8 +6083,6 @@
                 <w:b/>
               </w:rPr>
             </w:pPr>
-            <w:proofErr w:type="spellStart"/>
-            <w:proofErr w:type="gramStart"/>
             <w:r>
               <w:rPr>
                 <w:rFonts w:ascii="Courier New" w:hAnsi="Courier New" w:cs="Courier New"/>
@@ -7117,8 +6091,6 @@
               </w:rPr>
               <w:t>results.success</w:t>
             </w:r>
-            <w:proofErr w:type="spellEnd"/>
-            <w:proofErr w:type="gramEnd"/>
           </w:p>
         </w:tc>
         <w:tc>
@@ -7181,26 +6153,14 @@
                 <w:b/>
               </w:rPr>
             </w:pPr>
-            <w:proofErr w:type="spellStart"/>
             <w:r>
               <w:rPr>
                 <w:rFonts w:ascii="Courier New" w:hAnsi="Courier New" w:cs="Courier New"/>
                 <w:sz w:val="18"/>
                 <w:szCs w:val="18"/>
               </w:rPr>
-              <w:t>results.</w:t>
-            </w:r>
-            <w:proofErr w:type="gramStart"/>
-            <w:r>
-              <w:rPr>
-                <w:rFonts w:ascii="Courier New" w:hAnsi="Courier New" w:cs="Courier New"/>
-                <w:sz w:val="18"/>
-                <w:szCs w:val="18"/>
-              </w:rPr>
-              <w:t>user.dn</w:t>
-            </w:r>
-            <w:proofErr w:type="spellEnd"/>
-            <w:proofErr w:type="gramEnd"/>
+              <w:t>results.user.dn</w:t>
+            </w:r>
           </w:p>
         </w:tc>
         <w:tc>
@@ -7263,7 +6223,6 @@
                 <w:szCs w:val="18"/>
               </w:rPr>
             </w:pPr>
-            <w:proofErr w:type="spellStart"/>
             <w:r>
               <w:rPr>
                 <w:rFonts w:ascii="Courier New" w:hAnsi="Courier New" w:cs="Courier New"/>
@@ -7272,7 +6231,6 @@
               </w:rPr>
               <w:t>results.user_status</w:t>
             </w:r>
-            <w:proofErr w:type="spellEnd"/>
           </w:p>
         </w:tc>
         <w:tc>
@@ -7389,13 +6347,8 @@
         <w:t xml:space="preserve"> </w:t>
       </w:r>
       <w:r>
-        <w:t xml:space="preserve">Active Directory and </w:t>
-      </w:r>
-      <w:proofErr w:type="spellStart"/>
-      <w:r>
-        <w:t>OpenLDAP</w:t>
-      </w:r>
-      <w:proofErr w:type="spellEnd"/>
+        <w:t>Active Directory and OpenLDAP</w:t>
+      </w:r>
     </w:p>
     <w:p>
       <w:pPr>
@@ -7528,7 +6481,6 @@
                 <w:b/>
               </w:rPr>
             </w:pPr>
-            <w:proofErr w:type="spellStart"/>
             <w:r>
               <w:rPr>
                 <w:rFonts w:ascii="Courier New" w:hAnsi="Courier New" w:cs="Courier New"/>
@@ -7537,7 +6489,6 @@
               </w:rPr>
               <w:t>ldap_dn</w:t>
             </w:r>
-            <w:proofErr w:type="spellEnd"/>
           </w:p>
         </w:tc>
         <w:tc>
@@ -7608,61 +6559,13 @@
               </w:rPr>
               <w:t>"</w:t>
             </w:r>
-            <w:proofErr w:type="spellStart"/>
             <w:r>
               <w:rPr>
                 <w:rFonts w:ascii="Courier New" w:hAnsi="Courier New" w:cs="Courier New"/>
                 <w:sz w:val="18"/>
                 <w:szCs w:val="18"/>
               </w:rPr>
-              <w:t>dn</w:t>
-            </w:r>
-            <w:proofErr w:type="spellEnd"/>
-            <w:r>
-              <w:rPr>
-                <w:rFonts w:ascii="Courier New" w:hAnsi="Courier New" w:cs="Courier New"/>
-                <w:sz w:val="18"/>
-                <w:szCs w:val="18"/>
-              </w:rPr>
-              <w:t xml:space="preserve">=tom </w:t>
-            </w:r>
-            <w:proofErr w:type="spellStart"/>
-            <w:proofErr w:type="gramStart"/>
-            <w:r>
-              <w:rPr>
-                <w:rFonts w:ascii="Courier New" w:hAnsi="Courier New" w:cs="Courier New"/>
-                <w:sz w:val="18"/>
-                <w:szCs w:val="18"/>
-              </w:rPr>
-              <w:t>smith,dc</w:t>
-            </w:r>
-            <w:proofErr w:type="spellEnd"/>
-            <w:proofErr w:type="gramEnd"/>
-            <w:r>
-              <w:rPr>
-                <w:rFonts w:ascii="Courier New" w:hAnsi="Courier New" w:cs="Courier New"/>
-                <w:sz w:val="18"/>
-                <w:szCs w:val="18"/>
-              </w:rPr>
-              <w:t>=</w:t>
-            </w:r>
-            <w:proofErr w:type="spellStart"/>
-            <w:r>
-              <w:rPr>
-                <w:rFonts w:ascii="Courier New" w:hAnsi="Courier New" w:cs="Courier New"/>
-                <w:sz w:val="18"/>
-                <w:szCs w:val="18"/>
-              </w:rPr>
-              <w:t>example,dc</w:t>
-            </w:r>
-            <w:proofErr w:type="spellEnd"/>
-            <w:r>
-              <w:rPr>
-                <w:rFonts w:ascii="Courier New" w:hAnsi="Courier New" w:cs="Courier New"/>
-                <w:sz w:val="18"/>
-                <w:szCs w:val="18"/>
-              </w:rPr>
-              <w:t>=com</w:t>
+              <w:t>dn=tom smith,dc=example,dc=com</w:t>
             </w:r>
             <w:r>
               <w:rPr>
@@ -7688,7 +6591,6 @@
                 <w:b/>
               </w:rPr>
             </w:pPr>
-            <w:proofErr w:type="spellStart"/>
             <w:r>
               <w:rPr>
                 <w:rFonts w:ascii="Courier New" w:hAnsi="Courier New" w:cs="Courier New"/>
@@ -7697,7 +6599,6 @@
               </w:rPr>
               <w:t>ldap_attribute_name</w:t>
             </w:r>
-            <w:proofErr w:type="spellEnd"/>
           </w:p>
         </w:tc>
         <w:tc>
@@ -7799,7 +6700,6 @@
                 <w:szCs w:val="18"/>
               </w:rPr>
             </w:pPr>
-            <w:proofErr w:type="spellStart"/>
             <w:r>
               <w:rPr>
                 <w:rFonts w:ascii="Courier New" w:hAnsi="Courier New" w:cs="Courier New"/>
@@ -7808,7 +6708,6 @@
               </w:rPr>
               <w:t>ldap_attribute_values</w:t>
             </w:r>
-            <w:proofErr w:type="spellEnd"/>
           </w:p>
         </w:tc>
         <w:tc>
@@ -8007,8 +6906,6 @@
                 <w:b/>
               </w:rPr>
             </w:pPr>
-            <w:proofErr w:type="spellStart"/>
-            <w:proofErr w:type="gramStart"/>
             <w:r>
               <w:rPr>
                 <w:rFonts w:ascii="Courier New" w:hAnsi="Courier New" w:cs="Courier New"/>
@@ -8017,8 +6914,6 @@
               </w:rPr>
               <w:t>results.success</w:t>
             </w:r>
-            <w:proofErr w:type="spellEnd"/>
-            <w:proofErr w:type="gramEnd"/>
           </w:p>
         </w:tc>
         <w:tc>
@@ -8083,26 +6978,14 @@
                 <w:b/>
               </w:rPr>
             </w:pPr>
-            <w:proofErr w:type="spellStart"/>
             <w:r>
               <w:rPr>
                 <w:rFonts w:ascii="Courier New" w:hAnsi="Courier New" w:cs="Courier New"/>
                 <w:sz w:val="18"/>
                 <w:szCs w:val="18"/>
               </w:rPr>
-              <w:t>results.</w:t>
-            </w:r>
-            <w:proofErr w:type="gramStart"/>
-            <w:r>
-              <w:rPr>
-                <w:rFonts w:ascii="Courier New" w:hAnsi="Courier New" w:cs="Courier New"/>
-                <w:sz w:val="18"/>
-                <w:szCs w:val="18"/>
-              </w:rPr>
-              <w:t>user.dn</w:t>
-            </w:r>
-            <w:proofErr w:type="spellEnd"/>
-            <w:proofErr w:type="gramEnd"/>
+              <w:t>results.user.dn</w:t>
+            </w:r>
           </w:p>
         </w:tc>
         <w:tc>
@@ -8167,26 +7050,14 @@
                 <w:szCs w:val="18"/>
               </w:rPr>
             </w:pPr>
-            <w:proofErr w:type="spellStart"/>
-            <w:proofErr w:type="gramStart"/>
             <w:r>
               <w:rPr>
                 <w:rFonts w:ascii="Courier New" w:hAnsi="Courier New" w:cs="Courier New"/>
                 <w:sz w:val="18"/>
                 <w:szCs w:val="18"/>
               </w:rPr>
-              <w:t>results.attribute</w:t>
-            </w:r>
-            <w:proofErr w:type="gramEnd"/>
-            <w:r>
-              <w:rPr>
-                <w:rFonts w:ascii="Courier New" w:hAnsi="Courier New" w:cs="Courier New"/>
-                <w:sz w:val="18"/>
-                <w:szCs w:val="18"/>
-              </w:rPr>
-              <w:t>_name</w:t>
-            </w:r>
-            <w:proofErr w:type="spellEnd"/>
+              <w:t>results.attribute_name</w:t>
+            </w:r>
           </w:p>
         </w:tc>
         <w:tc>
@@ -8255,26 +7126,14 @@
                 <w:szCs w:val="18"/>
               </w:rPr>
             </w:pPr>
-            <w:proofErr w:type="spellStart"/>
-            <w:proofErr w:type="gramStart"/>
             <w:r>
               <w:rPr>
                 <w:rFonts w:ascii="Courier New" w:hAnsi="Courier New" w:cs="Courier New"/>
                 <w:sz w:val="18"/>
                 <w:szCs w:val="18"/>
               </w:rPr>
-              <w:t>results.attribute</w:t>
-            </w:r>
-            <w:proofErr w:type="gramEnd"/>
-            <w:r>
-              <w:rPr>
-                <w:rFonts w:ascii="Courier New" w:hAnsi="Courier New" w:cs="Courier New"/>
-                <w:sz w:val="18"/>
-                <w:szCs w:val="18"/>
-              </w:rPr>
-              <w:t>_values</w:t>
-            </w:r>
-            <w:proofErr w:type="spellEnd"/>
+              <w:t>results.attribute_values</w:t>
+            </w:r>
           </w:p>
         </w:tc>
         <w:tc>
@@ -8400,7 +7259,7 @@
         <w:pStyle w:val="Heading10"/>
       </w:pPr>
       <w:bookmarkStart w:id="6" w:name="_Toc510253273"/>
-      <w:bookmarkEnd w:id="4"/>
+      <w:bookmarkEnd w:id="5"/>
       <w:r>
         <w:lastRenderedPageBreak/>
         <w:t>Troubleshooting</w:t>
@@ -8496,21 +7355,7 @@
         <w:rPr>
           <w:rStyle w:val="codeChar"/>
         </w:rPr>
-        <w:t>/</w:t>
-      </w:r>
-      <w:proofErr w:type="spellStart"/>
-      <w:r>
-        <w:rPr>
-          <w:rStyle w:val="codeChar"/>
-        </w:rPr>
-        <w:t>var</w:t>
-      </w:r>
-      <w:proofErr w:type="spellEnd"/>
-      <w:r>
-        <w:rPr>
-          <w:rStyle w:val="codeChar"/>
-        </w:rPr>
-        <w:t>/log/resilient-scripting/resilient-scripting.log</w:t>
+        <w:t>/var/log/resilient-scripting/resilient-scripting.log</w:t>
       </w:r>
       <w:r>
         <w:t>.</w:t>
@@ -8547,21 +7392,7 @@
         <w:rPr>
           <w:rStyle w:val="codeChar"/>
         </w:rPr>
-        <w:t>/</w:t>
-      </w:r>
-      <w:proofErr w:type="spellStart"/>
-      <w:r>
-        <w:rPr>
-          <w:rStyle w:val="codeChar"/>
-        </w:rPr>
-        <w:t>usr</w:t>
-      </w:r>
-      <w:proofErr w:type="spellEnd"/>
-      <w:r>
-        <w:rPr>
-          <w:rStyle w:val="codeChar"/>
-        </w:rPr>
-        <w:t>/share/co3/logs</w:t>
+        <w:t>/usr/share/co3/logs</w:t>
       </w:r>
       <w:r>
         <w:t xml:space="preserve">. The </w:t>
@@ -8603,48 +7434,38 @@
         <w:rPr>
           <w:rStyle w:val="codeChar"/>
         </w:rPr>
-        <w:t>.resilient/</w:t>
-      </w:r>
-      <w:proofErr w:type="spellStart"/>
+        <w:t>.resilient/app.config</w:t>
+      </w:r>
+      <w:r>
+        <w:t xml:space="preserve"> file under the section </w:t>
+      </w:r>
       <w:r>
         <w:rPr>
           <w:rStyle w:val="codeChar"/>
         </w:rPr>
-        <w:t>app.config</w:t>
-      </w:r>
-      <w:proofErr w:type="spellEnd"/>
-      <w:r>
-        <w:t xml:space="preserve"> file under the section </w:t>
+        <w:t>[resil</w:t>
       </w:r>
       <w:r>
         <w:rPr>
           <w:rStyle w:val="codeChar"/>
         </w:rPr>
-        <w:t>[resil</w:t>
+        <w:t>i</w:t>
       </w:r>
       <w:r>
         <w:rPr>
           <w:rStyle w:val="codeChar"/>
         </w:rPr>
-        <w:t>i</w:t>
+        <w:t>ent]</w:t>
+      </w:r>
+      <w:r>
+        <w:t xml:space="preserve"> and the property </w:t>
       </w:r>
       <w:r>
         <w:rPr>
           <w:rStyle w:val="codeChar"/>
         </w:rPr>
-        <w:t>ent]</w:t>
-      </w:r>
-      <w:r>
-        <w:t xml:space="preserve"> and the property </w:t>
-      </w:r>
-      <w:proofErr w:type="spellStart"/>
-      <w:r>
-        <w:rPr>
-          <w:rStyle w:val="codeChar"/>
-        </w:rPr>
         <w:t>logdir</w:t>
       </w:r>
-      <w:proofErr w:type="spellEnd"/>
       <w:r>
         <w:t xml:space="preserve">. The default file name is </w:t>
       </w:r>
@@ -12413,7 +11234,7 @@
     </w:rPrDefault>
     <w:pPrDefault/>
   </w:docDefaults>
-  <w:latentStyles w:defLockedState="0" w:defUIPriority="99" w:defSemiHidden="0" w:defUnhideWhenUsed="0" w:defQFormat="0" w:count="375">
+  <w:latentStyles w:defLockedState="0" w:defUIPriority="99" w:defSemiHidden="0" w:defUnhideWhenUsed="0" w:defQFormat="0" w:count="376">
     <w:lsdException w:name="Normal" w:uiPriority="0" w:qFormat="1"/>
     <w:lsdException w:name="heading 1" w:uiPriority="0" w:qFormat="1"/>
     <w:lsdException w:name="heading 2" w:semiHidden="1" w:uiPriority="9" w:unhideWhenUsed="1" w:qFormat="1"/>
@@ -12789,6 +11610,7 @@
     <w:lsdException w:name="Smart Hyperlink" w:semiHidden="1" w:unhideWhenUsed="1"/>
     <w:lsdException w:name="Hashtag" w:semiHidden="1" w:unhideWhenUsed="1"/>
     <w:lsdException w:name="Unresolved Mention" w:semiHidden="1" w:unhideWhenUsed="1"/>
+    <w:lsdException w:name="Smart Link" w:semiHidden="1" w:unhideWhenUsed="1"/>
   </w:latentStyles>
   <w:style w:type="paragraph" w:default="1" w:styleId="Normal">
     <w:name w:val="Normal"/>
@@ -13779,7 +12601,7 @@
 </file>
 
 <file path=customXml/itemProps1.xml><?xml version="1.0" encoding="utf-8"?>
-<ds:datastoreItem xmlns:ds="http://schemas.openxmlformats.org/officeDocument/2006/customXml" ds:itemID="{EA772AB7-46AE-7243-A55A-C3A90660204B}">
+<ds:datastoreItem xmlns:ds="http://schemas.openxmlformats.org/officeDocument/2006/customXml" ds:itemID="{3C76EB3B-8ECD-9840-B53F-51F19FB35760}">
   <ds:schemaRefs>
     <ds:schemaRef ds:uri="http://schemas.openxmlformats.org/officeDocument/2006/bibliography"/>
   </ds:schemaRefs>

</xml_diff>